<commit_message>
Object Design: revisione layout, aggiunta indice e ottimizzazione struttura
</commit_message>
<xml_diff>
--- a/Documentazione/Object Design/Object Design Document.docx
+++ b/Documentazione/Object Design/Object Design Document.docx
@@ -6,29 +6,161 @@
       <w:pPr>
         <w:jc w:val="center"/>
         <w:rPr>
-          <w:sz w:val="28"/>
-          <w:szCs w:val="28"/>
-        </w:rPr>
-      </w:pPr>
-      <w:r>
-        <w:rPr>
+          <w:rFonts w:ascii="Aptos Serif" w:hAnsi="Aptos Serif" w:cs="Aptos Serif"/>
+          <w:sz w:val="28"/>
+          <w:szCs w:val="28"/>
+        </w:rPr>
+      </w:pPr>
+      <w:r>
+        <w:rPr>
+          <w:rFonts w:ascii="Aptos Serif" w:hAnsi="Aptos Serif" w:cs="Aptos Serif"/>
           <w:noProof/>
-          <w:sz w:val="28"/>
-          <w:szCs w:val="28"/>
         </w:rPr>
         <mc:AlternateContent>
-          <mc:Choice Requires="wpg">
+          <mc:Choice Requires="wps">
             <w:drawing>
-              <wp:anchor distT="45720" distB="45720" distL="114300" distR="114300" simplePos="0" relativeHeight="251658240" behindDoc="0" locked="0" layoutInCell="1" hidden="0" allowOverlap="1" wp14:anchorId="6E28466E" wp14:editId="1A22D32A">
+              <wp:anchor distT="0" distB="0" distL="114300" distR="114300" simplePos="0" relativeHeight="251659264" behindDoc="0" locked="0" layoutInCell="1" hidden="0" allowOverlap="1" wp14:anchorId="450BA6A2" wp14:editId="278B5E34">
+                <wp:simplePos x="0" y="0"/>
+                <wp:positionH relativeFrom="column">
+                  <wp:posOffset>4105910</wp:posOffset>
+                </wp:positionH>
+                <wp:positionV relativeFrom="paragraph">
+                  <wp:posOffset>-99695</wp:posOffset>
+                </wp:positionV>
+                <wp:extent cx="2197100" cy="342900"/>
+                <wp:effectExtent l="0" t="0" r="12700" b="19050"/>
+                <wp:wrapNone/>
+                <wp:docPr id="1942229128" name="Rettangolo 1942229128"/>
+                <wp:cNvGraphicFramePr/>
+                <a:graphic xmlns:a="http://schemas.openxmlformats.org/drawingml/2006/main">
+                  <a:graphicData uri="http://schemas.microsoft.com/office/word/2010/wordprocessingShape">
+                    <wps:wsp>
+                      <wps:cNvSpPr/>
+                      <wps:spPr>
+                        <a:xfrm>
+                          <a:off x="0" y="0"/>
+                          <a:ext cx="2197100" cy="342900"/>
+                        </a:xfrm>
+                        <a:prstGeom prst="rect">
+                          <a:avLst/>
+                        </a:prstGeom>
+                        <a:noFill/>
+                        <a:ln w="9525" cap="flat" cmpd="sng">
+                          <a:solidFill>
+                            <a:srgbClr val="000000"/>
+                          </a:solidFill>
+                          <a:prstDash val="solid"/>
+                          <a:round/>
+                          <a:headEnd type="none" w="sm" len="sm"/>
+                          <a:tailEnd type="none" w="sm" len="sm"/>
+                        </a:ln>
+                      </wps:spPr>
+                      <wps:txbx>
+                        <w:txbxContent>
+                          <w:p>
+                            <w:pPr>
+                              <w:textDirection w:val="btLr"/>
+                              <w:rPr>
+                                <w:b/>
+                                <w:bCs/>
+                              </w:rPr>
+                            </w:pPr>
+                            <w:r>
+                              <w:rPr>
+                                <w:b/>
+                                <w:bCs/>
+                                <w:color w:val="000000"/>
+                                <w:sz w:val="28"/>
+                              </w:rPr>
+                              <w:t>Nome progetto: M</w:t>
+                            </w:r>
+                            <w:r>
+                              <w:rPr>
+                                <w:b/>
+                                <w:bCs/>
+                                <w:color w:val="000000"/>
+                                <w:sz w:val="28"/>
+                              </w:rPr>
+                              <w:t>AP4AID</w:t>
+                            </w:r>
+                          </w:p>
+                        </w:txbxContent>
+                      </wps:txbx>
+                      <wps:bodyPr spcFirstLastPara="1" wrap="square" lIns="91425" tIns="45700" rIns="91425" bIns="45700" anchor="t" anchorCtr="0">
+                        <a:noAutofit/>
+                      </wps:bodyPr>
+                    </wps:wsp>
+                  </a:graphicData>
+                </a:graphic>
+                <wp14:sizeRelH relativeFrom="margin">
+                  <wp14:pctWidth>0</wp14:pctWidth>
+                </wp14:sizeRelH>
+                <wp14:sizeRelV relativeFrom="margin">
+                  <wp14:pctHeight>0</wp14:pctHeight>
+                </wp14:sizeRelV>
+              </wp:anchor>
+            </w:drawing>
+          </mc:Choice>
+          <mc:Fallback>
+            <w:pict>
+              <v:rect w14:anchorId="450BA6A2" id="Rettangolo 1942229128" o:spid="_x0000_s1026" style="position:absolute;left:0;text-align:left;margin-left:323.3pt;margin-top:-7.85pt;width:173pt;height:27pt;z-index:251659264;visibility:visible;mso-wrap-style:square;mso-width-percent:0;mso-height-percent:0;mso-wrap-distance-left:9pt;mso-wrap-distance-top:0;mso-wrap-distance-right:9pt;mso-wrap-distance-bottom:0;mso-position-horizontal:absolute;mso-position-horizontal-relative:text;mso-position-vertical:absolute;mso-position-vertical-relative:text;mso-width-percent:0;mso-height-percent:0;mso-width-relative:margin;mso-height-relative:margin;v-text-anchor:top" o:gfxdata="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" filled="f">
+                <v:stroke startarrowwidth="narrow" startarrowlength="short" endarrowwidth="narrow" endarrowlength="short" joinstyle="round"/>
+                <v:textbox inset="2.53958mm,1.2694mm,2.53958mm,1.2694mm">
+                  <w:txbxContent>
+                    <w:p>
+                      <w:pPr>
+                        <w:textDirection w:val="btLr"/>
+                        <w:rPr>
+                          <w:b/>
+                          <w:bCs/>
+                        </w:rPr>
+                      </w:pPr>
+                      <w:r>
+                        <w:rPr>
+                          <w:b/>
+                          <w:bCs/>
+                          <w:color w:val="000000"/>
+                          <w:sz w:val="28"/>
+                        </w:rPr>
+                        <w:t>Nome progetto: M</w:t>
+                      </w:r>
+                      <w:r>
+                        <w:rPr>
+                          <w:b/>
+                          <w:bCs/>
+                          <w:color w:val="000000"/>
+                          <w:sz w:val="28"/>
+                        </w:rPr>
+                        <w:t>AP4AID</w:t>
+                      </w:r>
+                    </w:p>
+                  </w:txbxContent>
+                </v:textbox>
+              </v:rect>
+            </w:pict>
+          </mc:Fallback>
+        </mc:AlternateContent>
+      </w:r>
+      <w:r>
+        <w:rPr>
+          <w:rFonts w:ascii="Aptos Serif" w:hAnsi="Aptos Serif" w:cs="Aptos Serif"/>
+          <w:noProof/>
+          <w:sz w:val="28"/>
+          <w:szCs w:val="28"/>
+        </w:rPr>
+        <mc:AlternateContent>
+          <mc:Choice Requires="wps">
+            <w:drawing>
+              <wp:anchor distT="45720" distB="45720" distL="114300" distR="114300" simplePos="0" relativeHeight="251658240" behindDoc="0" locked="0" layoutInCell="1" hidden="0" allowOverlap="1" wp14:anchorId="6E28466E" wp14:editId="61C09761">
                 <wp:simplePos x="0" y="0"/>
                 <wp:positionH relativeFrom="margin">
                   <wp:align>left</wp:align>
                 </wp:positionH>
                 <wp:positionV relativeFrom="topMargin">
-                  <wp:align>bottom</wp:align>
+                  <wp:posOffset>788670</wp:posOffset>
                 </wp:positionV>
                 <wp:extent cx="1310005" cy="339725"/>
-                <wp:effectExtent l="0" t="0" r="0" b="0"/>
+                <wp:effectExtent l="0" t="0" r="23495" b="22225"/>
                 <wp:wrapSquare wrapText="bothSides" distT="45720" distB="45720" distL="114300" distR="114300"/>
                 <wp:docPr id="1942229129" name="Rettangolo 1942229129"/>
                 <wp:cNvGraphicFramePr/>
@@ -38,8 +170,8 @@
                       <wps:cNvSpPr/>
                       <wps:spPr>
                         <a:xfrm>
-                          <a:off x="4710048" y="3629188"/>
-                          <a:ext cx="1271905" cy="301625"/>
+                          <a:off x="0" y="0"/>
+                          <a:ext cx="1310005" cy="339725"/>
                         </a:xfrm>
                         <a:prstGeom prst="rect">
                           <a:avLst/>
@@ -62,9 +194,15 @@
                           <w:p>
                             <w:pPr>
                               <w:textDirection w:val="btLr"/>
+                              <w:rPr>
+                                <w:b/>
+                                <w:bCs/>
+                              </w:rPr>
                             </w:pPr>
                             <w:r>
                               <w:rPr>
+                                <w:b/>
+                                <w:bCs/>
                                 <w:color w:val="000000"/>
                                 <w:sz w:val="28"/>
                               </w:rPr>
@@ -82,177 +220,78 @@
               </wp:anchor>
             </w:drawing>
           </mc:Choice>
-          <mc:Fallback xmlns:cr="http://schemas.microsoft.com/office/comments/2020/reactions" xmlns="http://schemas.microsoft.com/office/tasks/2019/documenttasks" xmlns:dgm="http://schemas.openxmlformats.org/drawingml/2006/diagram" xmlns:lc="http://schemas.openxmlformats.org/drawingml/2006/lockedCanvas" xmlns:c="http://schemas.openxmlformats.org/drawingml/2006/chart" xmlns:pic="http://schemas.openxmlformats.org/drawingml/2006/picture" xmlns:a="http://schemas.openxmlformats.org/drawingml/2006/main" xmlns:sl="http://schemas.openxmlformats.org/schemaLibrary/2006/main">
-            <w:drawing>
-              <wp:anchor allowOverlap="1" behindDoc="0" distB="45720" distT="45720" distL="114300" distR="114300" hidden="0" layoutInCell="1" locked="0" relativeHeight="0" simplePos="0">
-                <wp:simplePos x="0" y="0"/>
-                <wp:positionH relativeFrom="margin">
-                  <wp:align>left</wp:align>
-                </wp:positionH>
-                <wp:positionV relativeFrom="topMargin">
-                  <wp:align>bottom</wp:align>
-                </wp:positionV>
-                <wp:extent cx="1310005" cy="339725"/>
-                <wp:effectExtent b="0" l="0" r="0" t="0"/>
-                <wp:wrapSquare wrapText="bothSides" distB="45720" distT="45720" distL="114300" distR="114300"/>
-                <wp:docPr id="1942229129" name="image4.png"/>
-                <a:graphic>
-                  <a:graphicData uri="http://schemas.openxmlformats.org/drawingml/2006/picture">
-                    <pic:pic>
-                      <pic:nvPicPr>
-                        <pic:cNvPr id="0" name="image4.png"/>
-                        <pic:cNvPicPr preferRelativeResize="0"/>
-                      </pic:nvPicPr>
-                      <pic:blipFill>
-                        <a:blip r:embed="rId7"/>
-                        <a:srcRect/>
-                        <a:stretch>
-                          <a:fillRect/>
-                        </a:stretch>
-                      </pic:blipFill>
-                      <pic:spPr>
-                        <a:xfrm>
-                          <a:off x="0" y="0"/>
-                          <a:ext cx="1310005" cy="339725"/>
-                        </a:xfrm>
-                        <a:prstGeom prst="rect"/>
-                        <a:ln/>
-                      </pic:spPr>
-                    </pic:pic>
-                  </a:graphicData>
-                </a:graphic>
-              </wp:anchor>
-            </w:drawing>
+          <mc:Fallback>
+            <w:pict>
+              <v:rect w14:anchorId="6E28466E" id="Rettangolo 1942229129" o:spid="_x0000_s1027" style="position:absolute;left:0;text-align:left;margin-left:0;margin-top:62.1pt;width:103.15pt;height:26.75pt;z-index:251658240;visibility:visible;mso-wrap-style:square;mso-wrap-distance-left:9pt;mso-wrap-distance-top:3.6pt;mso-wrap-distance-right:9pt;mso-wrap-distance-bottom:3.6pt;mso-position-horizontal:left;mso-position-horizontal-relative:margin;mso-position-vertical:absolute;mso-position-vertical-relative:top-margin-area;v-text-anchor:top" o:gfxdata="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">
+                <v:stroke startarrowwidth="narrow" startarrowlength="short" endarrowwidth="narrow" endarrowlength="short"/>
+                <v:textbox inset="2.53958mm,1.2694mm,2.53958mm,1.2694mm">
+                  <w:txbxContent>
+                    <w:p>
+                      <w:pPr>
+                        <w:textDirection w:val="btLr"/>
+                        <w:rPr>
+                          <w:b/>
+                          <w:bCs/>
+                        </w:rPr>
+                      </w:pPr>
+                      <w:r>
+                        <w:rPr>
+                          <w:b/>
+                          <w:bCs/>
+                          <w:color w:val="000000"/>
+                          <w:sz w:val="28"/>
+                        </w:rPr>
+                        <w:t>Gruppo C10</w:t>
+                      </w:r>
+                    </w:p>
+                  </w:txbxContent>
+                </v:textbox>
+                <w10:wrap type="square" anchorx="margin" anchory="margin"/>
+              </v:rect>
+            </w:pict>
           </mc:Fallback>
         </mc:AlternateContent>
       </w:r>
-      <w:r>
-        <w:rPr>
+    </w:p>
+    <w:p>
+      <w:pPr>
+        <w:jc w:val="center"/>
+        <w:rPr>
+          <w:rFonts w:ascii="Aptos Serif" w:hAnsi="Aptos Serif" w:cs="Aptos Serif"/>
+          <w:i/>
+          <w:iCs/>
+          <w:sz w:val="96"/>
+          <w:szCs w:val="96"/>
+        </w:rPr>
+      </w:pPr>
+    </w:p>
+    <w:p>
+      <w:pPr>
+        <w:jc w:val="center"/>
+        <w:rPr>
+          <w:rFonts w:ascii="Aptos Serif" w:hAnsi="Aptos Serif" w:cs="Aptos Serif"/>
+          <w:i/>
+          <w:iCs/>
+          <w:sz w:val="96"/>
+          <w:szCs w:val="96"/>
+        </w:rPr>
+      </w:pPr>
+      <w:r>
+        <w:rPr>
+          <w:rFonts w:ascii="Aptos Serif" w:hAnsi="Aptos Serif" w:cs="Aptos Serif"/>
           <w:noProof/>
         </w:rPr>
-        <mc:AlternateContent>
-          <mc:Choice Requires="wpg">
-            <w:drawing>
-              <wp:anchor distT="0" distB="0" distL="114300" distR="114300" simplePos="0" relativeHeight="251659264" behindDoc="0" locked="0" layoutInCell="1" hidden="0" allowOverlap="1" wp14:anchorId="450BA6A2" wp14:editId="6B046D6A">
-                <wp:simplePos x="0" y="0"/>
-                <wp:positionH relativeFrom="column">
-                  <wp:posOffset>4223067</wp:posOffset>
-                </wp:positionH>
-                <wp:positionV relativeFrom="paragraph">
-                  <wp:posOffset>-345753</wp:posOffset>
-                </wp:positionV>
-                <wp:extent cx="2097405" cy="339725"/>
-                <wp:effectExtent l="0" t="0" r="0" b="0"/>
-                <wp:wrapNone/>
-                <wp:docPr id="1942229128" name="Rettangolo 1942229128"/>
-                <wp:cNvGraphicFramePr/>
-                <a:graphic xmlns:a="http://schemas.openxmlformats.org/drawingml/2006/main">
-                  <a:graphicData uri="http://schemas.microsoft.com/office/word/2010/wordprocessingShape">
-                    <wps:wsp>
-                      <wps:cNvSpPr/>
-                      <wps:spPr>
-                        <a:xfrm>
-                          <a:off x="4316306" y="3629188"/>
-                          <a:ext cx="2059388" cy="301625"/>
-                        </a:xfrm>
-                        <a:prstGeom prst="rect">
-                          <a:avLst/>
-                        </a:prstGeom>
-                        <a:noFill/>
-                        <a:ln w="9525" cap="flat" cmpd="sng">
-                          <a:solidFill>
-                            <a:srgbClr val="000000"/>
-                          </a:solidFill>
-                          <a:prstDash val="solid"/>
-                          <a:round/>
-                          <a:headEnd type="none" w="sm" len="sm"/>
-                          <a:tailEnd type="none" w="sm" len="sm"/>
-                        </a:ln>
-                      </wps:spPr>
-                      <wps:txbx>
-                        <w:txbxContent>
-                          <w:p>
-                            <w:pPr>
-                              <w:textDirection w:val="btLr"/>
-                            </w:pPr>
-                            <w:r>
-                              <w:rPr>
-                                <w:color w:val="000000"/>
-                                <w:sz w:val="28"/>
-                              </w:rPr>
-                              <w:t>Nome progetto: Map4aid</w:t>
-                            </w:r>
-                          </w:p>
-                        </w:txbxContent>
-                      </wps:txbx>
-                      <wps:bodyPr spcFirstLastPara="1" wrap="square" lIns="91425" tIns="45700" rIns="91425" bIns="45700" anchor="t" anchorCtr="0">
-                        <a:noAutofit/>
-                      </wps:bodyPr>
-                    </wps:wsp>
-                  </a:graphicData>
-                </a:graphic>
-              </wp:anchor>
-            </w:drawing>
-          </mc:Choice>
-          <mc:Fallback xmlns:cr="http://schemas.microsoft.com/office/comments/2020/reactions" xmlns="http://schemas.microsoft.com/office/tasks/2019/documenttasks" xmlns:dgm="http://schemas.openxmlformats.org/drawingml/2006/diagram" xmlns:lc="http://schemas.openxmlformats.org/drawingml/2006/lockedCanvas" xmlns:c="http://schemas.openxmlformats.org/drawingml/2006/chart" xmlns:pic="http://schemas.openxmlformats.org/drawingml/2006/picture" xmlns:a="http://schemas.openxmlformats.org/drawingml/2006/main" xmlns:sl="http://schemas.openxmlformats.org/schemaLibrary/2006/main">
-            <w:drawing>
-              <wp:anchor allowOverlap="1" behindDoc="0" distB="0" distT="0" distL="114300" distR="114300" hidden="0" layoutInCell="1" locked="0" relativeHeight="0" simplePos="0">
-                <wp:simplePos x="0" y="0"/>
-                <wp:positionH relativeFrom="column">
-                  <wp:posOffset>4223067</wp:posOffset>
-                </wp:positionH>
-                <wp:positionV relativeFrom="paragraph">
-                  <wp:posOffset>-345753</wp:posOffset>
-                </wp:positionV>
-                <wp:extent cx="2097405" cy="339725"/>
-                <wp:effectExtent b="0" l="0" r="0" t="0"/>
-                <wp:wrapNone/>
-                <wp:docPr id="1942229128" name="image3.png"/>
-                <a:graphic>
-                  <a:graphicData uri="http://schemas.openxmlformats.org/drawingml/2006/picture">
-                    <pic:pic>
-                      <pic:nvPicPr>
-                        <pic:cNvPr id="0" name="image3.png"/>
-                        <pic:cNvPicPr preferRelativeResize="0"/>
-                      </pic:nvPicPr>
-                      <pic:blipFill>
-                        <a:blip r:embed="rId7"/>
-                        <a:srcRect/>
-                        <a:stretch>
-                          <a:fillRect/>
-                        </a:stretch>
-                      </pic:blipFill>
-                      <pic:spPr>
-                        <a:xfrm>
-                          <a:off x="0" y="0"/>
-                          <a:ext cx="2097405" cy="339725"/>
-                        </a:xfrm>
-                        <a:prstGeom prst="rect"/>
-                        <a:ln/>
-                      </pic:spPr>
-                    </pic:pic>
-                  </a:graphicData>
-                </a:graphic>
-              </wp:anchor>
-            </w:drawing>
-          </mc:Fallback>
-        </mc:AlternateContent>
-      </w:r>
-      <w:r>
-        <w:rPr>
-          <w:noProof/>
-        </w:rPr>
         <w:drawing>
-          <wp:anchor distT="0" distB="0" distL="114300" distR="114300" simplePos="0" relativeHeight="251660288" behindDoc="0" locked="0" layoutInCell="1" hidden="0" allowOverlap="1" wp14:anchorId="23E6702C" wp14:editId="5A6A1AC7">
+          <wp:anchor distT="0" distB="0" distL="114300" distR="114300" simplePos="0" relativeHeight="251660288" behindDoc="0" locked="0" layoutInCell="1" hidden="0" allowOverlap="1" wp14:anchorId="23E6702C" wp14:editId="1843AA58">
             <wp:simplePos x="0" y="0"/>
-            <wp:positionH relativeFrom="column">
-              <wp:posOffset>2379980</wp:posOffset>
+            <wp:positionH relativeFrom="margin">
+              <wp:align>center</wp:align>
             </wp:positionH>
             <wp:positionV relativeFrom="paragraph">
-              <wp:posOffset>0</wp:posOffset>
+              <wp:posOffset>13970</wp:posOffset>
             </wp:positionV>
             <wp:extent cx="1216025" cy="1208405"/>
-            <wp:effectExtent l="0" t="0" r="0" b="0"/>
+            <wp:effectExtent l="0" t="0" r="3175" b="0"/>
             <wp:wrapSquare wrapText="bothSides" distT="0" distB="0" distL="114300" distR="114300"/>
             <wp:docPr id="1942229132" name="image1.png"/>
             <wp:cNvGraphicFramePr/>
@@ -264,7 +303,7 @@
                     <pic:cNvPicPr preferRelativeResize="0"/>
                   </pic:nvPicPr>
                   <pic:blipFill>
-                    <a:blip r:embed="rId8"/>
+                    <a:blip r:embed="rId6"/>
                     <a:srcRect/>
                     <a:stretch>
                       <a:fillRect/>
@@ -291,6 +330,7 @@
       <w:pPr>
         <w:jc w:val="center"/>
         <w:rPr>
+          <w:rFonts w:ascii="Aptos Serif" w:hAnsi="Aptos Serif" w:cs="Aptos Serif"/>
           <w:i/>
           <w:iCs/>
           <w:sz w:val="96"/>
@@ -302,30 +342,23 @@
       <w:pPr>
         <w:jc w:val="center"/>
         <w:rPr>
+          <w:rFonts w:ascii="Aptos Serif" w:hAnsi="Aptos Serif" w:cs="Aptos Serif"/>
           <w:i/>
           <w:iCs/>
+          <w:color w:val="1F4E79" w:themeColor="accent1" w:themeShade="80"/>
           <w:sz w:val="96"/>
           <w:szCs w:val="96"/>
         </w:rPr>
       </w:pPr>
-    </w:p>
-    <w:p>
-      <w:pPr>
-        <w:jc w:val="center"/>
-        <w:rPr>
+      <w:r>
+        <w:rPr>
+          <w:rFonts w:ascii="Aptos Serif" w:hAnsi="Aptos Serif" w:cs="Aptos Serif"/>
           <w:i/>
           <w:iCs/>
+          <w:color w:val="1F4E79" w:themeColor="accent1" w:themeShade="80"/>
           <w:sz w:val="96"/>
           <w:szCs w:val="96"/>
         </w:rPr>
-      </w:pPr>
-      <w:r>
-        <w:rPr>
-          <w:i/>
-          <w:iCs/>
-          <w:sz w:val="96"/>
-          <w:szCs w:val="96"/>
-        </w:rPr>
         <w:t>OBJECT DESIGN DOCUMENT</w:t>
       </w:r>
     </w:p>
@@ -333,27 +366,29 @@
       <w:pPr>
         <w:jc w:val="center"/>
         <w:rPr>
-          <w:sz w:val="28"/>
-          <w:szCs w:val="28"/>
-        </w:rPr>
-      </w:pPr>
-      <w:r>
-        <w:rPr>
+          <w:rFonts w:ascii="Aptos Serif" w:hAnsi="Aptos Serif" w:cs="Aptos Serif"/>
+          <w:sz w:val="28"/>
+          <w:szCs w:val="28"/>
+        </w:rPr>
+      </w:pPr>
+      <w:r>
+        <w:rPr>
+          <w:rFonts w:ascii="Aptos Serif" w:hAnsi="Aptos Serif" w:cs="Aptos Serif"/>
           <w:noProof/>
         </w:rPr>
         <mc:AlternateContent>
-          <mc:Choice Requires="wpg">
+          <mc:Choice Requires="wps">
             <w:drawing>
-              <wp:anchor distT="45720" distB="45720" distL="114300" distR="114300" simplePos="0" relativeHeight="251661312" behindDoc="0" locked="0" layoutInCell="1" hidden="0" allowOverlap="1" wp14:anchorId="3392397B" wp14:editId="0BB400D3">
+              <wp:anchor distT="45720" distB="45720" distL="114300" distR="114300" simplePos="0" relativeHeight="251661312" behindDoc="0" locked="0" layoutInCell="1" hidden="0" allowOverlap="1" wp14:anchorId="3392397B" wp14:editId="6AE6604E">
                 <wp:simplePos x="0" y="0"/>
-                <wp:positionH relativeFrom="column">
-                  <wp:posOffset>-18727</wp:posOffset>
+                <wp:positionH relativeFrom="margin">
+                  <wp:align>left</wp:align>
                 </wp:positionH>
                 <wp:positionV relativeFrom="paragraph">
-                  <wp:posOffset>688659</wp:posOffset>
+                  <wp:posOffset>1703070</wp:posOffset>
                 </wp:positionV>
-                <wp:extent cx="2844800" cy="1442720"/>
-                <wp:effectExtent l="0" t="0" r="0" b="0"/>
+                <wp:extent cx="2806700" cy="533400"/>
+                <wp:effectExtent l="0" t="0" r="12700" b="19050"/>
                 <wp:wrapSquare wrapText="bothSides" distT="45720" distB="45720" distL="114300" distR="114300"/>
                 <wp:docPr id="1942229131" name="Rettangolo 1942229131"/>
                 <wp:cNvGraphicFramePr/>
@@ -363,8 +398,8 @@
                       <wps:cNvSpPr/>
                       <wps:spPr>
                         <a:xfrm>
-                          <a:off x="3942650" y="3077690"/>
-                          <a:ext cx="2806700" cy="1404620"/>
+                          <a:off x="0" y="0"/>
+                          <a:ext cx="2806700" cy="533400"/>
                         </a:xfrm>
                         <a:prstGeom prst="rect">
                           <a:avLst/>
@@ -391,10 +426,19 @@
                             </w:pPr>
                             <w:r>
                               <w:rPr>
+                                <w:b/>
+                                <w:bCs/>
                                 <w:color w:val="000000"/>
                                 <w:sz w:val="24"/>
                               </w:rPr>
-                              <w:t>PROJECT MANAJER: Emmanuele D'Auria, Antonio Botticchio</w:t>
+                              <w:t>PROJECT MANAJER</w:t>
+                            </w:r>
+                            <w:r>
+                              <w:rPr>
+                                <w:color w:val="000000"/>
+                                <w:sz w:val="24"/>
+                              </w:rPr>
+                              <w:t>: Emanuele D'Auria, Antonio Botticchio</w:t>
                             </w:r>
                           </w:p>
                         </w:txbxContent>
@@ -405,90 +449,139 @@
                     </wps:wsp>
                   </a:graphicData>
                 </a:graphic>
+                <wp14:sizeRelH relativeFrom="margin">
+                  <wp14:pctWidth>0</wp14:pctWidth>
+                </wp14:sizeRelH>
+                <wp14:sizeRelV relativeFrom="margin">
+                  <wp14:pctHeight>0</wp14:pctHeight>
+                </wp14:sizeRelV>
               </wp:anchor>
             </w:drawing>
           </mc:Choice>
-          <mc:Fallback xmlns:cr="http://schemas.microsoft.com/office/comments/2020/reactions" xmlns="http://schemas.microsoft.com/office/tasks/2019/documenttasks" xmlns:dgm="http://schemas.openxmlformats.org/drawingml/2006/diagram" xmlns:lc="http://schemas.openxmlformats.org/drawingml/2006/lockedCanvas" xmlns:c="http://schemas.openxmlformats.org/drawingml/2006/chart" xmlns:pic="http://schemas.openxmlformats.org/drawingml/2006/picture" xmlns:a="http://schemas.openxmlformats.org/drawingml/2006/main" xmlns:sl="http://schemas.openxmlformats.org/schemaLibrary/2006/main">
+          <mc:Fallback>
+            <w:pict>
+              <v:rect w14:anchorId="3392397B" id="Rettangolo 1942229131" o:spid="_x0000_s1028" style="position:absolute;left:0;text-align:left;margin-left:0;margin-top:134.1pt;width:221pt;height:42pt;z-index:251661312;visibility:visible;mso-wrap-style:square;mso-width-percent:0;mso-height-percent:0;mso-wrap-distance-left:9pt;mso-wrap-distance-top:3.6pt;mso-wrap-distance-right:9pt;mso-wrap-distance-bottom:3.6pt;mso-position-horizontal:left;mso-position-horizontal-relative:margin;mso-position-vertical:absolute;mso-position-vertical-relative:text;mso-width-percent:0;mso-height-percent:0;mso-width-relative:margin;mso-height-relative:margin;v-text-anchor:top" o:gfxdata="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" strokecolor="white [3201]">
+                <v:stroke startarrowwidth="narrow" startarrowlength="short" endarrowwidth="narrow" endarrowlength="short"/>
+                <v:textbox inset="2.53958mm,1.2694mm,2.53958mm,1.2694mm">
+                  <w:txbxContent>
+                    <w:p>
+                      <w:pPr>
+                        <w:jc w:val="center"/>
+                        <w:textDirection w:val="btLr"/>
+                      </w:pPr>
+                      <w:r>
+                        <w:rPr>
+                          <w:b/>
+                          <w:bCs/>
+                          <w:color w:val="000000"/>
+                          <w:sz w:val="24"/>
+                        </w:rPr>
+                        <w:t>PROJECT MANAJER</w:t>
+                      </w:r>
+                      <w:r>
+                        <w:rPr>
+                          <w:color w:val="000000"/>
+                          <w:sz w:val="24"/>
+                        </w:rPr>
+                        <w:t>: Emanuele D'Auria, Antonio Botticchio</w:t>
+                      </w:r>
+                    </w:p>
+                  </w:txbxContent>
+                </v:textbox>
+                <w10:wrap type="square" anchorx="margin"/>
+              </v:rect>
+            </w:pict>
+          </mc:Fallback>
+        </mc:AlternateContent>
+      </w:r>
+    </w:p>
+    <w:p>
+      <w:pPr>
+        <w:ind w:left="5760"/>
+        <w:rPr>
+          <w:rFonts w:ascii="Aptos Serif" w:hAnsi="Aptos Serif" w:cs="Aptos Serif"/>
+          <w:i/>
+          <w:iCs/>
+        </w:rPr>
+      </w:pPr>
+    </w:p>
+    <w:p>
+      <w:pPr>
+        <w:jc w:val="center"/>
+        <w:rPr>
+          <w:rFonts w:ascii="Aptos Serif" w:hAnsi="Aptos Serif" w:cs="Aptos Serif"/>
+          <w:b/>
+          <w:bCs/>
+          <w:sz w:val="28"/>
+          <w:szCs w:val="28"/>
+        </w:rPr>
+      </w:pPr>
+    </w:p>
+    <w:p>
+      <w:pPr>
+        <w:jc w:val="center"/>
+        <w:rPr>
+          <w:rFonts w:ascii="Aptos Serif" w:hAnsi="Aptos Serif" w:cs="Aptos Serif"/>
+          <w:b/>
+          <w:bCs/>
+          <w:sz w:val="28"/>
+          <w:szCs w:val="28"/>
+        </w:rPr>
+      </w:pPr>
+    </w:p>
+    <w:p>
+      <w:pPr>
+        <w:jc w:val="center"/>
+        <w:rPr>
+          <w:rFonts w:ascii="Aptos Serif" w:hAnsi="Aptos Serif" w:cs="Aptos Serif"/>
+          <w:b/>
+          <w:bCs/>
+          <w:sz w:val="28"/>
+          <w:szCs w:val="28"/>
+        </w:rPr>
+      </w:pPr>
+    </w:p>
+    <w:p>
+      <w:pPr>
+        <w:jc w:val="center"/>
+        <w:rPr>
+          <w:rFonts w:ascii="Aptos Serif" w:hAnsi="Aptos Serif" w:cs="Aptos Serif"/>
+          <w:b/>
+          <w:bCs/>
+          <w:sz w:val="28"/>
+          <w:szCs w:val="28"/>
+        </w:rPr>
+      </w:pPr>
+    </w:p>
+    <w:p>
+      <w:pPr>
+        <w:jc w:val="center"/>
+        <w:rPr>
+          <w:rFonts w:ascii="Aptos Serif" w:hAnsi="Aptos Serif" w:cs="Aptos Serif"/>
+          <w:b/>
+          <w:bCs/>
+          <w:sz w:val="28"/>
+          <w:szCs w:val="28"/>
+        </w:rPr>
+      </w:pPr>
+      <w:r>
+        <w:rPr>
+          <w:rFonts w:ascii="Aptos Serif" w:hAnsi="Aptos Serif" w:cs="Aptos Serif"/>
+          <w:noProof/>
+        </w:rPr>
+        <mc:AlternateContent>
+          <mc:Choice Requires="wps">
             <w:drawing>
-              <wp:anchor allowOverlap="1" behindDoc="0" distB="45720" distT="45720" distL="114300" distR="114300" hidden="0" layoutInCell="1" locked="0" relativeHeight="0" simplePos="0">
+              <wp:anchor distT="45720" distB="45720" distL="114300" distR="114300" simplePos="0" relativeHeight="251662336" behindDoc="0" locked="0" layoutInCell="1" hidden="0" allowOverlap="1" wp14:anchorId="139049AA" wp14:editId="204FFB09">
                 <wp:simplePos x="0" y="0"/>
-                <wp:positionH relativeFrom="column">
-                  <wp:posOffset>-18727</wp:posOffset>
+                <wp:positionH relativeFrom="margin">
+                  <wp:align>right</wp:align>
                 </wp:positionH>
                 <wp:positionV relativeFrom="paragraph">
-                  <wp:posOffset>688659</wp:posOffset>
+                  <wp:posOffset>12700</wp:posOffset>
                 </wp:positionV>
-                <wp:extent cx="2844800" cy="1442720"/>
-                <wp:effectExtent b="0" l="0" r="0" t="0"/>
-                <wp:wrapSquare wrapText="bothSides" distB="45720" distT="45720" distL="114300" distR="114300"/>
-                <wp:docPr id="1942229131" name="image6.png"/>
-                <a:graphic>
-                  <a:graphicData uri="http://schemas.openxmlformats.org/drawingml/2006/picture">
-                    <pic:pic>
-                      <pic:nvPicPr>
-                        <pic:cNvPr id="0" name="image6.png"/>
-                        <pic:cNvPicPr preferRelativeResize="0"/>
-                      </pic:nvPicPr>
-                      <pic:blipFill>
-                        <a:blip r:embed="rId7"/>
-                        <a:srcRect/>
-                        <a:stretch>
-                          <a:fillRect/>
-                        </a:stretch>
-                      </pic:blipFill>
-                      <pic:spPr>
-                        <a:xfrm>
-                          <a:off x="0" y="0"/>
-                          <a:ext cx="2844800" cy="1442720"/>
-                        </a:xfrm>
-                        <a:prstGeom prst="rect"/>
-                        <a:ln/>
-                      </pic:spPr>
-                    </pic:pic>
-                  </a:graphicData>
-                </a:graphic>
-              </wp:anchor>
-            </w:drawing>
-          </mc:Fallback>
-        </mc:AlternateContent>
-      </w:r>
-    </w:p>
-    <w:p>
-      <w:pPr>
-        <w:ind w:left="5760"/>
-        <w:rPr>
-          <w:i/>
-          <w:iCs/>
-        </w:rPr>
-      </w:pPr>
-    </w:p>
-    <w:p>
-      <w:pPr>
-        <w:jc w:val="center"/>
-        <w:rPr>
-          <w:b/>
-          <w:bCs/>
-          <w:sz w:val="28"/>
-          <w:szCs w:val="28"/>
-        </w:rPr>
-      </w:pPr>
-      <w:r>
-        <w:rPr>
-          <w:noProof/>
-        </w:rPr>
-        <mc:AlternateContent>
-          <mc:Choice Requires="wpg">
-            <w:drawing>
-              <wp:anchor distT="45720" distB="45720" distL="114300" distR="114300" simplePos="0" relativeHeight="251662336" behindDoc="0" locked="0" layoutInCell="1" hidden="0" allowOverlap="1" wp14:anchorId="139049AA" wp14:editId="2166BC47">
-                <wp:simplePos x="0" y="0"/>
-                <wp:positionH relativeFrom="column">
-                  <wp:posOffset>3325179</wp:posOffset>
-                </wp:positionH>
-                <wp:positionV relativeFrom="paragraph">
-                  <wp:posOffset>-11108</wp:posOffset>
-                </wp:positionV>
-                <wp:extent cx="2995295" cy="1707497"/>
-                <wp:effectExtent l="0" t="0" r="0" b="0"/>
+                <wp:extent cx="2957195" cy="1264920"/>
+                <wp:effectExtent l="0" t="0" r="14605" b="11430"/>
                 <wp:wrapSquare wrapText="bothSides" distT="45720" distB="45720" distL="114300" distR="114300"/>
                 <wp:docPr id="1942229130" name="Rettangolo 1942229130"/>
                 <wp:cNvGraphicFramePr/>
@@ -498,8 +591,8 @@
                       <wps:cNvSpPr/>
                       <wps:spPr>
                         <a:xfrm>
-                          <a:off x="3867403" y="2945293"/>
-                          <a:ext cx="2957195" cy="1669415"/>
+                          <a:off x="0" y="0"/>
+                          <a:ext cx="2957195" cy="1264920"/>
                         </a:xfrm>
                         <a:prstGeom prst="rect">
                           <a:avLst/>
@@ -526,10 +619,19 @@
                             </w:pPr>
                             <w:r>
                               <w:rPr>
+                                <w:b/>
+                                <w:bCs/>
                                 <w:color w:val="000000"/>
                                 <w:sz w:val="24"/>
                               </w:rPr>
-                              <w:t>PROGETTISTI: Luciano Corvino,                   Cristian Carotenuto, Vito Francesco Maistrini, Giovanni De Caro, Gabriele Milone, Carlo Antonio Caserta, Nicola Luciano, Giovanni Esposito, Maria Chiara Gregorio,  Riccardo Di Girolamo</w:t>
+                              <w:t>PROGETTISTI</w:t>
+                            </w:r>
+                            <w:r>
+                              <w:rPr>
+                                <w:color w:val="000000"/>
+                                <w:sz w:val="24"/>
+                              </w:rPr>
+                              <w:t>: Luciano Corvino,                   Cristian Carotenuto, Vito Francesco Maistrini, Giovanni De Caro, Gabriele Milone, Carlo Antonio Caserta, Nicola Luciano, Giovanni Esposito, Maria Chiara Gregorio,  Riccardo Di Girolamo</w:t>
                             </w:r>
                           </w:p>
                         </w:txbxContent>
@@ -540,50 +642,48 @@
                     </wps:wsp>
                   </a:graphicData>
                 </a:graphic>
+                <wp14:sizeRelH relativeFrom="margin">
+                  <wp14:pctWidth>0</wp14:pctWidth>
+                </wp14:sizeRelH>
+                <wp14:sizeRelV relativeFrom="margin">
+                  <wp14:pctHeight>0</wp14:pctHeight>
+                </wp14:sizeRelV>
               </wp:anchor>
             </w:drawing>
           </mc:Choice>
-          <mc:Fallback xmlns:cr="http://schemas.microsoft.com/office/comments/2020/reactions" xmlns="http://schemas.microsoft.com/office/tasks/2019/documenttasks" xmlns:dgm="http://schemas.openxmlformats.org/drawingml/2006/diagram" xmlns:lc="http://schemas.openxmlformats.org/drawingml/2006/lockedCanvas" xmlns:c="http://schemas.openxmlformats.org/drawingml/2006/chart" xmlns:pic="http://schemas.openxmlformats.org/drawingml/2006/picture" xmlns:a="http://schemas.openxmlformats.org/drawingml/2006/main" xmlns:sl="http://schemas.openxmlformats.org/schemaLibrary/2006/main">
-            <w:drawing>
-              <wp:anchor allowOverlap="1" behindDoc="0" distB="45720" distT="45720" distL="114300" distR="114300" hidden="0" layoutInCell="1" locked="0" relativeHeight="0" simplePos="0">
-                <wp:simplePos x="0" y="0"/>
-                <wp:positionH relativeFrom="column">
-                  <wp:posOffset>3325179</wp:posOffset>
-                </wp:positionH>
-                <wp:positionV relativeFrom="paragraph">
-                  <wp:posOffset>-11108</wp:posOffset>
-                </wp:positionV>
-                <wp:extent cx="2995295" cy="1707497"/>
-                <wp:effectExtent b="0" l="0" r="0" t="0"/>
-                <wp:wrapSquare wrapText="bothSides" distB="45720" distT="45720" distL="114300" distR="114300"/>
-                <wp:docPr id="1942229130" name="image5.png"/>
-                <a:graphic>
-                  <a:graphicData uri="http://schemas.openxmlformats.org/drawingml/2006/picture">
-                    <pic:pic>
-                      <pic:nvPicPr>
-                        <pic:cNvPr id="0" name="image5.png"/>
-                        <pic:cNvPicPr preferRelativeResize="0"/>
-                      </pic:nvPicPr>
-                      <pic:blipFill>
-                        <a:blip r:embed="rId7"/>
-                        <a:srcRect/>
-                        <a:stretch>
-                          <a:fillRect/>
-                        </a:stretch>
-                      </pic:blipFill>
-                      <pic:spPr>
-                        <a:xfrm>
-                          <a:off x="0" y="0"/>
-                          <a:ext cx="2995295" cy="1707497"/>
-                        </a:xfrm>
-                        <a:prstGeom prst="rect"/>
-                        <a:ln/>
-                      </pic:spPr>
-                    </pic:pic>
-                  </a:graphicData>
-                </a:graphic>
-              </wp:anchor>
-            </w:drawing>
+          <mc:Fallback>
+            <w:pict>
+              <v:rect w14:anchorId="139049AA" id="Rettangolo 1942229130" o:spid="_x0000_s1029" style="position:absolute;left:0;text-align:left;margin-left:181.65pt;margin-top:1pt;width:232.85pt;height:99.6pt;z-index:251662336;visibility:visible;mso-wrap-style:square;mso-width-percent:0;mso-height-percent:0;mso-wrap-distance-left:9pt;mso-wrap-distance-top:3.6pt;mso-wrap-distance-right:9pt;mso-wrap-distance-bottom:3.6pt;mso-position-horizontal:right;mso-position-horizontal-relative:margin;mso-position-vertical:absolute;mso-position-vertical-relative:text;mso-width-percent:0;mso-height-percent:0;mso-width-relative:margin;mso-height-relative:margin;v-text-anchor:top" o:gfxdata="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" strokecolor="white [3201]">
+                <v:stroke startarrowwidth="narrow" startarrowlength="short" endarrowwidth="narrow" endarrowlength="short"/>
+                <v:textbox inset="2.53958mm,1.2694mm,2.53958mm,1.2694mm">
+                  <w:txbxContent>
+                    <w:p>
+                      <w:pPr>
+                        <w:jc w:val="center"/>
+                        <w:textDirection w:val="btLr"/>
+                      </w:pPr>
+                      <w:r>
+                        <w:rPr>
+                          <w:b/>
+                          <w:bCs/>
+                          <w:color w:val="000000"/>
+                          <w:sz w:val="24"/>
+                        </w:rPr>
+                        <w:t>PROGETTISTI</w:t>
+                      </w:r>
+                      <w:r>
+                        <w:rPr>
+                          <w:color w:val="000000"/>
+                          <w:sz w:val="24"/>
+                        </w:rPr>
+                        <w:t>: Luciano Corvino,                   Cristian Carotenuto, Vito Francesco Maistrini, Giovanni De Caro, Gabriele Milone, Carlo Antonio Caserta, Nicola Luciano, Giovanni Esposito, Maria Chiara Gregorio,  Riccardo Di Girolamo</w:t>
+                      </w:r>
+                    </w:p>
+                  </w:txbxContent>
+                </v:textbox>
+                <w10:wrap type="square" anchorx="margin"/>
+              </v:rect>
+            </w:pict>
           </mc:Fallback>
         </mc:AlternateContent>
       </w:r>
@@ -592,6 +692,7 @@
       <w:pPr>
         <w:jc w:val="center"/>
         <w:rPr>
+          <w:rFonts w:ascii="Aptos Serif" w:hAnsi="Aptos Serif" w:cs="Aptos Serif"/>
           <w:b/>
           <w:bCs/>
           <w:sz w:val="28"/>
@@ -603,6 +704,7 @@
       <w:pPr>
         <w:jc w:val="center"/>
         <w:rPr>
+          <w:rFonts w:ascii="Aptos Serif" w:hAnsi="Aptos Serif" w:cs="Aptos Serif"/>
           <w:b/>
           <w:bCs/>
           <w:sz w:val="28"/>
@@ -614,6 +716,7 @@
       <w:pPr>
         <w:jc w:val="center"/>
         <w:rPr>
+          <w:rFonts w:ascii="Aptos Serif" w:hAnsi="Aptos Serif" w:cs="Aptos Serif"/>
           <w:b/>
           <w:bCs/>
           <w:sz w:val="28"/>
@@ -625,6 +728,7 @@
       <w:pPr>
         <w:jc w:val="center"/>
         <w:rPr>
+          <w:rFonts w:ascii="Aptos Serif" w:hAnsi="Aptos Serif" w:cs="Aptos Serif"/>
           <w:b/>
           <w:bCs/>
           <w:sz w:val="28"/>
@@ -636,6 +740,7 @@
       <w:pPr>
         <w:jc w:val="center"/>
         <w:rPr>
+          <w:rFonts w:ascii="Aptos Serif" w:hAnsi="Aptos Serif" w:cs="Aptos Serif"/>
           <w:b/>
           <w:bCs/>
           <w:sz w:val="28"/>
@@ -647,6 +752,7 @@
       <w:pPr>
         <w:jc w:val="center"/>
         <w:rPr>
+          <w:rFonts w:ascii="Aptos Serif" w:hAnsi="Aptos Serif" w:cs="Aptos Serif"/>
           <w:b/>
           <w:bCs/>
           <w:sz w:val="28"/>
@@ -658,6 +764,7 @@
       <w:pPr>
         <w:jc w:val="center"/>
         <w:rPr>
+          <w:rFonts w:ascii="Aptos Serif" w:hAnsi="Aptos Serif" w:cs="Aptos Serif"/>
           <w:b/>
           <w:bCs/>
           <w:sz w:val="28"/>
@@ -669,6 +776,7 @@
       <w:pPr>
         <w:jc w:val="center"/>
         <w:rPr>
+          <w:rFonts w:ascii="Aptos Serif" w:hAnsi="Aptos Serif" w:cs="Aptos Serif"/>
           <w:b/>
           <w:bCs/>
           <w:sz w:val="28"/>
@@ -680,6 +788,7 @@
       <w:pPr>
         <w:jc w:val="center"/>
         <w:rPr>
+          <w:rFonts w:ascii="Aptos Serif" w:hAnsi="Aptos Serif" w:cs="Aptos Serif"/>
           <w:b/>
           <w:bCs/>
           <w:sz w:val="28"/>
@@ -691,6 +800,7 @@
       <w:pPr>
         <w:jc w:val="center"/>
         <w:rPr>
+          <w:rFonts w:ascii="Aptos Serif" w:hAnsi="Aptos Serif" w:cs="Aptos Serif"/>
           <w:b/>
           <w:bCs/>
           <w:sz w:val="28"/>
@@ -702,6 +812,7 @@
       <w:pPr>
         <w:jc w:val="center"/>
         <w:rPr>
+          <w:rFonts w:ascii="Aptos Serif" w:hAnsi="Aptos Serif" w:cs="Aptos Serif"/>
           <w:b/>
           <w:bCs/>
           <w:sz w:val="28"/>
@@ -713,6 +824,7 @@
       <w:pPr>
         <w:jc w:val="center"/>
         <w:rPr>
+          <w:rFonts w:ascii="Aptos Serif" w:hAnsi="Aptos Serif" w:cs="Aptos Serif"/>
           <w:b/>
           <w:bCs/>
           <w:sz w:val="28"/>
@@ -724,6 +836,7 @@
       <w:pPr>
         <w:jc w:val="center"/>
         <w:rPr>
+          <w:rFonts w:ascii="Aptos Serif" w:hAnsi="Aptos Serif" w:cs="Aptos Serif"/>
           <w:b/>
           <w:bCs/>
           <w:sz w:val="28"/>
@@ -735,6 +848,7 @@
       <w:pPr>
         <w:jc w:val="center"/>
         <w:rPr>
+          <w:rFonts w:ascii="Aptos Serif" w:hAnsi="Aptos Serif" w:cs="Aptos Serif"/>
           <w:b/>
           <w:bCs/>
           <w:sz w:val="28"/>
@@ -746,6 +860,7 @@
       <w:pPr>
         <w:jc w:val="center"/>
         <w:rPr>
+          <w:rFonts w:ascii="Aptos Serif" w:hAnsi="Aptos Serif" w:cs="Aptos Serif"/>
           <w:b/>
           <w:bCs/>
           <w:sz w:val="28"/>
@@ -757,6 +872,7 @@
       <w:pPr>
         <w:jc w:val="center"/>
         <w:rPr>
+          <w:rFonts w:ascii="Aptos Serif" w:hAnsi="Aptos Serif" w:cs="Aptos Serif"/>
           <w:b/>
           <w:bCs/>
           <w:sz w:val="28"/>
@@ -768,6 +884,7 @@
       <w:pPr>
         <w:jc w:val="center"/>
         <w:rPr>
+          <w:rFonts w:ascii="Aptos Serif" w:hAnsi="Aptos Serif" w:cs="Aptos Serif"/>
           <w:b/>
           <w:bCs/>
           <w:sz w:val="28"/>
@@ -779,6 +896,7 @@
       <w:pPr>
         <w:jc w:val="center"/>
         <w:rPr>
+          <w:rFonts w:ascii="Aptos Serif" w:hAnsi="Aptos Serif" w:cs="Aptos Serif"/>
           <w:b/>
           <w:bCs/>
           <w:sz w:val="28"/>
@@ -790,6 +908,7 @@
       <w:pPr>
         <w:jc w:val="center"/>
         <w:rPr>
+          <w:rFonts w:ascii="Aptos Serif" w:hAnsi="Aptos Serif" w:cs="Aptos Serif"/>
           <w:b/>
           <w:bCs/>
           <w:sz w:val="28"/>
@@ -801,6 +920,7 @@
       <w:pPr>
         <w:jc w:val="center"/>
         <w:rPr>
+          <w:rFonts w:ascii="Aptos Serif" w:hAnsi="Aptos Serif" w:cs="Aptos Serif"/>
           <w:b/>
           <w:bCs/>
           <w:sz w:val="28"/>
@@ -812,6 +932,7 @@
       <w:pPr>
         <w:jc w:val="center"/>
         <w:rPr>
+          <w:rFonts w:ascii="Aptos Serif" w:hAnsi="Aptos Serif" w:cs="Aptos Serif"/>
           <w:b/>
           <w:bCs/>
           <w:sz w:val="28"/>
@@ -823,50 +944,7 @@
       <w:pPr>
         <w:jc w:val="center"/>
         <w:rPr>
-          <w:b/>
-          <w:bCs/>
-          <w:sz w:val="28"/>
-          <w:szCs w:val="28"/>
-        </w:rPr>
-      </w:pPr>
-    </w:p>
-    <w:p>
-      <w:pPr>
-        <w:jc w:val="center"/>
-        <w:rPr>
-          <w:b/>
-          <w:bCs/>
-          <w:sz w:val="28"/>
-          <w:szCs w:val="28"/>
-        </w:rPr>
-      </w:pPr>
-    </w:p>
-    <w:p>
-      <w:pPr>
-        <w:jc w:val="center"/>
-        <w:rPr>
-          <w:b/>
-          <w:bCs/>
-          <w:sz w:val="28"/>
-          <w:szCs w:val="28"/>
-        </w:rPr>
-      </w:pPr>
-    </w:p>
-    <w:p>
-      <w:pPr>
-        <w:jc w:val="center"/>
-        <w:rPr>
-          <w:b/>
-          <w:bCs/>
-          <w:sz w:val="28"/>
-          <w:szCs w:val="28"/>
-        </w:rPr>
-      </w:pPr>
-    </w:p>
-    <w:p>
-      <w:pPr>
-        <w:jc w:val="center"/>
-        <w:rPr>
+          <w:rFonts w:ascii="Aptos Serif" w:hAnsi="Aptos Serif" w:cs="Aptos Serif"/>
           <w:b/>
           <w:bCs/>
           <w:sz w:val="28"/>
@@ -880,6 +958,7 @@
       <w:pPr>
         <w:jc w:val="center"/>
         <w:rPr>
+          <w:rFonts w:ascii="Aptos Serif" w:hAnsi="Aptos Serif" w:cs="Aptos Serif"/>
           <w:b/>
           <w:bCs/>
           <w:sz w:val="28"/>
@@ -893,6 +972,7 @@
       <w:pPr>
         <w:jc w:val="center"/>
         <w:rPr>
+          <w:rFonts w:ascii="Aptos Serif" w:hAnsi="Aptos Serif" w:cs="Aptos Serif"/>
           <w:b/>
           <w:bCs/>
           <w:sz w:val="28"/>
@@ -906,6 +986,7 @@
       <w:pPr>
         <w:jc w:val="center"/>
         <w:rPr>
+          <w:rFonts w:ascii="Aptos Serif" w:hAnsi="Aptos Serif" w:cs="Aptos Serif"/>
           <w:b/>
           <w:bCs/>
           <w:sz w:val="28"/>
@@ -919,6 +1000,7 @@
       <w:pPr>
         <w:jc w:val="center"/>
         <w:rPr>
+          <w:rFonts w:ascii="Aptos Serif" w:hAnsi="Aptos Serif" w:cs="Aptos Serif"/>
           <w:b/>
           <w:bCs/>
           <w:sz w:val="28"/>
@@ -927,60 +1009,9 @@
       </w:pPr>
       <w:bookmarkStart w:id="4" w:name="_heading=h.3wwfnmw9ya4r" w:colFirst="0" w:colLast="0"/>
       <w:bookmarkEnd w:id="4"/>
-    </w:p>
-    <w:p>
-      <w:pPr>
-        <w:jc w:val="center"/>
-        <w:rPr>
-          <w:b/>
-          <w:bCs/>
-          <w:sz w:val="28"/>
-          <w:szCs w:val="28"/>
-        </w:rPr>
-      </w:pPr>
-      <w:bookmarkStart w:id="5" w:name="_heading=h.cnqupkg6aau7" w:colFirst="0" w:colLast="0"/>
-      <w:bookmarkEnd w:id="5"/>
-    </w:p>
-    <w:p>
-      <w:pPr>
-        <w:jc w:val="center"/>
-        <w:rPr>
-          <w:b/>
-          <w:bCs/>
-          <w:sz w:val="28"/>
-          <w:szCs w:val="28"/>
-        </w:rPr>
-      </w:pPr>
-      <w:bookmarkStart w:id="6" w:name="_heading=h.npv4ef18fg3s" w:colFirst="0" w:colLast="0"/>
-      <w:bookmarkEnd w:id="6"/>
-    </w:p>
-    <w:p>
-      <w:pPr>
-        <w:jc w:val="center"/>
-        <w:rPr>
-          <w:b/>
-          <w:bCs/>
-          <w:sz w:val="28"/>
-          <w:szCs w:val="28"/>
-        </w:rPr>
-      </w:pPr>
-      <w:bookmarkStart w:id="7" w:name="_heading=h.8i8wwzzazom7" w:colFirst="0" w:colLast="0"/>
-      <w:bookmarkEnd w:id="7"/>
-    </w:p>
-    <w:bookmarkStart w:id="8" w:name="_heading=h.ru7tz2mbn8dg" w:colFirst="0" w:colLast="0"/>
-    <w:bookmarkEnd w:id="8"/>
-    <w:p>
-      <w:pPr>
-        <w:jc w:val="center"/>
-        <w:rPr>
-          <w:b/>
-          <w:bCs/>
-          <w:sz w:val="28"/>
-          <w:szCs w:val="28"/>
-        </w:rPr>
-      </w:pPr>
-      <w:r>
-        <w:rPr>
+      <w:r>
+        <w:rPr>
+          <w:rFonts w:ascii="Aptos Serif" w:hAnsi="Aptos Serif" w:cs="Aptos Serif"/>
           <w:b/>
           <w:bCs/>
           <w:noProof/>
@@ -988,18 +1019,18 @@
           <w:szCs w:val="28"/>
         </w:rPr>
         <mc:AlternateContent>
-          <mc:Choice Requires="wpg">
+          <mc:Choice Requires="wps">
             <w:drawing>
-              <wp:anchor distT="45720" distB="45720" distL="114300" distR="114300" simplePos="0" relativeHeight="251663360" behindDoc="0" locked="0" layoutInCell="1" hidden="0" allowOverlap="1" wp14:anchorId="7D51A823" wp14:editId="40AC3755">
+              <wp:anchor distT="45720" distB="45720" distL="114300" distR="114300" simplePos="0" relativeHeight="251663360" behindDoc="0" locked="0" layoutInCell="1" hidden="0" allowOverlap="1" wp14:anchorId="7D51A823" wp14:editId="1128C249">
                 <wp:simplePos x="0" y="0"/>
                 <wp:positionH relativeFrom="margin">
-                  <wp:posOffset>1631477</wp:posOffset>
+                  <wp:align>center</wp:align>
                 </wp:positionH>
                 <wp:positionV relativeFrom="margin">
-                  <wp:posOffset>4169346</wp:posOffset>
+                  <wp:posOffset>3762375</wp:posOffset>
                 </wp:positionV>
                 <wp:extent cx="3035935" cy="849680"/>
-                <wp:effectExtent l="0" t="0" r="0" b="0"/>
+                <wp:effectExtent l="0" t="0" r="12065" b="26670"/>
                 <wp:wrapSquare wrapText="bothSides" distT="45720" distB="45720" distL="114300" distR="114300"/>
                 <wp:docPr id="1942229127" name="Rettangolo 1942229127"/>
                 <wp:cNvGraphicFramePr/>
@@ -1009,8 +1040,8 @@
                       <wps:cNvSpPr/>
                       <wps:spPr>
                         <a:xfrm>
-                          <a:off x="3842320" y="3428845"/>
-                          <a:ext cx="3007360" cy="702310"/>
+                          <a:off x="0" y="0"/>
+                          <a:ext cx="3035935" cy="849680"/>
                         </a:xfrm>
                         <a:prstGeom prst="rect">
                           <a:avLst/>
@@ -1055,47 +1086,31 @@
               </wp:anchor>
             </w:drawing>
           </mc:Choice>
-          <mc:Fallback xmlns:cr="http://schemas.microsoft.com/office/comments/2020/reactions" xmlns="http://schemas.microsoft.com/office/tasks/2019/documenttasks" xmlns:dgm="http://schemas.openxmlformats.org/drawingml/2006/diagram" xmlns:lc="http://schemas.openxmlformats.org/drawingml/2006/lockedCanvas" xmlns:c="http://schemas.openxmlformats.org/drawingml/2006/chart" xmlns:pic="http://schemas.openxmlformats.org/drawingml/2006/picture" xmlns:a="http://schemas.openxmlformats.org/drawingml/2006/main" xmlns:sl="http://schemas.openxmlformats.org/schemaLibrary/2006/main">
-            <w:drawing>
-              <wp:anchor allowOverlap="1" behindDoc="0" distB="45720" distT="45720" distL="114300" distR="114300" hidden="0" layoutInCell="1" locked="0" relativeHeight="0" simplePos="0">
-                <wp:simplePos x="0" y="0"/>
-                <wp:positionH relativeFrom="margin">
-                  <wp:posOffset>1631477</wp:posOffset>
-                </wp:positionH>
-                <wp:positionV relativeFrom="margin">
-                  <wp:posOffset>4169346</wp:posOffset>
-                </wp:positionV>
-                <wp:extent cx="3035935" cy="849680"/>
-                <wp:effectExtent b="0" l="0" r="0" t="0"/>
-                <wp:wrapSquare wrapText="bothSides" distB="45720" distT="45720" distL="114300" distR="114300"/>
-                <wp:docPr id="1942229127" name="image2.png"/>
-                <a:graphic>
-                  <a:graphicData uri="http://schemas.openxmlformats.org/drawingml/2006/picture">
-                    <pic:pic>
-                      <pic:nvPicPr>
-                        <pic:cNvPr id="0" name="image2.png"/>
-                        <pic:cNvPicPr preferRelativeResize="0"/>
-                      </pic:nvPicPr>
-                      <pic:blipFill>
-                        <a:blip r:embed="rId7"/>
-                        <a:srcRect/>
-                        <a:stretch>
-                          <a:fillRect/>
-                        </a:stretch>
-                      </pic:blipFill>
-                      <pic:spPr>
-                        <a:xfrm>
-                          <a:off x="0" y="0"/>
-                          <a:ext cx="3035935" cy="849680"/>
-                        </a:xfrm>
-                        <a:prstGeom prst="rect"/>
-                        <a:ln/>
-                      </pic:spPr>
-                    </pic:pic>
-                  </a:graphicData>
-                </a:graphic>
-              </wp:anchor>
-            </w:drawing>
+          <mc:Fallback>
+            <w:pict>
+              <v:rect w14:anchorId="7D51A823" id="Rettangolo 1942229127" o:spid="_x0000_s1030" style="position:absolute;left:0;text-align:left;margin-left:0;margin-top:296.25pt;width:239.05pt;height:66.9pt;z-index:251663360;visibility:visible;mso-wrap-style:square;mso-wrap-distance-left:9pt;mso-wrap-distance-top:3.6pt;mso-wrap-distance-right:9pt;mso-wrap-distance-bottom:3.6pt;mso-position-horizontal:center;mso-position-horizontal-relative:margin;mso-position-vertical:absolute;mso-position-vertical-relative:margin;v-text-anchor:top" o:gfxdata="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">
+                <v:stroke startarrowwidth="narrow" startarrowlength="short" endarrowwidth="narrow" endarrowlength="short"/>
+                <v:textbox inset="2.53958mm,1.2694mm,2.53958mm,1.2694mm">
+                  <w:txbxContent>
+                    <w:p>
+                      <w:pPr>
+                        <w:jc w:val="center"/>
+                        <w:textDirection w:val="btLr"/>
+                      </w:pPr>
+                      <w:r>
+                        <w:rPr>
+                          <w:b/>
+                          <w:color w:val="000000"/>
+                          <w:sz w:val="48"/>
+                        </w:rPr>
+                        <w:t>#1 SCELTA DEI DESIGN PATTERN</w:t>
+                      </w:r>
+                    </w:p>
+                  </w:txbxContent>
+                </v:textbox>
+                <w10:wrap type="square" anchorx="margin" anchory="margin"/>
+              </v:rect>
+            </w:pict>
           </mc:Fallback>
         </mc:AlternateContent>
       </w:r>
@@ -1104,6 +1119,63 @@
       <w:pPr>
         <w:jc w:val="center"/>
         <w:rPr>
+          <w:rFonts w:ascii="Aptos Serif" w:hAnsi="Aptos Serif" w:cs="Aptos Serif"/>
+          <w:b/>
+          <w:bCs/>
+          <w:sz w:val="28"/>
+          <w:szCs w:val="28"/>
+        </w:rPr>
+      </w:pPr>
+      <w:bookmarkStart w:id="5" w:name="_heading=h.cnqupkg6aau7" w:colFirst="0" w:colLast="0"/>
+      <w:bookmarkEnd w:id="5"/>
+    </w:p>
+    <w:p>
+      <w:pPr>
+        <w:jc w:val="center"/>
+        <w:rPr>
+          <w:rFonts w:ascii="Aptos Serif" w:hAnsi="Aptos Serif" w:cs="Aptos Serif"/>
+          <w:b/>
+          <w:bCs/>
+          <w:sz w:val="28"/>
+          <w:szCs w:val="28"/>
+        </w:rPr>
+      </w:pPr>
+      <w:bookmarkStart w:id="6" w:name="_heading=h.npv4ef18fg3s" w:colFirst="0" w:colLast="0"/>
+      <w:bookmarkEnd w:id="6"/>
+    </w:p>
+    <w:p>
+      <w:pPr>
+        <w:jc w:val="center"/>
+        <w:rPr>
+          <w:rFonts w:ascii="Aptos Serif" w:hAnsi="Aptos Serif" w:cs="Aptos Serif"/>
+          <w:b/>
+          <w:bCs/>
+          <w:sz w:val="28"/>
+          <w:szCs w:val="28"/>
+        </w:rPr>
+      </w:pPr>
+      <w:bookmarkStart w:id="7" w:name="_heading=h.8i8wwzzazom7" w:colFirst="0" w:colLast="0"/>
+      <w:bookmarkEnd w:id="7"/>
+    </w:p>
+    <w:p>
+      <w:pPr>
+        <w:jc w:val="center"/>
+        <w:rPr>
+          <w:rFonts w:ascii="Aptos Serif" w:hAnsi="Aptos Serif" w:cs="Aptos Serif"/>
+          <w:b/>
+          <w:bCs/>
+          <w:sz w:val="28"/>
+          <w:szCs w:val="28"/>
+        </w:rPr>
+      </w:pPr>
+      <w:bookmarkStart w:id="8" w:name="_heading=h.ru7tz2mbn8dg" w:colFirst="0" w:colLast="0"/>
+      <w:bookmarkEnd w:id="8"/>
+    </w:p>
+    <w:p>
+      <w:pPr>
+        <w:jc w:val="center"/>
+        <w:rPr>
+          <w:rFonts w:ascii="Aptos Serif" w:hAnsi="Aptos Serif" w:cs="Aptos Serif"/>
           <w:b/>
           <w:bCs/>
           <w:sz w:val="28"/>
@@ -1117,6 +1189,7 @@
       <w:pPr>
         <w:jc w:val="center"/>
         <w:rPr>
+          <w:rFonts w:ascii="Aptos Serif" w:hAnsi="Aptos Serif" w:cs="Aptos Serif"/>
           <w:b/>
           <w:bCs/>
           <w:sz w:val="28"/>
@@ -1130,7 +1203,7 @@
       <w:pPr>
         <w:spacing w:after="0" w:line="276" w:lineRule="auto"/>
         <w:rPr>
-          <w:rFonts w:ascii="Arial" w:eastAsia="Arial" w:hAnsi="Arial" w:cs="Arial"/>
+          <w:rFonts w:ascii="Aptos Serif" w:eastAsia="Arial" w:hAnsi="Aptos Serif" w:cs="Aptos Serif"/>
           <w:sz w:val="28"/>
           <w:szCs w:val="28"/>
         </w:rPr>
@@ -1140,7 +1213,7 @@
       <w:pPr>
         <w:spacing w:after="0" w:line="276" w:lineRule="auto"/>
         <w:rPr>
-          <w:rFonts w:ascii="Arial" w:eastAsia="Arial" w:hAnsi="Arial" w:cs="Arial"/>
+          <w:rFonts w:ascii="Aptos Serif" w:eastAsia="Arial" w:hAnsi="Aptos Serif" w:cs="Aptos Serif"/>
           <w:b/>
           <w:bCs/>
           <w:sz w:val="28"/>
@@ -1152,7 +1225,7 @@
       <w:pPr>
         <w:spacing w:after="0" w:line="276" w:lineRule="auto"/>
         <w:rPr>
-          <w:rFonts w:ascii="Arial" w:eastAsia="Arial" w:hAnsi="Arial" w:cs="Arial"/>
+          <w:rFonts w:ascii="Aptos Serif" w:eastAsia="Arial" w:hAnsi="Aptos Serif" w:cs="Aptos Serif"/>
           <w:b/>
           <w:bCs/>
           <w:sz w:val="28"/>
@@ -1164,7 +1237,7 @@
       <w:pPr>
         <w:spacing w:after="0" w:line="276" w:lineRule="auto"/>
         <w:rPr>
-          <w:rFonts w:ascii="Arial" w:eastAsia="Arial" w:hAnsi="Arial" w:cs="Arial"/>
+          <w:rFonts w:ascii="Aptos Serif" w:eastAsia="Arial" w:hAnsi="Aptos Serif" w:cs="Aptos Serif"/>
           <w:b/>
           <w:bCs/>
           <w:sz w:val="28"/>
@@ -1176,7 +1249,7 @@
       <w:pPr>
         <w:spacing w:after="0" w:line="276" w:lineRule="auto"/>
         <w:rPr>
-          <w:rFonts w:ascii="Arial" w:eastAsia="Arial" w:hAnsi="Arial" w:cs="Arial"/>
+          <w:rFonts w:ascii="Aptos Serif" w:eastAsia="Arial" w:hAnsi="Aptos Serif" w:cs="Aptos Serif"/>
           <w:b/>
           <w:bCs/>
           <w:sz w:val="28"/>
@@ -1188,7 +1261,7 @@
       <w:pPr>
         <w:spacing w:after="0" w:line="276" w:lineRule="auto"/>
         <w:rPr>
-          <w:rFonts w:ascii="Arial" w:eastAsia="Arial" w:hAnsi="Arial" w:cs="Arial"/>
+          <w:rFonts w:ascii="Aptos Serif" w:eastAsia="Arial" w:hAnsi="Aptos Serif" w:cs="Aptos Serif"/>
           <w:b/>
           <w:bCs/>
           <w:sz w:val="28"/>
@@ -1200,7 +1273,7 @@
       <w:pPr>
         <w:spacing w:after="0" w:line="276" w:lineRule="auto"/>
         <w:rPr>
-          <w:rFonts w:ascii="Arial" w:eastAsia="Arial" w:hAnsi="Arial" w:cs="Arial"/>
+          <w:rFonts w:ascii="Aptos Serif" w:eastAsia="Arial" w:hAnsi="Aptos Serif" w:cs="Aptos Serif"/>
           <w:b/>
           <w:bCs/>
           <w:sz w:val="28"/>
@@ -1212,7 +1285,7 @@
       <w:pPr>
         <w:spacing w:after="0" w:line="276" w:lineRule="auto"/>
         <w:rPr>
-          <w:rFonts w:ascii="Arial" w:eastAsia="Arial" w:hAnsi="Arial" w:cs="Arial"/>
+          <w:rFonts w:ascii="Aptos Serif" w:eastAsia="Arial" w:hAnsi="Aptos Serif" w:cs="Aptos Serif"/>
           <w:b/>
           <w:bCs/>
           <w:sz w:val="28"/>
@@ -1224,7 +1297,7 @@
       <w:pPr>
         <w:spacing w:after="0" w:line="276" w:lineRule="auto"/>
         <w:rPr>
-          <w:rFonts w:ascii="Arial" w:eastAsia="Arial" w:hAnsi="Arial" w:cs="Arial"/>
+          <w:rFonts w:ascii="Aptos Serif" w:eastAsia="Arial" w:hAnsi="Aptos Serif" w:cs="Aptos Serif"/>
           <w:b/>
           <w:bCs/>
           <w:sz w:val="28"/>
@@ -1236,7 +1309,7 @@
       <w:pPr>
         <w:spacing w:after="0" w:line="276" w:lineRule="auto"/>
         <w:rPr>
-          <w:rFonts w:ascii="Arial" w:eastAsia="Arial" w:hAnsi="Arial" w:cs="Arial"/>
+          <w:rFonts w:ascii="Aptos Serif" w:eastAsia="Arial" w:hAnsi="Aptos Serif" w:cs="Aptos Serif"/>
           <w:b/>
           <w:bCs/>
           <w:sz w:val="28"/>
@@ -1248,7 +1321,7 @@
       <w:pPr>
         <w:spacing w:after="0" w:line="276" w:lineRule="auto"/>
         <w:rPr>
-          <w:rFonts w:ascii="Arial" w:eastAsia="Arial" w:hAnsi="Arial" w:cs="Arial"/>
+          <w:rFonts w:ascii="Aptos Serif" w:eastAsia="Arial" w:hAnsi="Aptos Serif" w:cs="Aptos Serif"/>
           <w:b/>
           <w:bCs/>
           <w:sz w:val="28"/>
@@ -1260,7 +1333,7 @@
       <w:pPr>
         <w:spacing w:after="0" w:line="276" w:lineRule="auto"/>
         <w:rPr>
-          <w:rFonts w:ascii="Arial" w:eastAsia="Arial" w:hAnsi="Arial" w:cs="Arial"/>
+          <w:rFonts w:ascii="Aptos Serif" w:eastAsia="Arial" w:hAnsi="Aptos Serif" w:cs="Aptos Serif"/>
           <w:b/>
           <w:bCs/>
           <w:sz w:val="28"/>
@@ -1272,67 +1345,7 @@
       <w:pPr>
         <w:spacing w:after="0" w:line="276" w:lineRule="auto"/>
         <w:rPr>
-          <w:rFonts w:ascii="Arial" w:eastAsia="Arial" w:hAnsi="Arial" w:cs="Arial"/>
-          <w:b/>
-          <w:bCs/>
-          <w:sz w:val="28"/>
-          <w:szCs w:val="28"/>
-        </w:rPr>
-      </w:pPr>
-    </w:p>
-    <w:p>
-      <w:pPr>
-        <w:spacing w:after="0" w:line="276" w:lineRule="auto"/>
-        <w:rPr>
-          <w:rFonts w:ascii="Arial" w:eastAsia="Arial" w:hAnsi="Arial" w:cs="Arial"/>
-          <w:b/>
-          <w:bCs/>
-          <w:sz w:val="28"/>
-          <w:szCs w:val="28"/>
-        </w:rPr>
-      </w:pPr>
-    </w:p>
-    <w:p>
-      <w:pPr>
-        <w:spacing w:after="0" w:line="276" w:lineRule="auto"/>
-        <w:rPr>
-          <w:rFonts w:ascii="Arial" w:eastAsia="Arial" w:hAnsi="Arial" w:cs="Arial"/>
-          <w:b/>
-          <w:bCs/>
-          <w:sz w:val="28"/>
-          <w:szCs w:val="28"/>
-        </w:rPr>
-      </w:pPr>
-    </w:p>
-    <w:p>
-      <w:pPr>
-        <w:spacing w:after="0" w:line="276" w:lineRule="auto"/>
-        <w:rPr>
-          <w:rFonts w:ascii="Arial" w:eastAsia="Arial" w:hAnsi="Arial" w:cs="Arial"/>
-          <w:b/>
-          <w:bCs/>
-          <w:sz w:val="28"/>
-          <w:szCs w:val="28"/>
-        </w:rPr>
-      </w:pPr>
-    </w:p>
-    <w:p>
-      <w:pPr>
-        <w:spacing w:after="0" w:line="276" w:lineRule="auto"/>
-        <w:rPr>
-          <w:rFonts w:ascii="Arial" w:eastAsia="Arial" w:hAnsi="Arial" w:cs="Arial"/>
-          <w:b/>
-          <w:bCs/>
-          <w:sz w:val="28"/>
-          <w:szCs w:val="28"/>
-        </w:rPr>
-      </w:pPr>
-    </w:p>
-    <w:p>
-      <w:pPr>
-        <w:spacing w:after="0" w:line="276" w:lineRule="auto"/>
-        <w:rPr>
-          <w:rFonts w:ascii="Arial" w:eastAsia="Arial" w:hAnsi="Arial" w:cs="Arial"/>
+          <w:rFonts w:ascii="Aptos Serif" w:eastAsia="Arial" w:hAnsi="Aptos Serif" w:cs="Aptos Serif"/>
           <w:b/>
           <w:bCs/>
           <w:sz w:val="28"/>
@@ -1347,7 +1360,7 @@
         <w:keepLines w:val="0"/>
         <w:spacing w:line="276" w:lineRule="auto"/>
         <w:rPr>
-          <w:rFonts w:ascii="Arial" w:eastAsia="Arial" w:hAnsi="Arial" w:cs="Arial"/>
+          <w:rFonts w:ascii="Aptos Serif" w:eastAsia="Arial" w:hAnsi="Aptos Serif" w:cs="Aptos Serif"/>
           <w:sz w:val="34"/>
           <w:szCs w:val="34"/>
         </w:rPr>
@@ -1356,10 +1369,11 @@
       <w:bookmarkEnd w:id="11"/>
       <w:r>
         <w:rPr>
-          <w:rFonts w:ascii="Arial" w:eastAsia="Arial" w:hAnsi="Arial" w:cs="Arial"/>
+          <w:rFonts w:ascii="Aptos Serif" w:eastAsia="Arial" w:hAnsi="Aptos Serif" w:cs="Aptos Serif"/>
           <w:sz w:val="34"/>
           <w:szCs w:val="34"/>
         </w:rPr>
+        <w:lastRenderedPageBreak/>
         <w:t>1. Facade Pattern</w:t>
       </w:r>
     </w:p>
@@ -1370,7 +1384,7 @@
         <w:keepLines w:val="0"/>
         <w:spacing w:line="276" w:lineRule="auto"/>
         <w:rPr>
-          <w:rFonts w:ascii="Arial" w:eastAsia="Arial" w:hAnsi="Arial" w:cs="Arial"/>
+          <w:rFonts w:ascii="Aptos Serif" w:eastAsia="Arial" w:hAnsi="Aptos Serif" w:cs="Aptos Serif"/>
           <w:sz w:val="26"/>
           <w:szCs w:val="26"/>
         </w:rPr>
@@ -1379,7 +1393,7 @@
       <w:bookmarkEnd w:id="12"/>
       <w:r>
         <w:rPr>
-          <w:rFonts w:ascii="Arial" w:eastAsia="Arial" w:hAnsi="Arial" w:cs="Arial"/>
+          <w:rFonts w:ascii="Aptos Serif" w:eastAsia="Arial" w:hAnsi="Aptos Serif" w:cs="Aptos Serif"/>
           <w:sz w:val="26"/>
           <w:szCs w:val="26"/>
         </w:rPr>
@@ -1390,18 +1404,18 @@
       <w:pPr>
         <w:spacing w:after="0" w:line="276" w:lineRule="auto"/>
         <w:rPr>
-          <w:rFonts w:ascii="Arial" w:eastAsia="Arial" w:hAnsi="Arial" w:cs="Arial"/>
-        </w:rPr>
-      </w:pPr>
-      <w:r>
-        <w:rPr>
-          <w:rFonts w:ascii="Arial" w:eastAsia="Arial" w:hAnsi="Arial" w:cs="Arial"/>
+          <w:rFonts w:ascii="Aptos Serif" w:eastAsia="Arial" w:hAnsi="Aptos Serif" w:cs="Aptos Serif"/>
+        </w:rPr>
+      </w:pPr>
+      <w:r>
+        <w:rPr>
+          <w:rFonts w:ascii="Aptos Serif" w:eastAsia="Arial" w:hAnsi="Aptos Serif" w:cs="Aptos Serif"/>
         </w:rPr>
         <w:t xml:space="preserve">Il pattern </w:t>
       </w:r>
       <w:r>
         <w:rPr>
-          <w:rFonts w:ascii="Arial" w:eastAsia="Arial" w:hAnsi="Arial" w:cs="Arial"/>
+          <w:rFonts w:ascii="Aptos Serif" w:eastAsia="Arial" w:hAnsi="Aptos Serif" w:cs="Aptos Serif"/>
           <w:i/>
           <w:iCs/>
         </w:rPr>
@@ -1409,7 +1423,7 @@
       </w:r>
       <w:r>
         <w:rPr>
-          <w:rFonts w:ascii="Arial" w:eastAsia="Arial" w:hAnsi="Arial" w:cs="Arial"/>
+          <w:rFonts w:ascii="Aptos Serif" w:eastAsia="Arial" w:hAnsi="Aptos Serif" w:cs="Aptos Serif"/>
         </w:rPr>
         <w:t xml:space="preserve"> viene utilizzato per fornire un’unica interfaccia semplificata a un insieme di operazioni complesse legate alla registrazione e all’autenticazione degli utenti.</w:t>
       </w:r>
@@ -1418,18 +1432,18 @@
       <w:pPr>
         <w:spacing w:before="240" w:after="240" w:line="276" w:lineRule="auto"/>
         <w:rPr>
-          <w:rFonts w:ascii="Arial" w:eastAsia="Arial" w:hAnsi="Arial" w:cs="Arial"/>
-        </w:rPr>
-      </w:pPr>
-      <w:r>
-        <w:rPr>
-          <w:rFonts w:ascii="Arial" w:eastAsia="Arial" w:hAnsi="Arial" w:cs="Arial"/>
+          <w:rFonts w:ascii="Aptos Serif" w:eastAsia="Arial" w:hAnsi="Aptos Serif" w:cs="Aptos Serif"/>
+        </w:rPr>
+      </w:pPr>
+      <w:r>
+        <w:rPr>
+          <w:rFonts w:ascii="Aptos Serif" w:eastAsia="Arial" w:hAnsi="Aptos Serif" w:cs="Aptos Serif"/>
         </w:rPr>
         <w:t xml:space="preserve">Nel sistema Map4Aid questo ruolo è svolto dalla classe </w:t>
       </w:r>
       <w:r>
         <w:rPr>
-          <w:rFonts w:ascii="Arial" w:eastAsia="Arial" w:hAnsi="Arial" w:cs="Arial"/>
+          <w:rFonts w:ascii="Aptos Serif" w:eastAsia="Arial" w:hAnsi="Aptos Serif" w:cs="Aptos Serif"/>
           <w:b/>
           <w:bCs/>
         </w:rPr>
@@ -1437,7 +1451,7 @@
       </w:r>
       <w:r>
         <w:rPr>
-          <w:rFonts w:ascii="Arial" w:eastAsia="Arial" w:hAnsi="Arial" w:cs="Arial"/>
+          <w:rFonts w:ascii="Aptos Serif" w:eastAsia="Arial" w:hAnsi="Aptos Serif" w:cs="Aptos Serif"/>
         </w:rPr>
         <w:t>, che centralizza:</w:t>
       </w:r>
@@ -1450,12 +1464,12 @@
         </w:numPr>
         <w:spacing w:before="240" w:after="0" w:line="276" w:lineRule="auto"/>
         <w:rPr>
-          <w:rFonts w:ascii="Arial" w:eastAsia="Arial" w:hAnsi="Arial" w:cs="Arial"/>
-        </w:rPr>
-      </w:pPr>
-      <w:r>
-        <w:rPr>
-          <w:rFonts w:ascii="Arial" w:eastAsia="Arial" w:hAnsi="Arial" w:cs="Arial"/>
+          <w:rFonts w:ascii="Aptos Serif" w:eastAsia="Arial" w:hAnsi="Aptos Serif" w:cs="Aptos Serif"/>
+        </w:rPr>
+      </w:pPr>
+      <w:r>
+        <w:rPr>
+          <w:rFonts w:ascii="Aptos Serif" w:eastAsia="Arial" w:hAnsi="Aptos Serif" w:cs="Aptos Serif"/>
         </w:rPr>
         <w:t>validazione dei dati di registrazione</w:t>
       </w:r>
@@ -1468,12 +1482,12 @@
         </w:numPr>
         <w:spacing w:after="0" w:line="276" w:lineRule="auto"/>
         <w:rPr>
-          <w:rFonts w:ascii="Arial" w:eastAsia="Arial" w:hAnsi="Arial" w:cs="Arial"/>
-        </w:rPr>
-      </w:pPr>
-      <w:r>
-        <w:rPr>
-          <w:rFonts w:ascii="Arial" w:eastAsia="Arial" w:hAnsi="Arial" w:cs="Arial"/>
+          <w:rFonts w:ascii="Aptos Serif" w:eastAsia="Arial" w:hAnsi="Aptos Serif" w:cs="Aptos Serif"/>
+        </w:rPr>
+      </w:pPr>
+      <w:r>
+        <w:rPr>
+          <w:rFonts w:ascii="Aptos Serif" w:eastAsia="Arial" w:hAnsi="Aptos Serif" w:cs="Aptos Serif"/>
         </w:rPr>
         <w:t>gestione dei pending accounts</w:t>
       </w:r>
@@ -1486,12 +1500,12 @@
         </w:numPr>
         <w:spacing w:after="0" w:line="276" w:lineRule="auto"/>
         <w:rPr>
-          <w:rFonts w:ascii="Arial" w:eastAsia="Arial" w:hAnsi="Arial" w:cs="Arial"/>
-        </w:rPr>
-      </w:pPr>
-      <w:r>
-        <w:rPr>
-          <w:rFonts w:ascii="Arial" w:eastAsia="Arial" w:hAnsi="Arial" w:cs="Arial"/>
+          <w:rFonts w:ascii="Aptos Serif" w:eastAsia="Arial" w:hAnsi="Aptos Serif" w:cs="Aptos Serif"/>
+        </w:rPr>
+      </w:pPr>
+      <w:r>
+        <w:rPr>
+          <w:rFonts w:ascii="Aptos Serif" w:eastAsia="Arial" w:hAnsi="Aptos Serif" w:cs="Aptos Serif"/>
         </w:rPr>
         <w:t>generazione e hashing dell’OTP</w:t>
       </w:r>
@@ -1504,12 +1518,12 @@
         </w:numPr>
         <w:spacing w:after="0" w:line="276" w:lineRule="auto"/>
         <w:rPr>
-          <w:rFonts w:ascii="Arial" w:eastAsia="Arial" w:hAnsi="Arial" w:cs="Arial"/>
-        </w:rPr>
-      </w:pPr>
-      <w:r>
-        <w:rPr>
-          <w:rFonts w:ascii="Arial" w:eastAsia="Arial" w:hAnsi="Arial" w:cs="Arial"/>
+          <w:rFonts w:ascii="Aptos Serif" w:eastAsia="Arial" w:hAnsi="Aptos Serif" w:cs="Aptos Serif"/>
+        </w:rPr>
+      </w:pPr>
+      <w:r>
+        <w:rPr>
+          <w:rFonts w:ascii="Aptos Serif" w:eastAsia="Arial" w:hAnsi="Aptos Serif" w:cs="Aptos Serif"/>
         </w:rPr>
         <w:t>invio dell’OTP tramite email</w:t>
       </w:r>
@@ -1522,12 +1536,12 @@
         </w:numPr>
         <w:spacing w:after="0" w:line="276" w:lineRule="auto"/>
         <w:rPr>
-          <w:rFonts w:ascii="Arial" w:eastAsia="Arial" w:hAnsi="Arial" w:cs="Arial"/>
-        </w:rPr>
-      </w:pPr>
-      <w:r>
-        <w:rPr>
-          <w:rFonts w:ascii="Arial" w:eastAsia="Arial" w:hAnsi="Arial" w:cs="Arial"/>
+          <w:rFonts w:ascii="Aptos Serif" w:eastAsia="Arial" w:hAnsi="Aptos Serif" w:cs="Aptos Serif"/>
+        </w:rPr>
+      </w:pPr>
+      <w:r>
+        <w:rPr>
+          <w:rFonts w:ascii="Aptos Serif" w:eastAsia="Arial" w:hAnsi="Aptos Serif" w:cs="Aptos Serif"/>
         </w:rPr>
         <w:t>creazione dell’account</w:t>
       </w:r>
@@ -1540,12 +1554,12 @@
         </w:numPr>
         <w:spacing w:after="240" w:line="276" w:lineRule="auto"/>
         <w:rPr>
-          <w:rFonts w:ascii="Arial" w:eastAsia="Arial" w:hAnsi="Arial" w:cs="Arial"/>
-        </w:rPr>
-      </w:pPr>
-      <w:r>
-        <w:rPr>
-          <w:rFonts w:ascii="Arial" w:eastAsia="Arial" w:hAnsi="Arial" w:cs="Arial"/>
+          <w:rFonts w:ascii="Aptos Serif" w:eastAsia="Arial" w:hAnsi="Aptos Serif" w:cs="Aptos Serif"/>
+        </w:rPr>
+      </w:pPr>
+      <w:r>
+        <w:rPr>
+          <w:rFonts w:ascii="Aptos Serif" w:eastAsia="Arial" w:hAnsi="Aptos Serif" w:cs="Aptos Serif"/>
         </w:rPr>
         <w:t>gestione del login con OTP</w:t>
       </w:r>
@@ -1557,7 +1571,7 @@
         <w:keepLines w:val="0"/>
         <w:spacing w:line="276" w:lineRule="auto"/>
         <w:rPr>
-          <w:rFonts w:ascii="Arial" w:eastAsia="Arial" w:hAnsi="Arial" w:cs="Arial"/>
+          <w:rFonts w:ascii="Aptos Serif" w:eastAsia="Arial" w:hAnsi="Aptos Serif" w:cs="Aptos Serif"/>
           <w:sz w:val="26"/>
           <w:szCs w:val="26"/>
         </w:rPr>
@@ -1566,7 +1580,7 @@
       <w:bookmarkEnd w:id="13"/>
       <w:r>
         <w:rPr>
-          <w:rFonts w:ascii="Arial" w:eastAsia="Arial" w:hAnsi="Arial" w:cs="Arial"/>
+          <w:rFonts w:ascii="Aptos Serif" w:eastAsia="Arial" w:hAnsi="Aptos Serif" w:cs="Aptos Serif"/>
           <w:sz w:val="26"/>
           <w:szCs w:val="26"/>
         </w:rPr>
@@ -1577,12 +1591,12 @@
       <w:pPr>
         <w:spacing w:after="0" w:line="276" w:lineRule="auto"/>
         <w:rPr>
-          <w:rFonts w:ascii="Arial" w:eastAsia="Arial" w:hAnsi="Arial" w:cs="Arial"/>
-        </w:rPr>
-      </w:pPr>
-      <w:r>
-        <w:rPr>
-          <w:rFonts w:ascii="Arial" w:eastAsia="Arial" w:hAnsi="Arial" w:cs="Arial"/>
+          <w:rFonts w:ascii="Aptos Serif" w:eastAsia="Arial" w:hAnsi="Aptos Serif" w:cs="Aptos Serif"/>
+        </w:rPr>
+      </w:pPr>
+      <w:r>
+        <w:rPr>
+          <w:rFonts w:ascii="Aptos Serif" w:eastAsia="Arial" w:hAnsi="Aptos Serif" w:cs="Aptos Serif"/>
         </w:rPr>
         <w:t>La registrazione e il login coinvolgono numerosi passaggi e componenti diversi (database, hashing, email, sessioni).</w:t>
       </w:r>
@@ -1591,12 +1605,12 @@
       <w:pPr>
         <w:spacing w:before="240" w:after="240" w:line="276" w:lineRule="auto"/>
         <w:rPr>
-          <w:rFonts w:ascii="Arial" w:eastAsia="Arial" w:hAnsi="Arial" w:cs="Arial"/>
-        </w:rPr>
-      </w:pPr>
-      <w:r>
-        <w:rPr>
-          <w:rFonts w:ascii="Arial" w:eastAsia="Arial" w:hAnsi="Arial" w:cs="Arial"/>
+          <w:rFonts w:ascii="Aptos Serif" w:eastAsia="Arial" w:hAnsi="Aptos Serif" w:cs="Aptos Serif"/>
+        </w:rPr>
+      </w:pPr>
+      <w:r>
+        <w:rPr>
+          <w:rFonts w:ascii="Aptos Serif" w:eastAsia="Arial" w:hAnsi="Aptos Serif" w:cs="Aptos Serif"/>
         </w:rPr>
         <w:t>Senza un Facade, i controller avrebbero dovuto orchestrare manualmente tutte queste operazioni, diventando:</w:t>
       </w:r>
@@ -1609,12 +1623,12 @@
         </w:numPr>
         <w:spacing w:before="240" w:after="0" w:line="276" w:lineRule="auto"/>
         <w:rPr>
-          <w:rFonts w:ascii="Arial" w:eastAsia="Arial" w:hAnsi="Arial" w:cs="Arial"/>
-        </w:rPr>
-      </w:pPr>
-      <w:r>
-        <w:rPr>
-          <w:rFonts w:ascii="Arial" w:eastAsia="Arial" w:hAnsi="Arial" w:cs="Arial"/>
+          <w:rFonts w:ascii="Aptos Serif" w:eastAsia="Arial" w:hAnsi="Aptos Serif" w:cs="Aptos Serif"/>
+        </w:rPr>
+      </w:pPr>
+      <w:r>
+        <w:rPr>
+          <w:rFonts w:ascii="Aptos Serif" w:eastAsia="Arial" w:hAnsi="Aptos Serif" w:cs="Aptos Serif"/>
         </w:rPr>
         <w:t>più complessi</w:t>
       </w:r>
@@ -1627,12 +1641,12 @@
         </w:numPr>
         <w:spacing w:after="0" w:line="276" w:lineRule="auto"/>
         <w:rPr>
-          <w:rFonts w:ascii="Arial" w:eastAsia="Arial" w:hAnsi="Arial" w:cs="Arial"/>
-        </w:rPr>
-      </w:pPr>
-      <w:r>
-        <w:rPr>
-          <w:rFonts w:ascii="Arial" w:eastAsia="Arial" w:hAnsi="Arial" w:cs="Arial"/>
+          <w:rFonts w:ascii="Aptos Serif" w:eastAsia="Arial" w:hAnsi="Aptos Serif" w:cs="Aptos Serif"/>
+        </w:rPr>
+      </w:pPr>
+      <w:r>
+        <w:rPr>
+          <w:rFonts w:ascii="Aptos Serif" w:eastAsia="Arial" w:hAnsi="Aptos Serif" w:cs="Aptos Serif"/>
         </w:rPr>
         <w:t>più difficili da mantenere</w:t>
       </w:r>
@@ -1645,12 +1659,12 @@
         </w:numPr>
         <w:spacing w:after="0" w:line="276" w:lineRule="auto"/>
         <w:rPr>
-          <w:rFonts w:ascii="Arial" w:eastAsia="Arial" w:hAnsi="Arial" w:cs="Arial"/>
-        </w:rPr>
-      </w:pPr>
-      <w:r>
-        <w:rPr>
-          <w:rFonts w:ascii="Arial" w:eastAsia="Arial" w:hAnsi="Arial" w:cs="Arial"/>
+          <w:rFonts w:ascii="Aptos Serif" w:eastAsia="Arial" w:hAnsi="Aptos Serif" w:cs="Aptos Serif"/>
+        </w:rPr>
+      </w:pPr>
+      <w:r>
+        <w:rPr>
+          <w:rFonts w:ascii="Aptos Serif" w:eastAsia="Arial" w:hAnsi="Aptos Serif" w:cs="Aptos Serif"/>
         </w:rPr>
         <w:t>più soggetti a errori</w:t>
       </w:r>
@@ -1663,12 +1677,12 @@
         </w:numPr>
         <w:spacing w:after="240" w:line="276" w:lineRule="auto"/>
         <w:rPr>
-          <w:rFonts w:ascii="Arial" w:eastAsia="Arial" w:hAnsi="Arial" w:cs="Arial"/>
-        </w:rPr>
-      </w:pPr>
-      <w:r>
-        <w:rPr>
-          <w:rFonts w:ascii="Arial" w:eastAsia="Arial" w:hAnsi="Arial" w:cs="Arial"/>
+          <w:rFonts w:ascii="Aptos Serif" w:eastAsia="Arial" w:hAnsi="Aptos Serif" w:cs="Aptos Serif"/>
+        </w:rPr>
+      </w:pPr>
+      <w:r>
+        <w:rPr>
+          <w:rFonts w:ascii="Aptos Serif" w:eastAsia="Arial" w:hAnsi="Aptos Serif" w:cs="Aptos Serif"/>
         </w:rPr>
         <w:t>più accoppiati ai dettagli interni</w:t>
       </w:r>
@@ -1677,12 +1691,12 @@
       <w:pPr>
         <w:spacing w:before="240" w:after="240" w:line="276" w:lineRule="auto"/>
         <w:rPr>
-          <w:rFonts w:ascii="Arial" w:eastAsia="Arial" w:hAnsi="Arial" w:cs="Arial"/>
-        </w:rPr>
-      </w:pPr>
-      <w:r>
-        <w:rPr>
-          <w:rFonts w:ascii="Arial" w:eastAsia="Arial" w:hAnsi="Arial" w:cs="Arial"/>
+          <w:rFonts w:ascii="Aptos Serif" w:eastAsia="Arial" w:hAnsi="Aptos Serif" w:cs="Aptos Serif"/>
+        </w:rPr>
+      </w:pPr>
+      <w:r>
+        <w:rPr>
+          <w:rFonts w:ascii="Aptos Serif" w:eastAsia="Arial" w:hAnsi="Aptos Serif" w:cs="Aptos Serif"/>
         </w:rPr>
         <w:t>Il pattern Facade permette di:</w:t>
       </w:r>
@@ -1695,12 +1709,12 @@
         </w:numPr>
         <w:spacing w:before="240" w:after="0" w:line="276" w:lineRule="auto"/>
         <w:rPr>
-          <w:rFonts w:ascii="Arial" w:eastAsia="Arial" w:hAnsi="Arial" w:cs="Arial"/>
-        </w:rPr>
-      </w:pPr>
-      <w:r>
-        <w:rPr>
-          <w:rFonts w:ascii="Arial" w:eastAsia="Arial" w:hAnsi="Arial" w:cs="Arial"/>
+          <w:rFonts w:ascii="Aptos Serif" w:eastAsia="Arial" w:hAnsi="Aptos Serif" w:cs="Aptos Serif"/>
+        </w:rPr>
+      </w:pPr>
+      <w:r>
+        <w:rPr>
+          <w:rFonts w:ascii="Aptos Serif" w:eastAsia="Arial" w:hAnsi="Aptos Serif" w:cs="Aptos Serif"/>
         </w:rPr>
         <w:t>nascondere la complessità interna</w:t>
       </w:r>
@@ -1713,12 +1727,12 @@
         </w:numPr>
         <w:spacing w:after="0" w:line="276" w:lineRule="auto"/>
         <w:rPr>
-          <w:rFonts w:ascii="Arial" w:eastAsia="Arial" w:hAnsi="Arial" w:cs="Arial"/>
-        </w:rPr>
-      </w:pPr>
-      <w:r>
-        <w:rPr>
-          <w:rFonts w:ascii="Arial" w:eastAsia="Arial" w:hAnsi="Arial" w:cs="Arial"/>
+          <w:rFonts w:ascii="Aptos Serif" w:eastAsia="Arial" w:hAnsi="Aptos Serif" w:cs="Aptos Serif"/>
+        </w:rPr>
+      </w:pPr>
+      <w:r>
+        <w:rPr>
+          <w:rFonts w:ascii="Aptos Serif" w:eastAsia="Arial" w:hAnsi="Aptos Serif" w:cs="Aptos Serif"/>
         </w:rPr>
         <w:t>offrire un unico punto di accesso semplice e coerente</w:t>
       </w:r>
@@ -1731,12 +1745,12 @@
         </w:numPr>
         <w:spacing w:after="0" w:line="276" w:lineRule="auto"/>
         <w:rPr>
-          <w:rFonts w:ascii="Arial" w:eastAsia="Arial" w:hAnsi="Arial" w:cs="Arial"/>
-        </w:rPr>
-      </w:pPr>
-      <w:r>
-        <w:rPr>
-          <w:rFonts w:ascii="Arial" w:eastAsia="Arial" w:hAnsi="Arial" w:cs="Arial"/>
+          <w:rFonts w:ascii="Aptos Serif" w:eastAsia="Arial" w:hAnsi="Aptos Serif" w:cs="Aptos Serif"/>
+        </w:rPr>
+      </w:pPr>
+      <w:r>
+        <w:rPr>
+          <w:rFonts w:ascii="Aptos Serif" w:eastAsia="Arial" w:hAnsi="Aptos Serif" w:cs="Aptos Serif"/>
         </w:rPr>
         <w:t>ridurre l’accoppiamento tra controller e logica di autenticazione</w:t>
       </w:r>
@@ -1749,12 +1763,12 @@
         </w:numPr>
         <w:spacing w:after="240" w:line="276" w:lineRule="auto"/>
         <w:rPr>
-          <w:rFonts w:ascii="Arial" w:eastAsia="Arial" w:hAnsi="Arial" w:cs="Arial"/>
-        </w:rPr>
-      </w:pPr>
-      <w:r>
-        <w:rPr>
-          <w:rFonts w:ascii="Arial" w:eastAsia="Arial" w:hAnsi="Arial" w:cs="Arial"/>
+          <w:rFonts w:ascii="Aptos Serif" w:eastAsia="Arial" w:hAnsi="Aptos Serif" w:cs="Aptos Serif"/>
+        </w:rPr>
+      </w:pPr>
+      <w:r>
+        <w:rPr>
+          <w:rFonts w:ascii="Aptos Serif" w:eastAsia="Arial" w:hAnsi="Aptos Serif" w:cs="Aptos Serif"/>
         </w:rPr>
         <w:t xml:space="preserve">rendere il sistema più estensibile </w:t>
       </w:r>
@@ -1766,7 +1780,7 @@
         <w:keepLines w:val="0"/>
         <w:spacing w:line="276" w:lineRule="auto"/>
         <w:rPr>
-          <w:rFonts w:ascii="Arial" w:eastAsia="Arial" w:hAnsi="Arial" w:cs="Arial"/>
+          <w:rFonts w:ascii="Aptos Serif" w:eastAsia="Arial" w:hAnsi="Aptos Serif" w:cs="Aptos Serif"/>
           <w:sz w:val="34"/>
           <w:szCs w:val="34"/>
         </w:rPr>
@@ -1775,7 +1789,7 @@
       <w:bookmarkEnd w:id="14"/>
       <w:r>
         <w:rPr>
-          <w:rFonts w:ascii="Arial" w:eastAsia="Arial" w:hAnsi="Arial" w:cs="Arial"/>
+          <w:rFonts w:ascii="Aptos Serif" w:eastAsia="Arial" w:hAnsi="Aptos Serif" w:cs="Aptos Serif"/>
           <w:sz w:val="34"/>
           <w:szCs w:val="34"/>
         </w:rPr>
@@ -1789,7 +1803,7 @@
         <w:keepLines w:val="0"/>
         <w:spacing w:line="276" w:lineRule="auto"/>
         <w:rPr>
-          <w:rFonts w:ascii="Arial" w:eastAsia="Arial" w:hAnsi="Arial" w:cs="Arial"/>
+          <w:rFonts w:ascii="Aptos Serif" w:eastAsia="Arial" w:hAnsi="Aptos Serif" w:cs="Aptos Serif"/>
           <w:sz w:val="26"/>
           <w:szCs w:val="26"/>
         </w:rPr>
@@ -1798,11 +1812,10 @@
       <w:bookmarkEnd w:id="15"/>
       <w:r>
         <w:rPr>
-          <w:rFonts w:ascii="Arial" w:eastAsia="Arial" w:hAnsi="Arial" w:cs="Arial"/>
+          <w:rFonts w:ascii="Aptos Serif" w:eastAsia="Arial" w:hAnsi="Aptos Serif" w:cs="Aptos Serif"/>
           <w:sz w:val="26"/>
           <w:szCs w:val="26"/>
         </w:rPr>
-        <w:lastRenderedPageBreak/>
         <w:t>Funzione</w:t>
       </w:r>
     </w:p>
@@ -1810,18 +1823,18 @@
       <w:pPr>
         <w:spacing w:after="0" w:line="276" w:lineRule="auto"/>
         <w:rPr>
-          <w:rFonts w:ascii="Arial" w:eastAsia="Arial" w:hAnsi="Arial" w:cs="Arial"/>
-        </w:rPr>
-      </w:pPr>
-      <w:r>
-        <w:rPr>
-          <w:rFonts w:ascii="Arial" w:eastAsia="Arial" w:hAnsi="Arial" w:cs="Arial"/>
+          <w:rFonts w:ascii="Aptos Serif" w:eastAsia="Arial" w:hAnsi="Aptos Serif" w:cs="Aptos Serif"/>
+        </w:rPr>
+      </w:pPr>
+      <w:r>
+        <w:rPr>
+          <w:rFonts w:ascii="Aptos Serif" w:eastAsia="Arial" w:hAnsi="Aptos Serif" w:cs="Aptos Serif"/>
         </w:rPr>
         <w:t xml:space="preserve">Il pattern </w:t>
       </w:r>
       <w:r>
         <w:rPr>
-          <w:rFonts w:ascii="Arial" w:eastAsia="Arial" w:hAnsi="Arial" w:cs="Arial"/>
+          <w:rFonts w:ascii="Aptos Serif" w:eastAsia="Arial" w:hAnsi="Aptos Serif" w:cs="Aptos Serif"/>
           <w:i/>
           <w:iCs/>
         </w:rPr>
@@ -1829,7 +1842,7 @@
       </w:r>
       <w:r>
         <w:rPr>
-          <w:rFonts w:ascii="Arial" w:eastAsia="Arial" w:hAnsi="Arial" w:cs="Arial"/>
+          <w:rFonts w:ascii="Aptos Serif" w:eastAsia="Arial" w:hAnsi="Aptos Serif" w:cs="Aptos Serif"/>
         </w:rPr>
         <w:t xml:space="preserve"> viene utilizzato per separare l’astrazione del servizio email dalla sua implementazione concreta.</w:t>
       </w:r>
@@ -1838,12 +1851,12 @@
       <w:pPr>
         <w:spacing w:before="240" w:after="240" w:line="276" w:lineRule="auto"/>
         <w:rPr>
-          <w:rFonts w:ascii="Arial" w:eastAsia="Arial" w:hAnsi="Arial" w:cs="Arial"/>
-        </w:rPr>
-      </w:pPr>
-      <w:r>
-        <w:rPr>
-          <w:rFonts w:ascii="Arial" w:eastAsia="Arial" w:hAnsi="Arial" w:cs="Arial"/>
+          <w:rFonts w:ascii="Aptos Serif" w:eastAsia="Arial" w:hAnsi="Aptos Serif" w:cs="Aptos Serif"/>
+        </w:rPr>
+      </w:pPr>
+      <w:r>
+        <w:rPr>
+          <w:rFonts w:ascii="Aptos Serif" w:eastAsia="Arial" w:hAnsi="Aptos Serif" w:cs="Aptos Serif"/>
         </w:rPr>
         <w:t>Nel sistema questo è realizzato tramite:</w:t>
       </w:r>
@@ -1856,12 +1869,12 @@
         </w:numPr>
         <w:spacing w:before="240" w:after="0" w:line="276" w:lineRule="auto"/>
         <w:rPr>
-          <w:rFonts w:ascii="Arial" w:eastAsia="Arial" w:hAnsi="Arial" w:cs="Arial"/>
-        </w:rPr>
-      </w:pPr>
-      <w:r>
-        <w:rPr>
-          <w:rFonts w:ascii="Arial" w:eastAsia="Arial" w:hAnsi="Arial" w:cs="Arial"/>
+          <w:rFonts w:ascii="Aptos Serif" w:eastAsia="Arial" w:hAnsi="Aptos Serif" w:cs="Aptos Serif"/>
+        </w:rPr>
+      </w:pPr>
+      <w:r>
+        <w:rPr>
+          <w:rFonts w:ascii="Aptos Serif" w:eastAsia="Arial" w:hAnsi="Aptos Serif" w:cs="Aptos Serif"/>
           <w:b/>
           <w:bCs/>
         </w:rPr>
@@ -1869,7 +1882,7 @@
       </w:r>
       <w:r>
         <w:rPr>
-          <w:rFonts w:ascii="Arial" w:eastAsia="Arial" w:hAnsi="Arial" w:cs="Arial"/>
+          <w:rFonts w:ascii="Aptos Serif" w:eastAsia="Arial" w:hAnsi="Aptos Serif" w:cs="Aptos Serif"/>
         </w:rPr>
         <w:t xml:space="preserve"> (astrazione)</w:t>
       </w:r>
@@ -1882,12 +1895,12 @@
         </w:numPr>
         <w:spacing w:after="240" w:line="276" w:lineRule="auto"/>
         <w:rPr>
-          <w:rFonts w:ascii="Arial" w:eastAsia="Arial" w:hAnsi="Arial" w:cs="Arial"/>
-        </w:rPr>
-      </w:pPr>
-      <w:r>
-        <w:rPr>
-          <w:rFonts w:ascii="Arial" w:eastAsia="Arial" w:hAnsi="Arial" w:cs="Arial"/>
+          <w:rFonts w:ascii="Aptos Serif" w:eastAsia="Arial" w:hAnsi="Aptos Serif" w:cs="Aptos Serif"/>
+        </w:rPr>
+      </w:pPr>
+      <w:r>
+        <w:rPr>
+          <w:rFonts w:ascii="Aptos Serif" w:eastAsia="Arial" w:hAnsi="Aptos Serif" w:cs="Aptos Serif"/>
           <w:b/>
           <w:bCs/>
         </w:rPr>
@@ -1895,7 +1908,7 @@
       </w:r>
       <w:r>
         <w:rPr>
-          <w:rFonts w:ascii="Arial" w:eastAsia="Arial" w:hAnsi="Arial" w:cs="Arial"/>
+          <w:rFonts w:ascii="Aptos Serif" w:eastAsia="Arial" w:hAnsi="Aptos Serif" w:cs="Aptos Serif"/>
         </w:rPr>
         <w:t xml:space="preserve"> (implementazione concreta del servizio email)</w:t>
       </w:r>
@@ -1904,12 +1917,12 @@
       <w:pPr>
         <w:spacing w:before="240" w:after="240" w:line="276" w:lineRule="auto"/>
         <w:rPr>
-          <w:rFonts w:ascii="Arial" w:eastAsia="Arial" w:hAnsi="Arial" w:cs="Arial"/>
-        </w:rPr>
-      </w:pPr>
-      <w:r>
-        <w:rPr>
-          <w:rFonts w:ascii="Arial" w:eastAsia="Arial" w:hAnsi="Arial" w:cs="Arial"/>
+          <w:rFonts w:ascii="Aptos Serif" w:eastAsia="Arial" w:hAnsi="Aptos Serif" w:cs="Aptos Serif"/>
+        </w:rPr>
+      </w:pPr>
+      <w:r>
+        <w:rPr>
+          <w:rFonts w:ascii="Aptos Serif" w:eastAsia="Arial" w:hAnsi="Aptos Serif" w:cs="Aptos Serif"/>
         </w:rPr>
         <w:t>Il controller non conosce i dettagli del provider email: invia solo comandi all’astrazione.</w:t>
       </w:r>
@@ -1921,7 +1934,7 @@
         <w:keepLines w:val="0"/>
         <w:spacing w:line="276" w:lineRule="auto"/>
         <w:rPr>
-          <w:rFonts w:ascii="Arial" w:eastAsia="Arial" w:hAnsi="Arial" w:cs="Arial"/>
+          <w:rFonts w:ascii="Aptos Serif" w:eastAsia="Arial" w:hAnsi="Aptos Serif" w:cs="Aptos Serif"/>
           <w:sz w:val="26"/>
           <w:szCs w:val="26"/>
         </w:rPr>
@@ -1930,10 +1943,11 @@
       <w:bookmarkEnd w:id="16"/>
       <w:r>
         <w:rPr>
-          <w:rFonts w:ascii="Arial" w:eastAsia="Arial" w:hAnsi="Arial" w:cs="Arial"/>
+          <w:rFonts w:ascii="Aptos Serif" w:eastAsia="Arial" w:hAnsi="Aptos Serif" w:cs="Aptos Serif"/>
           <w:sz w:val="26"/>
           <w:szCs w:val="26"/>
         </w:rPr>
+        <w:lastRenderedPageBreak/>
         <w:t>Perché è stato scelto</w:t>
       </w:r>
     </w:p>
@@ -1941,12 +1955,12 @@
       <w:pPr>
         <w:spacing w:before="240" w:after="240" w:line="276" w:lineRule="auto"/>
         <w:rPr>
-          <w:rFonts w:ascii="Arial" w:eastAsia="Arial" w:hAnsi="Arial" w:cs="Arial"/>
-        </w:rPr>
-      </w:pPr>
-      <w:r>
-        <w:rPr>
-          <w:rFonts w:ascii="Arial" w:eastAsia="Arial" w:hAnsi="Arial" w:cs="Arial"/>
+          <w:rFonts w:ascii="Aptos Serif" w:eastAsia="Arial" w:hAnsi="Aptos Serif" w:cs="Aptos Serif"/>
+        </w:rPr>
+      </w:pPr>
+      <w:r>
+        <w:rPr>
+          <w:rFonts w:ascii="Aptos Serif" w:eastAsia="Arial" w:hAnsi="Aptos Serif" w:cs="Aptos Serif"/>
         </w:rPr>
         <w:t>Il sistema invia email in diversi contesti:</w:t>
       </w:r>
@@ -1959,12 +1973,12 @@
         </w:numPr>
         <w:spacing w:before="240" w:after="0" w:line="276" w:lineRule="auto"/>
         <w:rPr>
-          <w:rFonts w:ascii="Arial" w:eastAsia="Arial" w:hAnsi="Arial" w:cs="Arial"/>
-        </w:rPr>
-      </w:pPr>
-      <w:r>
-        <w:rPr>
-          <w:rFonts w:ascii="Arial" w:eastAsia="Arial" w:hAnsi="Arial" w:cs="Arial"/>
+          <w:rFonts w:ascii="Aptos Serif" w:eastAsia="Arial" w:hAnsi="Aptos Serif" w:cs="Aptos Serif"/>
+        </w:rPr>
+      </w:pPr>
+      <w:r>
+        <w:rPr>
+          <w:rFonts w:ascii="Aptos Serif" w:eastAsia="Arial" w:hAnsi="Aptos Serif" w:cs="Aptos Serif"/>
         </w:rPr>
         <w:t>OTP per la registrazione</w:t>
       </w:r>
@@ -1977,12 +1991,12 @@
         </w:numPr>
         <w:spacing w:after="0" w:line="276" w:lineRule="auto"/>
         <w:rPr>
-          <w:rFonts w:ascii="Arial" w:eastAsia="Arial" w:hAnsi="Arial" w:cs="Arial"/>
-        </w:rPr>
-      </w:pPr>
-      <w:r>
-        <w:rPr>
-          <w:rFonts w:ascii="Arial" w:eastAsia="Arial" w:hAnsi="Arial" w:cs="Arial"/>
+          <w:rFonts w:ascii="Aptos Serif" w:eastAsia="Arial" w:hAnsi="Aptos Serif" w:cs="Aptos Serif"/>
+        </w:rPr>
+      </w:pPr>
+      <w:r>
+        <w:rPr>
+          <w:rFonts w:ascii="Aptos Serif" w:eastAsia="Arial" w:hAnsi="Aptos Serif" w:cs="Aptos Serif"/>
         </w:rPr>
         <w:t>conferme di prenotazione</w:t>
       </w:r>
@@ -1995,12 +2009,12 @@
         </w:numPr>
         <w:spacing w:after="0" w:line="276" w:lineRule="auto"/>
         <w:rPr>
-          <w:rFonts w:ascii="Arial" w:eastAsia="Arial" w:hAnsi="Arial" w:cs="Arial"/>
-        </w:rPr>
-      </w:pPr>
-      <w:r>
-        <w:rPr>
-          <w:rFonts w:ascii="Arial" w:eastAsia="Arial" w:hAnsi="Arial" w:cs="Arial"/>
+          <w:rFonts w:ascii="Aptos Serif" w:eastAsia="Arial" w:hAnsi="Aptos Serif" w:cs="Aptos Serif"/>
+        </w:rPr>
+      </w:pPr>
+      <w:r>
+        <w:rPr>
+          <w:rFonts w:ascii="Aptos Serif" w:eastAsia="Arial" w:hAnsi="Aptos Serif" w:cs="Aptos Serif"/>
         </w:rPr>
         <w:t>notifiche agli enti</w:t>
       </w:r>
@@ -2013,12 +2027,12 @@
         </w:numPr>
         <w:spacing w:after="0" w:line="276" w:lineRule="auto"/>
         <w:rPr>
-          <w:rFonts w:ascii="Arial" w:eastAsia="Arial" w:hAnsi="Arial" w:cs="Arial"/>
-        </w:rPr>
-      </w:pPr>
-      <w:r>
-        <w:rPr>
-          <w:rFonts w:ascii="Arial" w:eastAsia="Arial" w:hAnsi="Arial" w:cs="Arial"/>
+          <w:rFonts w:ascii="Aptos Serif" w:eastAsia="Arial" w:hAnsi="Aptos Serif" w:cs="Aptos Serif"/>
+        </w:rPr>
+      </w:pPr>
+      <w:r>
+        <w:rPr>
+          <w:rFonts w:ascii="Aptos Serif" w:eastAsia="Arial" w:hAnsi="Aptos Serif" w:cs="Aptos Serif"/>
         </w:rPr>
         <w:t>validazione delle ricette</w:t>
       </w:r>
@@ -2031,12 +2045,12 @@
         </w:numPr>
         <w:spacing w:after="240" w:line="276" w:lineRule="auto"/>
         <w:rPr>
-          <w:rFonts w:ascii="Arial" w:eastAsia="Arial" w:hAnsi="Arial" w:cs="Arial"/>
-        </w:rPr>
-      </w:pPr>
-      <w:r>
-        <w:rPr>
-          <w:rFonts w:ascii="Arial" w:eastAsia="Arial" w:hAnsi="Arial" w:cs="Arial"/>
+          <w:rFonts w:ascii="Aptos Serif" w:eastAsia="Arial" w:hAnsi="Aptos Serif" w:cs="Aptos Serif"/>
+        </w:rPr>
+      </w:pPr>
+      <w:r>
+        <w:rPr>
+          <w:rFonts w:ascii="Aptos Serif" w:eastAsia="Arial" w:hAnsi="Aptos Serif" w:cs="Aptos Serif"/>
         </w:rPr>
         <w:t>conferme di donazione</w:t>
       </w:r>
@@ -2045,12 +2059,12 @@
       <w:pPr>
         <w:spacing w:after="0" w:line="276" w:lineRule="auto"/>
         <w:rPr>
-          <w:rFonts w:ascii="Arial" w:eastAsia="Arial" w:hAnsi="Arial" w:cs="Arial"/>
-        </w:rPr>
-      </w:pPr>
-      <w:r>
-        <w:rPr>
-          <w:rFonts w:ascii="Arial" w:eastAsia="Arial" w:hAnsi="Arial" w:cs="Arial"/>
+          <w:rFonts w:ascii="Aptos Serif" w:eastAsia="Arial" w:hAnsi="Aptos Serif" w:cs="Aptos Serif"/>
+        </w:rPr>
+      </w:pPr>
+      <w:r>
+        <w:rPr>
+          <w:rFonts w:ascii="Aptos Serif" w:eastAsia="Arial" w:hAnsi="Aptos Serif" w:cs="Aptos Serif"/>
         </w:rPr>
         <w:t>Il provider email potrebbe cambiare (SMTP locale, Gmail API, SendGrid, ecc.).</w:t>
       </w:r>
@@ -2059,12 +2073,12 @@
       <w:pPr>
         <w:spacing w:before="240" w:after="240" w:line="276" w:lineRule="auto"/>
         <w:rPr>
-          <w:rFonts w:ascii="Arial" w:eastAsia="Arial" w:hAnsi="Arial" w:cs="Arial"/>
-        </w:rPr>
-      </w:pPr>
-      <w:r>
-        <w:rPr>
-          <w:rFonts w:ascii="Arial" w:eastAsia="Arial" w:hAnsi="Arial" w:cs="Arial"/>
+          <w:rFonts w:ascii="Aptos Serif" w:eastAsia="Arial" w:hAnsi="Aptos Serif" w:cs="Aptos Serif"/>
+        </w:rPr>
+      </w:pPr>
+      <w:r>
+        <w:rPr>
+          <w:rFonts w:ascii="Aptos Serif" w:eastAsia="Arial" w:hAnsi="Aptos Serif" w:cs="Aptos Serif"/>
         </w:rPr>
         <w:t>Senza un Bridge, ogni cambiamento richiederebbe modifiche in tutto il backend.</w:t>
       </w:r>
@@ -2073,12 +2087,12 @@
       <w:pPr>
         <w:spacing w:before="240" w:after="240" w:line="276" w:lineRule="auto"/>
         <w:rPr>
-          <w:rFonts w:ascii="Arial" w:eastAsia="Arial" w:hAnsi="Arial" w:cs="Arial"/>
-        </w:rPr>
-      </w:pPr>
-      <w:r>
-        <w:rPr>
-          <w:rFonts w:ascii="Arial" w:eastAsia="Arial" w:hAnsi="Arial" w:cs="Arial"/>
+          <w:rFonts w:ascii="Aptos Serif" w:eastAsia="Arial" w:hAnsi="Aptos Serif" w:cs="Aptos Serif"/>
+        </w:rPr>
+      </w:pPr>
+      <w:r>
+        <w:rPr>
+          <w:rFonts w:ascii="Aptos Serif" w:eastAsia="Arial" w:hAnsi="Aptos Serif" w:cs="Aptos Serif"/>
         </w:rPr>
         <w:t>Il pattern Bridge permette di:</w:t>
       </w:r>
@@ -2091,12 +2105,12 @@
         </w:numPr>
         <w:spacing w:before="240" w:after="0" w:line="276" w:lineRule="auto"/>
         <w:rPr>
-          <w:rFonts w:ascii="Arial" w:eastAsia="Arial" w:hAnsi="Arial" w:cs="Arial"/>
-        </w:rPr>
-      </w:pPr>
-      <w:r>
-        <w:rPr>
-          <w:rFonts w:ascii="Arial" w:eastAsia="Arial" w:hAnsi="Arial" w:cs="Arial"/>
+          <w:rFonts w:ascii="Aptos Serif" w:eastAsia="Arial" w:hAnsi="Aptos Serif" w:cs="Aptos Serif"/>
+        </w:rPr>
+      </w:pPr>
+      <w:r>
+        <w:rPr>
+          <w:rFonts w:ascii="Aptos Serif" w:eastAsia="Arial" w:hAnsi="Aptos Serif" w:cs="Aptos Serif"/>
         </w:rPr>
         <w:t>disaccoppiare completamente il backend dal provider email</w:t>
       </w:r>
@@ -2109,12 +2123,12 @@
         </w:numPr>
         <w:spacing w:after="0" w:line="276" w:lineRule="auto"/>
         <w:rPr>
-          <w:rFonts w:ascii="Arial" w:eastAsia="Arial" w:hAnsi="Arial" w:cs="Arial"/>
-        </w:rPr>
-      </w:pPr>
-      <w:r>
-        <w:rPr>
-          <w:rFonts w:ascii="Arial" w:eastAsia="Arial" w:hAnsi="Arial" w:cs="Arial"/>
+          <w:rFonts w:ascii="Aptos Serif" w:eastAsia="Arial" w:hAnsi="Aptos Serif" w:cs="Aptos Serif"/>
+        </w:rPr>
+      </w:pPr>
+      <w:r>
+        <w:rPr>
+          <w:rFonts w:ascii="Aptos Serif" w:eastAsia="Arial" w:hAnsi="Aptos Serif" w:cs="Aptos Serif"/>
         </w:rPr>
         <w:t>sostituire l’implementazione senza toccare i controller</w:t>
       </w:r>
@@ -2127,12 +2141,12 @@
         </w:numPr>
         <w:spacing w:after="240" w:line="276" w:lineRule="auto"/>
         <w:rPr>
-          <w:rFonts w:ascii="Arial" w:eastAsia="Arial" w:hAnsi="Arial" w:cs="Arial"/>
-        </w:rPr>
-      </w:pPr>
-      <w:r>
-        <w:rPr>
-          <w:rFonts w:ascii="Arial" w:eastAsia="Arial" w:hAnsi="Arial" w:cs="Arial"/>
+          <w:rFonts w:ascii="Aptos Serif" w:eastAsia="Arial" w:hAnsi="Aptos Serif" w:cs="Aptos Serif"/>
+        </w:rPr>
+      </w:pPr>
+      <w:r>
+        <w:rPr>
+          <w:rFonts w:ascii="Aptos Serif" w:eastAsia="Arial" w:hAnsi="Aptos Serif" w:cs="Aptos Serif"/>
         </w:rPr>
         <w:t>facilitare test e mocking</w:t>
       </w:r>
@@ -2142,7 +2156,7 @@
         <w:spacing w:after="240" w:line="276" w:lineRule="auto"/>
         <w:ind w:left="720"/>
         <w:rPr>
-          <w:rFonts w:ascii="Arial" w:eastAsia="Arial" w:hAnsi="Arial" w:cs="Arial"/>
+          <w:rFonts w:ascii="Aptos Serif" w:eastAsia="Arial" w:hAnsi="Aptos Serif" w:cs="Aptos Serif"/>
         </w:rPr>
       </w:pPr>
     </w:p>

</xml_diff>

<commit_message>
Allineamento dell'ODD agli altri documenti
</commit_message>
<xml_diff>
--- a/Documentazione/Object Design/Object Design Document.docx
+++ b/Documentazione/Object Design/Object Design Document.docx
@@ -11,247 +11,6 @@
           <w:szCs w:val="28"/>
         </w:rPr>
       </w:pPr>
-      <w:r>
-        <w:rPr>
-          <w:rFonts w:ascii="Aptos Serif" w:hAnsi="Aptos Serif" w:cs="Aptos Serif"/>
-          <w:noProof/>
-        </w:rPr>
-        <mc:AlternateContent>
-          <mc:Choice Requires="wps">
-            <w:drawing>
-              <wp:anchor distT="0" distB="0" distL="114300" distR="114300" simplePos="0" relativeHeight="251659264" behindDoc="0" locked="0" layoutInCell="1" hidden="0" allowOverlap="1" wp14:anchorId="450BA6A2" wp14:editId="278B5E34">
-                <wp:simplePos x="0" y="0"/>
-                <wp:positionH relativeFrom="column">
-                  <wp:posOffset>4105910</wp:posOffset>
-                </wp:positionH>
-                <wp:positionV relativeFrom="paragraph">
-                  <wp:posOffset>-99695</wp:posOffset>
-                </wp:positionV>
-                <wp:extent cx="2197100" cy="342900"/>
-                <wp:effectExtent l="0" t="0" r="12700" b="19050"/>
-                <wp:wrapNone/>
-                <wp:docPr id="1942229128" name="Rettangolo 1942229128"/>
-                <wp:cNvGraphicFramePr/>
-                <a:graphic xmlns:a="http://schemas.openxmlformats.org/drawingml/2006/main">
-                  <a:graphicData uri="http://schemas.microsoft.com/office/word/2010/wordprocessingShape">
-                    <wps:wsp>
-                      <wps:cNvSpPr/>
-                      <wps:spPr>
-                        <a:xfrm>
-                          <a:off x="0" y="0"/>
-                          <a:ext cx="2197100" cy="342900"/>
-                        </a:xfrm>
-                        <a:prstGeom prst="rect">
-                          <a:avLst/>
-                        </a:prstGeom>
-                        <a:noFill/>
-                        <a:ln w="9525" cap="flat" cmpd="sng">
-                          <a:solidFill>
-                            <a:srgbClr val="000000"/>
-                          </a:solidFill>
-                          <a:prstDash val="solid"/>
-                          <a:round/>
-                          <a:headEnd type="none" w="sm" len="sm"/>
-                          <a:tailEnd type="none" w="sm" len="sm"/>
-                        </a:ln>
-                      </wps:spPr>
-                      <wps:txbx>
-                        <w:txbxContent>
-                          <w:p>
-                            <w:pPr>
-                              <w:textDirection w:val="btLr"/>
-                              <w:rPr>
-                                <w:b/>
-                                <w:bCs/>
-                              </w:rPr>
-                            </w:pPr>
-                            <w:r>
-                              <w:rPr>
-                                <w:b/>
-                                <w:bCs/>
-                                <w:color w:val="000000"/>
-                                <w:sz w:val="28"/>
-                              </w:rPr>
-                              <w:t>Nome progetto: M</w:t>
-                            </w:r>
-                            <w:r>
-                              <w:rPr>
-                                <w:b/>
-                                <w:bCs/>
-                                <w:color w:val="000000"/>
-                                <w:sz w:val="28"/>
-                              </w:rPr>
-                              <w:t>AP4AID</w:t>
-                            </w:r>
-                          </w:p>
-                        </w:txbxContent>
-                      </wps:txbx>
-                      <wps:bodyPr spcFirstLastPara="1" wrap="square" lIns="91425" tIns="45700" rIns="91425" bIns="45700" anchor="t" anchorCtr="0">
-                        <a:noAutofit/>
-                      </wps:bodyPr>
-                    </wps:wsp>
-                  </a:graphicData>
-                </a:graphic>
-                <wp14:sizeRelH relativeFrom="margin">
-                  <wp14:pctWidth>0</wp14:pctWidth>
-                </wp14:sizeRelH>
-                <wp14:sizeRelV relativeFrom="margin">
-                  <wp14:pctHeight>0</wp14:pctHeight>
-                </wp14:sizeRelV>
-              </wp:anchor>
-            </w:drawing>
-          </mc:Choice>
-          <mc:Fallback>
-            <w:pict>
-              <v:rect w14:anchorId="450BA6A2" id="Rettangolo 1942229128" o:spid="_x0000_s1026" style="position:absolute;left:0;text-align:left;margin-left:323.3pt;margin-top:-7.85pt;width:173pt;height:27pt;z-index:251659264;visibility:visible;mso-wrap-style:square;mso-width-percent:0;mso-height-percent:0;mso-wrap-distance-left:9pt;mso-wrap-distance-top:0;mso-wrap-distance-right:9pt;mso-wrap-distance-bottom:0;mso-position-horizontal:absolute;mso-position-horizontal-relative:text;mso-position-vertical:absolute;mso-position-vertical-relative:text;mso-width-percent:0;mso-height-percent:0;mso-width-relative:margin;mso-height-relative:margin;v-text-anchor:top" o:gfxdata="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" filled="f">
-                <v:stroke startarrowwidth="narrow" startarrowlength="short" endarrowwidth="narrow" endarrowlength="short" joinstyle="round"/>
-                <v:textbox inset="2.53958mm,1.2694mm,2.53958mm,1.2694mm">
-                  <w:txbxContent>
-                    <w:p>
-                      <w:pPr>
-                        <w:textDirection w:val="btLr"/>
-                        <w:rPr>
-                          <w:b/>
-                          <w:bCs/>
-                        </w:rPr>
-                      </w:pPr>
-                      <w:r>
-                        <w:rPr>
-                          <w:b/>
-                          <w:bCs/>
-                          <w:color w:val="000000"/>
-                          <w:sz w:val="28"/>
-                        </w:rPr>
-                        <w:t>Nome progetto: M</w:t>
-                      </w:r>
-                      <w:r>
-                        <w:rPr>
-                          <w:b/>
-                          <w:bCs/>
-                          <w:color w:val="000000"/>
-                          <w:sz w:val="28"/>
-                        </w:rPr>
-                        <w:t>AP4AID</w:t>
-                      </w:r>
-                    </w:p>
-                  </w:txbxContent>
-                </v:textbox>
-              </v:rect>
-            </w:pict>
-          </mc:Fallback>
-        </mc:AlternateContent>
-      </w:r>
-      <w:r>
-        <w:rPr>
-          <w:rFonts w:ascii="Aptos Serif" w:hAnsi="Aptos Serif" w:cs="Aptos Serif"/>
-          <w:noProof/>
-          <w:sz w:val="28"/>
-          <w:szCs w:val="28"/>
-        </w:rPr>
-        <mc:AlternateContent>
-          <mc:Choice Requires="wps">
-            <w:drawing>
-              <wp:anchor distT="45720" distB="45720" distL="114300" distR="114300" simplePos="0" relativeHeight="251658240" behindDoc="0" locked="0" layoutInCell="1" hidden="0" allowOverlap="1" wp14:anchorId="6E28466E" wp14:editId="61C09761">
-                <wp:simplePos x="0" y="0"/>
-                <wp:positionH relativeFrom="margin">
-                  <wp:align>left</wp:align>
-                </wp:positionH>
-                <wp:positionV relativeFrom="topMargin">
-                  <wp:posOffset>788670</wp:posOffset>
-                </wp:positionV>
-                <wp:extent cx="1310005" cy="339725"/>
-                <wp:effectExtent l="0" t="0" r="23495" b="22225"/>
-                <wp:wrapSquare wrapText="bothSides" distT="45720" distB="45720" distL="114300" distR="114300"/>
-                <wp:docPr id="1942229129" name="Rettangolo 1942229129"/>
-                <wp:cNvGraphicFramePr/>
-                <a:graphic xmlns:a="http://schemas.openxmlformats.org/drawingml/2006/main">
-                  <a:graphicData uri="http://schemas.microsoft.com/office/word/2010/wordprocessingShape">
-                    <wps:wsp>
-                      <wps:cNvSpPr/>
-                      <wps:spPr>
-                        <a:xfrm>
-                          <a:off x="0" y="0"/>
-                          <a:ext cx="1310005" cy="339725"/>
-                        </a:xfrm>
-                        <a:prstGeom prst="rect">
-                          <a:avLst/>
-                        </a:prstGeom>
-                        <a:solidFill>
-                          <a:srgbClr val="FFFFFF"/>
-                        </a:solidFill>
-                        <a:ln w="9525" cap="flat" cmpd="sng">
-                          <a:solidFill>
-                            <a:srgbClr val="000000"/>
-                          </a:solidFill>
-                          <a:prstDash val="solid"/>
-                          <a:miter lim="800000"/>
-                          <a:headEnd type="none" w="sm" len="sm"/>
-                          <a:tailEnd type="none" w="sm" len="sm"/>
-                        </a:ln>
-                      </wps:spPr>
-                      <wps:txbx>
-                        <w:txbxContent>
-                          <w:p>
-                            <w:pPr>
-                              <w:textDirection w:val="btLr"/>
-                              <w:rPr>
-                                <w:b/>
-                                <w:bCs/>
-                              </w:rPr>
-                            </w:pPr>
-                            <w:r>
-                              <w:rPr>
-                                <w:b/>
-                                <w:bCs/>
-                                <w:color w:val="000000"/>
-                                <w:sz w:val="28"/>
-                              </w:rPr>
-                              <w:t>Gruppo C10</w:t>
-                            </w:r>
-                          </w:p>
-                        </w:txbxContent>
-                      </wps:txbx>
-                      <wps:bodyPr spcFirstLastPara="1" wrap="square" lIns="91425" tIns="45700" rIns="91425" bIns="45700" anchor="t" anchorCtr="0">
-                        <a:noAutofit/>
-                      </wps:bodyPr>
-                    </wps:wsp>
-                  </a:graphicData>
-                </a:graphic>
-              </wp:anchor>
-            </w:drawing>
-          </mc:Choice>
-          <mc:Fallback>
-            <w:pict>
-              <v:rect w14:anchorId="6E28466E" id="Rettangolo 1942229129" o:spid="_x0000_s1027" style="position:absolute;left:0;text-align:left;margin-left:0;margin-top:62.1pt;width:103.15pt;height:26.75pt;z-index:251658240;visibility:visible;mso-wrap-style:square;mso-wrap-distance-left:9pt;mso-wrap-distance-top:3.6pt;mso-wrap-distance-right:9pt;mso-wrap-distance-bottom:3.6pt;mso-position-horizontal:left;mso-position-horizontal-relative:margin;mso-position-vertical:absolute;mso-position-vertical-relative:top-margin-area;v-text-anchor:top" o:gfxdata="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">
-                <v:stroke startarrowwidth="narrow" startarrowlength="short" endarrowwidth="narrow" endarrowlength="short"/>
-                <v:textbox inset="2.53958mm,1.2694mm,2.53958mm,1.2694mm">
-                  <w:txbxContent>
-                    <w:p>
-                      <w:pPr>
-                        <w:textDirection w:val="btLr"/>
-                        <w:rPr>
-                          <w:b/>
-                          <w:bCs/>
-                        </w:rPr>
-                      </w:pPr>
-                      <w:r>
-                        <w:rPr>
-                          <w:b/>
-                          <w:bCs/>
-                          <w:color w:val="000000"/>
-                          <w:sz w:val="28"/>
-                        </w:rPr>
-                        <w:t>Gruppo C10</w:t>
-                      </w:r>
-                    </w:p>
-                  </w:txbxContent>
-                </v:textbox>
-                <w10:wrap type="square" anchorx="margin" anchory="margin"/>
-              </v:rect>
-            </w:pict>
-          </mc:Fallback>
-        </mc:AlternateContent>
-      </w:r>
     </w:p>
     <w:p>
       <w:pPr>
@@ -282,13 +41,13 @@
           <w:noProof/>
         </w:rPr>
         <w:drawing>
-          <wp:anchor distT="0" distB="0" distL="114300" distR="114300" simplePos="0" relativeHeight="251660288" behindDoc="0" locked="0" layoutInCell="1" hidden="0" allowOverlap="1" wp14:anchorId="23E6702C" wp14:editId="1843AA58">
+          <wp:anchor distT="0" distB="0" distL="114300" distR="114300" simplePos="0" relativeHeight="251660288" behindDoc="0" locked="0" layoutInCell="1" hidden="0" allowOverlap="1" wp14:anchorId="23E6702C" wp14:editId="251F5243">
             <wp:simplePos x="0" y="0"/>
             <wp:positionH relativeFrom="margin">
               <wp:align>center</wp:align>
             </wp:positionH>
             <wp:positionV relativeFrom="paragraph">
-              <wp:posOffset>13970</wp:posOffset>
+              <wp:posOffset>373198</wp:posOffset>
             </wp:positionV>
             <wp:extent cx="1216025" cy="1208405"/>
             <wp:effectExtent l="0" t="0" r="3175" b="0"/>
@@ -303,7 +62,7 @@
                     <pic:cNvPicPr preferRelativeResize="0"/>
                   </pic:nvPicPr>
                   <pic:blipFill>
-                    <a:blip r:embed="rId6"/>
+                    <a:blip r:embed="rId9"/>
                     <a:srcRect/>
                     <a:stretch>
                       <a:fillRect/>
@@ -333,6 +92,19 @@
           <w:rFonts w:ascii="Aptos Serif" w:hAnsi="Aptos Serif" w:cs="Aptos Serif"/>
           <w:i/>
           <w:iCs/>
+          <w:sz w:val="96"/>
+          <w:szCs w:val="96"/>
+        </w:rPr>
+      </w:pPr>
+    </w:p>
+    <w:p>
+      <w:pPr>
+        <w:jc w:val="center"/>
+        <w:rPr>
+          <w:rFonts w:ascii="Aptos Serif" w:hAnsi="Aptos Serif" w:cs="Aptos Serif"/>
+          <w:i/>
+          <w:iCs/>
+          <w:color w:val="1F4E79" w:themeColor="accent1" w:themeShade="80"/>
           <w:sz w:val="96"/>
           <w:szCs w:val="96"/>
         </w:rPr>
@@ -423,18 +195,45 @@
                             <w:pPr>
                               <w:jc w:val="center"/>
                               <w:textDirection w:val="btLr"/>
+                              <w:rPr>
+                                <w:rFonts w:ascii="Aptos Serif" w:hAnsi="Aptos Serif" w:cs="Aptos Serif"/>
+                              </w:rPr>
                             </w:pPr>
                             <w:r>
                               <w:rPr>
+                                <w:rFonts w:ascii="Aptos Serif" w:hAnsi="Aptos Serif" w:cs="Aptos Serif"/>
                                 <w:b/>
                                 <w:bCs/>
                                 <w:color w:val="000000"/>
                                 <w:sz w:val="24"/>
                               </w:rPr>
-                              <w:t>PROJECT MANAJER</w:t>
+                              <w:t>PROJECT MANA</w:t>
                             </w:r>
                             <w:r>
                               <w:rPr>
+                                <w:rFonts w:ascii="Aptos Serif" w:hAnsi="Aptos Serif" w:cs="Aptos Serif"/>
+                                <w:b/>
+                                <w:bCs/>
+                                <w:color w:val="000000"/>
+                                <w:sz w:val="24"/>
+                              </w:rPr>
+                              <w:t>G</w:t>
+                            </w:r>
+                            <w:r>
+                              <w:rPr>
+                                <w:rFonts w:ascii="Aptos Serif" w:hAnsi="Aptos Serif" w:cs="Aptos Serif"/>
+                                <w:b/>
+                                <w:bCs/>
+                                <w:color w:val="000000"/>
+                                <w:sz w:val="24"/>
+                              </w:rPr>
+                              <w:t>ER</w:t>
+                            </w:r>
+                            <w:r>
+                              <w:rPr>
+                                <w:rFonts w:ascii="Aptos Serif" w:hAnsi="Aptos Serif" w:cs="Aptos Serif"/>
+                                <w:i/>
+                                <w:iCs/>
                                 <w:color w:val="000000"/>
                                 <w:sz w:val="24"/>
                               </w:rPr>
@@ -460,7 +259,7 @@
           </mc:Choice>
           <mc:Fallback>
             <w:pict>
-              <v:rect w14:anchorId="3392397B" id="Rettangolo 1942229131" o:spid="_x0000_s1028" style="position:absolute;left:0;text-align:left;margin-left:0;margin-top:134.1pt;width:221pt;height:42pt;z-index:251661312;visibility:visible;mso-wrap-style:square;mso-width-percent:0;mso-height-percent:0;mso-wrap-distance-left:9pt;mso-wrap-distance-top:3.6pt;mso-wrap-distance-right:9pt;mso-wrap-distance-bottom:3.6pt;mso-position-horizontal:left;mso-position-horizontal-relative:margin;mso-position-vertical:absolute;mso-position-vertical-relative:text;mso-width-percent:0;mso-height-percent:0;mso-width-relative:margin;mso-height-relative:margin;v-text-anchor:top" o:gfxdata="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" strokecolor="white [3201]">
+              <v:rect w14:anchorId="3392397B" id="Rettangolo 1942229131" o:spid="_x0000_s1026" style="position:absolute;left:0;text-align:left;margin-left:0;margin-top:134.1pt;width:221pt;height:42pt;z-index:251661312;visibility:visible;mso-wrap-style:square;mso-width-percent:0;mso-height-percent:0;mso-wrap-distance-left:9pt;mso-wrap-distance-top:3.6pt;mso-wrap-distance-right:9pt;mso-wrap-distance-bottom:3.6pt;mso-position-horizontal:left;mso-position-horizontal-relative:margin;mso-position-vertical:absolute;mso-position-vertical-relative:text;mso-width-percent:0;mso-height-percent:0;mso-width-relative:margin;mso-height-relative:margin;v-text-anchor:top" o:gfxdata="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" strokecolor="white [3201]">
                 <v:stroke startarrowwidth="narrow" startarrowlength="short" endarrowwidth="narrow" endarrowlength="short"/>
                 <v:textbox inset="2.53958mm,1.2694mm,2.53958mm,1.2694mm">
                   <w:txbxContent>
@@ -468,18 +267,45 @@
                       <w:pPr>
                         <w:jc w:val="center"/>
                         <w:textDirection w:val="btLr"/>
+                        <w:rPr>
+                          <w:rFonts w:ascii="Aptos Serif" w:hAnsi="Aptos Serif" w:cs="Aptos Serif"/>
+                        </w:rPr>
                       </w:pPr>
                       <w:r>
                         <w:rPr>
+                          <w:rFonts w:ascii="Aptos Serif" w:hAnsi="Aptos Serif" w:cs="Aptos Serif"/>
                           <w:b/>
                           <w:bCs/>
                           <w:color w:val="000000"/>
                           <w:sz w:val="24"/>
                         </w:rPr>
-                        <w:t>PROJECT MANAJER</w:t>
+                        <w:t>PROJECT MANA</w:t>
                       </w:r>
                       <w:r>
                         <w:rPr>
+                          <w:rFonts w:ascii="Aptos Serif" w:hAnsi="Aptos Serif" w:cs="Aptos Serif"/>
+                          <w:b/>
+                          <w:bCs/>
+                          <w:color w:val="000000"/>
+                          <w:sz w:val="24"/>
+                        </w:rPr>
+                        <w:t>G</w:t>
+                      </w:r>
+                      <w:r>
+                        <w:rPr>
+                          <w:rFonts w:ascii="Aptos Serif" w:hAnsi="Aptos Serif" w:cs="Aptos Serif"/>
+                          <w:b/>
+                          <w:bCs/>
+                          <w:color w:val="000000"/>
+                          <w:sz w:val="24"/>
+                        </w:rPr>
+                        <w:t>ER</w:t>
+                      </w:r>
+                      <w:r>
+                        <w:rPr>
+                          <w:rFonts w:ascii="Aptos Serif" w:hAnsi="Aptos Serif" w:cs="Aptos Serif"/>
+                          <w:i/>
+                          <w:iCs/>
                           <w:color w:val="000000"/>
                           <w:sz w:val="24"/>
                         </w:rPr>
@@ -616,22 +442,37 @@
                             <w:pPr>
                               <w:jc w:val="center"/>
                               <w:textDirection w:val="btLr"/>
+                              <w:rPr>
+                                <w:rFonts w:ascii="Aptos Serif" w:hAnsi="Aptos Serif" w:cs="Aptos Serif"/>
+                              </w:rPr>
                             </w:pPr>
                             <w:r>
                               <w:rPr>
+                                <w:rFonts w:ascii="Aptos Serif" w:hAnsi="Aptos Serif" w:cs="Aptos Serif"/>
                                 <w:b/>
                                 <w:bCs/>
                                 <w:color w:val="000000"/>
                                 <w:sz w:val="24"/>
                               </w:rPr>
-                              <w:t>PROGETTISTI</w:t>
+                              <w:t>TEAM MEMBERS</w:t>
                             </w:r>
                             <w:r>
                               <w:rPr>
+                                <w:rFonts w:ascii="Aptos Serif" w:hAnsi="Aptos Serif" w:cs="Aptos Serif"/>
                                 <w:color w:val="000000"/>
                                 <w:sz w:val="24"/>
                               </w:rPr>
-                              <w:t>: Luciano Corvino,                   Cristian Carotenuto, Vito Francesco Maistrini, Giovanni De Caro, Gabriele Milone, Carlo Antonio Caserta, Nicola Luciano, Giovanni Esposito, Maria Chiara Gregorio,  Riccardo Di Girolamo</w:t>
+                              <w:t xml:space="preserve">: </w:t>
+                            </w:r>
+                            <w:r>
+                              <w:rPr>
+                                <w:rFonts w:ascii="Aptos Serif" w:hAnsi="Aptos Serif" w:cs="Aptos Serif"/>
+                                <w:i/>
+                                <w:iCs/>
+                                <w:color w:val="000000"/>
+                                <w:sz w:val="24"/>
+                              </w:rPr>
+                              <w:t>Luciano Corvino,                   Cristian Carotenuto, Vito Francesco Maistrini, Giovanni De Caro, Gabriele Milone, Carlo Antonio Caserta, Nicola Luciano, Giovanni Esposito, Maria Chiara Gregorio,  Riccardo Di Girolamo</w:t>
                             </w:r>
                           </w:p>
                         </w:txbxContent>
@@ -653,7 +494,7 @@
           </mc:Choice>
           <mc:Fallback>
             <w:pict>
-              <v:rect w14:anchorId="139049AA" id="Rettangolo 1942229130" o:spid="_x0000_s1029" style="position:absolute;left:0;text-align:left;margin-left:181.65pt;margin-top:1pt;width:232.85pt;height:99.6pt;z-index:251662336;visibility:visible;mso-wrap-style:square;mso-width-percent:0;mso-height-percent:0;mso-wrap-distance-left:9pt;mso-wrap-distance-top:3.6pt;mso-wrap-distance-right:9pt;mso-wrap-distance-bottom:3.6pt;mso-position-horizontal:right;mso-position-horizontal-relative:margin;mso-position-vertical:absolute;mso-position-vertical-relative:text;mso-width-percent:0;mso-height-percent:0;mso-width-relative:margin;mso-height-relative:margin;v-text-anchor:top" o:gfxdata="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" strokecolor="white [3201]">
+              <v:rect w14:anchorId="139049AA" id="Rettangolo 1942229130" o:spid="_x0000_s1027" style="position:absolute;left:0;text-align:left;margin-left:181.65pt;margin-top:1pt;width:232.85pt;height:99.6pt;z-index:251662336;visibility:visible;mso-wrap-style:square;mso-width-percent:0;mso-height-percent:0;mso-wrap-distance-left:9pt;mso-wrap-distance-top:3.6pt;mso-wrap-distance-right:9pt;mso-wrap-distance-bottom:3.6pt;mso-position-horizontal:right;mso-position-horizontal-relative:margin;mso-position-vertical:absolute;mso-position-vertical-relative:text;mso-width-percent:0;mso-height-percent:0;mso-width-relative:margin;mso-height-relative:margin;v-text-anchor:top" o:gfxdata="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" strokecolor="white [3201]">
                 <v:stroke startarrowwidth="narrow" startarrowlength="short" endarrowwidth="narrow" endarrowlength="short"/>
                 <v:textbox inset="2.53958mm,1.2694mm,2.53958mm,1.2694mm">
                   <w:txbxContent>
@@ -661,22 +502,37 @@
                       <w:pPr>
                         <w:jc w:val="center"/>
                         <w:textDirection w:val="btLr"/>
+                        <w:rPr>
+                          <w:rFonts w:ascii="Aptos Serif" w:hAnsi="Aptos Serif" w:cs="Aptos Serif"/>
+                        </w:rPr>
                       </w:pPr>
                       <w:r>
                         <w:rPr>
+                          <w:rFonts w:ascii="Aptos Serif" w:hAnsi="Aptos Serif" w:cs="Aptos Serif"/>
                           <w:b/>
                           <w:bCs/>
                           <w:color w:val="000000"/>
                           <w:sz w:val="24"/>
                         </w:rPr>
-                        <w:t>PROGETTISTI</w:t>
+                        <w:t>TEAM MEMBERS</w:t>
                       </w:r>
                       <w:r>
                         <w:rPr>
+                          <w:rFonts w:ascii="Aptos Serif" w:hAnsi="Aptos Serif" w:cs="Aptos Serif"/>
                           <w:color w:val="000000"/>
                           <w:sz w:val="24"/>
                         </w:rPr>
-                        <w:t>: Luciano Corvino,                   Cristian Carotenuto, Vito Francesco Maistrini, Giovanni De Caro, Gabriele Milone, Carlo Antonio Caserta, Nicola Luciano, Giovanni Esposito, Maria Chiara Gregorio,  Riccardo Di Girolamo</w:t>
+                        <w:t xml:space="preserve">: </w:t>
+                      </w:r>
+                      <w:r>
+                        <w:rPr>
+                          <w:rFonts w:ascii="Aptos Serif" w:hAnsi="Aptos Serif" w:cs="Aptos Serif"/>
+                          <w:i/>
+                          <w:iCs/>
+                          <w:color w:val="000000"/>
+                          <w:sz w:val="24"/>
+                        </w:rPr>
+                        <w:t>Luciano Corvino,                   Cristian Carotenuto, Vito Francesco Maistrini, Giovanni De Caro, Gabriele Milone, Carlo Antonio Caserta, Nicola Luciano, Giovanni Esposito, Maria Chiara Gregorio,  Riccardo Di Girolamo</w:t>
                       </w:r>
                     </w:p>
                   </w:txbxContent>
@@ -786,7 +642,6 @@
     </w:p>
     <w:p>
       <w:pPr>
-        <w:jc w:val="center"/>
         <w:rPr>
           <w:rFonts w:ascii="Aptos Serif" w:hAnsi="Aptos Serif" w:cs="Aptos Serif"/>
           <w:b/>
@@ -796,6 +651,721 @@
         </w:rPr>
       </w:pPr>
     </w:p>
+    <w:sdt>
+      <w:sdtPr>
+        <w:id w:val="230508886"/>
+        <w:docPartObj>
+          <w:docPartGallery w:val="Table of Contents"/>
+          <w:docPartUnique/>
+        </w:docPartObj>
+      </w:sdtPr>
+      <w:sdtEndPr>
+        <w:rPr>
+          <w:rFonts w:ascii="Calibri" w:eastAsia="Calibri" w:hAnsi="Calibri" w:cs="Calibri"/>
+          <w:b/>
+          <w:bCs/>
+          <w:color w:val="auto"/>
+          <w:sz w:val="22"/>
+          <w:szCs w:val="22"/>
+          <w:lang w:val="it"/>
+        </w:rPr>
+      </w:sdtEndPr>
+      <w:sdtContent>
+        <w:p>
+          <w:pPr>
+            <w:pStyle w:val="Titolosommario"/>
+          </w:pPr>
+          <w:r>
+            <w:t>Sommario</w:t>
+          </w:r>
+        </w:p>
+        <w:p>
+          <w:pPr>
+            <w:pStyle w:val="Sommario1"/>
+            <w:tabs>
+              <w:tab w:val="left" w:pos="480"/>
+              <w:tab w:val="right" w:leader="dot" w:pos="9914"/>
+            </w:tabs>
+            <w:rPr>
+              <w:noProof/>
+              <w:sz w:val="24"/>
+              <w:szCs w:val="24"/>
+            </w:rPr>
+          </w:pPr>
+          <w:r>
+            <w:fldChar w:fldCharType="begin"/>
+          </w:r>
+          <w:r>
+            <w:instrText xml:space="preserve"> TOC \o "1-3" \h \z \u </w:instrText>
+          </w:r>
+          <w:r>
+            <w:fldChar w:fldCharType="separate"/>
+          </w:r>
+          <w:hyperlink w:anchor="_Toc222093366" w:history="1">
+            <w:r>
+              <w:rPr>
+                <w:rStyle w:val="Collegamentoipertestuale"/>
+                <w:rFonts w:ascii="Aptos Serif" w:hAnsi="Aptos Serif" w:cs="Aptos Serif"/>
+                <w:noProof/>
+                <w:color w:val="auto"/>
+                <w:sz w:val="24"/>
+                <w:szCs w:val="24"/>
+              </w:rPr>
+              <w:t>1.</w:t>
+            </w:r>
+            <w:r>
+              <w:rPr>
+                <w:noProof/>
+                <w:sz w:val="24"/>
+                <w:szCs w:val="24"/>
+              </w:rPr>
+              <w:tab/>
+            </w:r>
+            <w:r>
+              <w:rPr>
+                <w:rStyle w:val="Collegamentoipertestuale"/>
+                <w:rFonts w:ascii="Aptos Serif" w:hAnsi="Aptos Serif" w:cs="Aptos Serif"/>
+                <w:b/>
+                <w:bCs/>
+                <w:noProof/>
+                <w:color w:val="auto"/>
+                <w:sz w:val="24"/>
+                <w:szCs w:val="24"/>
+              </w:rPr>
+              <w:t>SCELTA DEI DESIGN PATTERN</w:t>
+            </w:r>
+            <w:r>
+              <w:rPr>
+                <w:noProof/>
+                <w:webHidden/>
+                <w:sz w:val="24"/>
+                <w:szCs w:val="24"/>
+              </w:rPr>
+              <w:tab/>
+            </w:r>
+            <w:r>
+              <w:rPr>
+                <w:noProof/>
+                <w:webHidden/>
+                <w:sz w:val="24"/>
+                <w:szCs w:val="24"/>
+              </w:rPr>
+              <w:fldChar w:fldCharType="begin"/>
+            </w:r>
+            <w:r>
+              <w:rPr>
+                <w:noProof/>
+                <w:webHidden/>
+                <w:sz w:val="24"/>
+                <w:szCs w:val="24"/>
+              </w:rPr>
+              <w:instrText xml:space="preserve"> PAGEREF _Toc222093366 \h </w:instrText>
+            </w:r>
+            <w:r>
+              <w:rPr>
+                <w:noProof/>
+                <w:webHidden/>
+                <w:sz w:val="24"/>
+                <w:szCs w:val="24"/>
+              </w:rPr>
+            </w:r>
+            <w:r>
+              <w:rPr>
+                <w:noProof/>
+                <w:webHidden/>
+                <w:sz w:val="24"/>
+                <w:szCs w:val="24"/>
+              </w:rPr>
+              <w:fldChar w:fldCharType="separate"/>
+            </w:r>
+            <w:r>
+              <w:rPr>
+                <w:noProof/>
+                <w:webHidden/>
+                <w:sz w:val="24"/>
+                <w:szCs w:val="24"/>
+              </w:rPr>
+              <w:t>2</w:t>
+            </w:r>
+            <w:r>
+              <w:rPr>
+                <w:noProof/>
+                <w:webHidden/>
+                <w:sz w:val="24"/>
+                <w:szCs w:val="24"/>
+              </w:rPr>
+              <w:fldChar w:fldCharType="end"/>
+            </w:r>
+          </w:hyperlink>
+        </w:p>
+        <w:p>
+          <w:pPr>
+            <w:pStyle w:val="Sommario2"/>
+            <w:tabs>
+              <w:tab w:val="right" w:leader="dot" w:pos="9914"/>
+            </w:tabs>
+            <w:rPr>
+              <w:noProof/>
+              <w:sz w:val="24"/>
+              <w:szCs w:val="24"/>
+            </w:rPr>
+          </w:pPr>
+          <w:hyperlink w:anchor="_Toc222093367" w:history="1">
+            <w:r>
+              <w:rPr>
+                <w:rStyle w:val="Collegamentoipertestuale"/>
+                <w:rFonts w:ascii="Aptos Serif" w:eastAsia="Arial" w:hAnsi="Aptos Serif" w:cs="Aptos Serif"/>
+                <w:noProof/>
+                <w:color w:val="auto"/>
+                <w:sz w:val="24"/>
+                <w:szCs w:val="24"/>
+              </w:rPr>
+              <w:t xml:space="preserve">1. </w:t>
+            </w:r>
+            <w:r>
+              <w:rPr>
+                <w:rStyle w:val="Collegamentoipertestuale"/>
+                <w:rFonts w:ascii="Aptos Serif" w:eastAsia="Arial" w:hAnsi="Aptos Serif" w:cs="Aptos Serif"/>
+                <w:b/>
+                <w:bCs/>
+                <w:noProof/>
+                <w:color w:val="auto"/>
+                <w:sz w:val="24"/>
+                <w:szCs w:val="24"/>
+              </w:rPr>
+              <w:t>Facade Pattern</w:t>
+            </w:r>
+            <w:r>
+              <w:rPr>
+                <w:noProof/>
+                <w:webHidden/>
+                <w:sz w:val="24"/>
+                <w:szCs w:val="24"/>
+              </w:rPr>
+              <w:tab/>
+            </w:r>
+            <w:r>
+              <w:rPr>
+                <w:noProof/>
+                <w:webHidden/>
+                <w:sz w:val="24"/>
+                <w:szCs w:val="24"/>
+              </w:rPr>
+              <w:fldChar w:fldCharType="begin"/>
+            </w:r>
+            <w:r>
+              <w:rPr>
+                <w:noProof/>
+                <w:webHidden/>
+                <w:sz w:val="24"/>
+                <w:szCs w:val="24"/>
+              </w:rPr>
+              <w:instrText xml:space="preserve"> PAGEREF _Toc222093367 \h </w:instrText>
+            </w:r>
+            <w:r>
+              <w:rPr>
+                <w:noProof/>
+                <w:webHidden/>
+                <w:sz w:val="24"/>
+                <w:szCs w:val="24"/>
+              </w:rPr>
+            </w:r>
+            <w:r>
+              <w:rPr>
+                <w:noProof/>
+                <w:webHidden/>
+                <w:sz w:val="24"/>
+                <w:szCs w:val="24"/>
+              </w:rPr>
+              <w:fldChar w:fldCharType="separate"/>
+            </w:r>
+            <w:r>
+              <w:rPr>
+                <w:noProof/>
+                <w:webHidden/>
+                <w:sz w:val="24"/>
+                <w:szCs w:val="24"/>
+              </w:rPr>
+              <w:t>2</w:t>
+            </w:r>
+            <w:r>
+              <w:rPr>
+                <w:noProof/>
+                <w:webHidden/>
+                <w:sz w:val="24"/>
+                <w:szCs w:val="24"/>
+              </w:rPr>
+              <w:fldChar w:fldCharType="end"/>
+            </w:r>
+          </w:hyperlink>
+        </w:p>
+        <w:p>
+          <w:pPr>
+            <w:pStyle w:val="Sommario3"/>
+            <w:tabs>
+              <w:tab w:val="right" w:leader="dot" w:pos="9914"/>
+            </w:tabs>
+            <w:rPr>
+              <w:noProof/>
+              <w:sz w:val="24"/>
+              <w:szCs w:val="24"/>
+            </w:rPr>
+          </w:pPr>
+          <w:hyperlink w:anchor="_Toc222093368" w:history="1">
+            <w:r>
+              <w:rPr>
+                <w:rStyle w:val="Collegamentoipertestuale"/>
+                <w:rFonts w:ascii="Aptos Serif" w:eastAsia="Arial" w:hAnsi="Aptos Serif" w:cs="Aptos Serif"/>
+                <w:noProof/>
+                <w:color w:val="auto"/>
+                <w:sz w:val="24"/>
+                <w:szCs w:val="24"/>
+              </w:rPr>
+              <w:t>1.2 Funzione</w:t>
+            </w:r>
+            <w:r>
+              <w:rPr>
+                <w:noProof/>
+                <w:webHidden/>
+                <w:sz w:val="24"/>
+                <w:szCs w:val="24"/>
+              </w:rPr>
+              <w:tab/>
+            </w:r>
+            <w:r>
+              <w:rPr>
+                <w:noProof/>
+                <w:webHidden/>
+                <w:sz w:val="24"/>
+                <w:szCs w:val="24"/>
+              </w:rPr>
+              <w:fldChar w:fldCharType="begin"/>
+            </w:r>
+            <w:r>
+              <w:rPr>
+                <w:noProof/>
+                <w:webHidden/>
+                <w:sz w:val="24"/>
+                <w:szCs w:val="24"/>
+              </w:rPr>
+              <w:instrText xml:space="preserve"> PAGEREF _Toc222093368 \h </w:instrText>
+            </w:r>
+            <w:r>
+              <w:rPr>
+                <w:noProof/>
+                <w:webHidden/>
+                <w:sz w:val="24"/>
+                <w:szCs w:val="24"/>
+              </w:rPr>
+            </w:r>
+            <w:r>
+              <w:rPr>
+                <w:noProof/>
+                <w:webHidden/>
+                <w:sz w:val="24"/>
+                <w:szCs w:val="24"/>
+              </w:rPr>
+              <w:fldChar w:fldCharType="separate"/>
+            </w:r>
+            <w:r>
+              <w:rPr>
+                <w:noProof/>
+                <w:webHidden/>
+                <w:sz w:val="24"/>
+                <w:szCs w:val="24"/>
+              </w:rPr>
+              <w:t>2</w:t>
+            </w:r>
+            <w:r>
+              <w:rPr>
+                <w:noProof/>
+                <w:webHidden/>
+                <w:sz w:val="24"/>
+                <w:szCs w:val="24"/>
+              </w:rPr>
+              <w:fldChar w:fldCharType="end"/>
+            </w:r>
+          </w:hyperlink>
+        </w:p>
+        <w:p>
+          <w:pPr>
+            <w:pStyle w:val="Sommario3"/>
+            <w:tabs>
+              <w:tab w:val="right" w:leader="dot" w:pos="9914"/>
+            </w:tabs>
+            <w:rPr>
+              <w:noProof/>
+              <w:sz w:val="24"/>
+              <w:szCs w:val="24"/>
+            </w:rPr>
+          </w:pPr>
+          <w:hyperlink w:anchor="_Toc222093369" w:history="1">
+            <w:r>
+              <w:rPr>
+                <w:rStyle w:val="Collegamentoipertestuale"/>
+                <w:rFonts w:ascii="Aptos Serif" w:eastAsia="Arial" w:hAnsi="Aptos Serif" w:cs="Aptos Serif"/>
+                <w:noProof/>
+                <w:color w:val="auto"/>
+                <w:sz w:val="24"/>
+                <w:szCs w:val="24"/>
+              </w:rPr>
+              <w:t>1.3 Perché è stato scelto</w:t>
+            </w:r>
+            <w:r>
+              <w:rPr>
+                <w:noProof/>
+                <w:webHidden/>
+                <w:sz w:val="24"/>
+                <w:szCs w:val="24"/>
+              </w:rPr>
+              <w:tab/>
+            </w:r>
+            <w:r>
+              <w:rPr>
+                <w:noProof/>
+                <w:webHidden/>
+                <w:sz w:val="24"/>
+                <w:szCs w:val="24"/>
+              </w:rPr>
+              <w:fldChar w:fldCharType="begin"/>
+            </w:r>
+            <w:r>
+              <w:rPr>
+                <w:noProof/>
+                <w:webHidden/>
+                <w:sz w:val="24"/>
+                <w:szCs w:val="24"/>
+              </w:rPr>
+              <w:instrText xml:space="preserve"> PAGEREF _Toc222093369 \h </w:instrText>
+            </w:r>
+            <w:r>
+              <w:rPr>
+                <w:noProof/>
+                <w:webHidden/>
+                <w:sz w:val="24"/>
+                <w:szCs w:val="24"/>
+              </w:rPr>
+            </w:r>
+            <w:r>
+              <w:rPr>
+                <w:noProof/>
+                <w:webHidden/>
+                <w:sz w:val="24"/>
+                <w:szCs w:val="24"/>
+              </w:rPr>
+              <w:fldChar w:fldCharType="separate"/>
+            </w:r>
+            <w:r>
+              <w:rPr>
+                <w:noProof/>
+                <w:webHidden/>
+                <w:sz w:val="24"/>
+                <w:szCs w:val="24"/>
+              </w:rPr>
+              <w:t>2</w:t>
+            </w:r>
+            <w:r>
+              <w:rPr>
+                <w:noProof/>
+                <w:webHidden/>
+                <w:sz w:val="24"/>
+                <w:szCs w:val="24"/>
+              </w:rPr>
+              <w:fldChar w:fldCharType="end"/>
+            </w:r>
+          </w:hyperlink>
+        </w:p>
+        <w:p>
+          <w:pPr>
+            <w:pStyle w:val="Sommario2"/>
+            <w:tabs>
+              <w:tab w:val="right" w:leader="dot" w:pos="9914"/>
+            </w:tabs>
+            <w:rPr>
+              <w:b/>
+              <w:bCs/>
+              <w:noProof/>
+              <w:sz w:val="24"/>
+              <w:szCs w:val="24"/>
+            </w:rPr>
+          </w:pPr>
+          <w:hyperlink w:anchor="_Toc222093370" w:history="1">
+            <w:r>
+              <w:rPr>
+                <w:rStyle w:val="Collegamentoipertestuale"/>
+                <w:rFonts w:ascii="Aptos Serif" w:eastAsia="Arial" w:hAnsi="Aptos Serif" w:cs="Aptos Serif"/>
+                <w:b/>
+                <w:bCs/>
+                <w:noProof/>
+                <w:color w:val="auto"/>
+                <w:sz w:val="24"/>
+                <w:szCs w:val="24"/>
+              </w:rPr>
+              <w:t>2. Bridge Pattern</w:t>
+            </w:r>
+            <w:r>
+              <w:rPr>
+                <w:b/>
+                <w:bCs/>
+                <w:noProof/>
+                <w:webHidden/>
+                <w:sz w:val="24"/>
+                <w:szCs w:val="24"/>
+              </w:rPr>
+              <w:tab/>
+            </w:r>
+            <w:r>
+              <w:rPr>
+                <w:b/>
+                <w:bCs/>
+                <w:noProof/>
+                <w:webHidden/>
+                <w:sz w:val="24"/>
+                <w:szCs w:val="24"/>
+              </w:rPr>
+              <w:fldChar w:fldCharType="begin"/>
+            </w:r>
+            <w:r>
+              <w:rPr>
+                <w:b/>
+                <w:bCs/>
+                <w:noProof/>
+                <w:webHidden/>
+                <w:sz w:val="24"/>
+                <w:szCs w:val="24"/>
+              </w:rPr>
+              <w:instrText xml:space="preserve"> PAGEREF _Toc222093370 \h </w:instrText>
+            </w:r>
+            <w:r>
+              <w:rPr>
+                <w:b/>
+                <w:bCs/>
+                <w:noProof/>
+                <w:webHidden/>
+                <w:sz w:val="24"/>
+                <w:szCs w:val="24"/>
+              </w:rPr>
+            </w:r>
+            <w:r>
+              <w:rPr>
+                <w:b/>
+                <w:bCs/>
+                <w:noProof/>
+                <w:webHidden/>
+                <w:sz w:val="24"/>
+                <w:szCs w:val="24"/>
+              </w:rPr>
+              <w:fldChar w:fldCharType="separate"/>
+            </w:r>
+            <w:r>
+              <w:rPr>
+                <w:b/>
+                <w:bCs/>
+                <w:noProof/>
+                <w:webHidden/>
+                <w:sz w:val="24"/>
+                <w:szCs w:val="24"/>
+              </w:rPr>
+              <w:t>2</w:t>
+            </w:r>
+            <w:r>
+              <w:rPr>
+                <w:b/>
+                <w:bCs/>
+                <w:noProof/>
+                <w:webHidden/>
+                <w:sz w:val="24"/>
+                <w:szCs w:val="24"/>
+              </w:rPr>
+              <w:fldChar w:fldCharType="end"/>
+            </w:r>
+          </w:hyperlink>
+        </w:p>
+        <w:p>
+          <w:pPr>
+            <w:pStyle w:val="Sommario3"/>
+            <w:tabs>
+              <w:tab w:val="right" w:leader="dot" w:pos="9914"/>
+            </w:tabs>
+            <w:rPr>
+              <w:noProof/>
+              <w:sz w:val="24"/>
+              <w:szCs w:val="24"/>
+            </w:rPr>
+          </w:pPr>
+          <w:hyperlink w:anchor="_Toc222093371" w:history="1">
+            <w:r>
+              <w:rPr>
+                <w:rStyle w:val="Collegamentoipertestuale"/>
+                <w:rFonts w:ascii="Aptos Serif" w:eastAsia="Arial" w:hAnsi="Aptos Serif" w:cs="Aptos Serif"/>
+                <w:noProof/>
+                <w:color w:val="auto"/>
+                <w:sz w:val="24"/>
+                <w:szCs w:val="24"/>
+              </w:rPr>
+              <w:t>2.1 Funzione</w:t>
+            </w:r>
+            <w:r>
+              <w:rPr>
+                <w:noProof/>
+                <w:webHidden/>
+                <w:sz w:val="24"/>
+                <w:szCs w:val="24"/>
+              </w:rPr>
+              <w:tab/>
+            </w:r>
+            <w:r>
+              <w:rPr>
+                <w:noProof/>
+                <w:webHidden/>
+                <w:sz w:val="24"/>
+                <w:szCs w:val="24"/>
+              </w:rPr>
+              <w:fldChar w:fldCharType="begin"/>
+            </w:r>
+            <w:r>
+              <w:rPr>
+                <w:noProof/>
+                <w:webHidden/>
+                <w:sz w:val="24"/>
+                <w:szCs w:val="24"/>
+              </w:rPr>
+              <w:instrText xml:space="preserve"> PAGEREF _Toc222093371 \h </w:instrText>
+            </w:r>
+            <w:r>
+              <w:rPr>
+                <w:noProof/>
+                <w:webHidden/>
+                <w:sz w:val="24"/>
+                <w:szCs w:val="24"/>
+              </w:rPr>
+            </w:r>
+            <w:r>
+              <w:rPr>
+                <w:noProof/>
+                <w:webHidden/>
+                <w:sz w:val="24"/>
+                <w:szCs w:val="24"/>
+              </w:rPr>
+              <w:fldChar w:fldCharType="separate"/>
+            </w:r>
+            <w:r>
+              <w:rPr>
+                <w:noProof/>
+                <w:webHidden/>
+                <w:sz w:val="24"/>
+                <w:szCs w:val="24"/>
+              </w:rPr>
+              <w:t>3</w:t>
+            </w:r>
+            <w:r>
+              <w:rPr>
+                <w:noProof/>
+                <w:webHidden/>
+                <w:sz w:val="24"/>
+                <w:szCs w:val="24"/>
+              </w:rPr>
+              <w:fldChar w:fldCharType="end"/>
+            </w:r>
+          </w:hyperlink>
+        </w:p>
+        <w:p>
+          <w:pPr>
+            <w:pStyle w:val="Sommario3"/>
+            <w:tabs>
+              <w:tab w:val="right" w:leader="dot" w:pos="9914"/>
+            </w:tabs>
+            <w:rPr>
+              <w:noProof/>
+            </w:rPr>
+          </w:pPr>
+          <w:hyperlink w:anchor="_Toc222093372" w:history="1">
+            <w:r>
+              <w:rPr>
+                <w:rStyle w:val="Collegamentoipertestuale"/>
+                <w:rFonts w:ascii="Aptos Serif" w:eastAsia="Arial" w:hAnsi="Aptos Serif" w:cs="Aptos Serif"/>
+                <w:noProof/>
+                <w:color w:val="auto"/>
+                <w:sz w:val="24"/>
+                <w:szCs w:val="24"/>
+              </w:rPr>
+              <w:t>2.2 Perché è stato scelto</w:t>
+            </w:r>
+            <w:r>
+              <w:rPr>
+                <w:noProof/>
+                <w:webHidden/>
+                <w:sz w:val="24"/>
+                <w:szCs w:val="24"/>
+              </w:rPr>
+              <w:tab/>
+            </w:r>
+            <w:r>
+              <w:rPr>
+                <w:noProof/>
+                <w:webHidden/>
+                <w:sz w:val="24"/>
+                <w:szCs w:val="24"/>
+              </w:rPr>
+              <w:fldChar w:fldCharType="begin"/>
+            </w:r>
+            <w:r>
+              <w:rPr>
+                <w:noProof/>
+                <w:webHidden/>
+                <w:sz w:val="24"/>
+                <w:szCs w:val="24"/>
+              </w:rPr>
+              <w:instrText xml:space="preserve"> PAGEREF _Toc222093372 \h </w:instrText>
+            </w:r>
+            <w:r>
+              <w:rPr>
+                <w:noProof/>
+                <w:webHidden/>
+                <w:sz w:val="24"/>
+                <w:szCs w:val="24"/>
+              </w:rPr>
+            </w:r>
+            <w:r>
+              <w:rPr>
+                <w:noProof/>
+                <w:webHidden/>
+                <w:sz w:val="24"/>
+                <w:szCs w:val="24"/>
+              </w:rPr>
+              <w:fldChar w:fldCharType="separate"/>
+            </w:r>
+            <w:r>
+              <w:rPr>
+                <w:noProof/>
+                <w:webHidden/>
+                <w:sz w:val="24"/>
+                <w:szCs w:val="24"/>
+              </w:rPr>
+              <w:t>3</w:t>
+            </w:r>
+            <w:r>
+              <w:rPr>
+                <w:noProof/>
+                <w:webHidden/>
+                <w:sz w:val="24"/>
+                <w:szCs w:val="24"/>
+              </w:rPr>
+              <w:fldChar w:fldCharType="end"/>
+            </w:r>
+          </w:hyperlink>
+        </w:p>
+        <w:p>
+          <w:r>
+            <w:rPr>
+              <w:b/>
+              <w:bCs/>
+            </w:rPr>
+            <w:fldChar w:fldCharType="end"/>
+          </w:r>
+        </w:p>
+      </w:sdtContent>
+    </w:sdt>
     <w:p>
       <w:pPr>
         <w:jc w:val="center"/>
@@ -951,8 +1521,6 @@
           <w:szCs w:val="28"/>
         </w:rPr>
       </w:pPr>
-      <w:bookmarkStart w:id="0" w:name="_heading=h.zg00dprqrfq4" w:colFirst="0" w:colLast="0"/>
-      <w:bookmarkEnd w:id="0"/>
     </w:p>
     <w:p>
       <w:pPr>
@@ -965,8 +1533,6 @@
           <w:szCs w:val="28"/>
         </w:rPr>
       </w:pPr>
-      <w:bookmarkStart w:id="1" w:name="_heading=h.5alvz9wpoqw6" w:colFirst="0" w:colLast="0"/>
-      <w:bookmarkEnd w:id="1"/>
     </w:p>
     <w:p>
       <w:pPr>
@@ -979,8 +1545,6 @@
           <w:szCs w:val="28"/>
         </w:rPr>
       </w:pPr>
-      <w:bookmarkStart w:id="2" w:name="_heading=h.fso35dbqyq89" w:colFirst="0" w:colLast="0"/>
-      <w:bookmarkEnd w:id="2"/>
     </w:p>
     <w:p>
       <w:pPr>
@@ -993,8 +1557,6 @@
           <w:szCs w:val="28"/>
         </w:rPr>
       </w:pPr>
-      <w:bookmarkStart w:id="3" w:name="_heading=h.p0vowilkxs3r" w:colFirst="0" w:colLast="0"/>
-      <w:bookmarkEnd w:id="3"/>
     </w:p>
     <w:p>
       <w:pPr>
@@ -1007,113 +1569,6 @@
           <w:szCs w:val="28"/>
         </w:rPr>
       </w:pPr>
-      <w:bookmarkStart w:id="4" w:name="_heading=h.3wwfnmw9ya4r" w:colFirst="0" w:colLast="0"/>
-      <w:bookmarkEnd w:id="4"/>
-      <w:r>
-        <w:rPr>
-          <w:rFonts w:ascii="Aptos Serif" w:hAnsi="Aptos Serif" w:cs="Aptos Serif"/>
-          <w:b/>
-          <w:bCs/>
-          <w:noProof/>
-          <w:sz w:val="28"/>
-          <w:szCs w:val="28"/>
-        </w:rPr>
-        <mc:AlternateContent>
-          <mc:Choice Requires="wps">
-            <w:drawing>
-              <wp:anchor distT="45720" distB="45720" distL="114300" distR="114300" simplePos="0" relativeHeight="251663360" behindDoc="0" locked="0" layoutInCell="1" hidden="0" allowOverlap="1" wp14:anchorId="7D51A823" wp14:editId="1128C249">
-                <wp:simplePos x="0" y="0"/>
-                <wp:positionH relativeFrom="margin">
-                  <wp:align>center</wp:align>
-                </wp:positionH>
-                <wp:positionV relativeFrom="margin">
-                  <wp:posOffset>3762375</wp:posOffset>
-                </wp:positionV>
-                <wp:extent cx="3035935" cy="849680"/>
-                <wp:effectExtent l="0" t="0" r="12065" b="26670"/>
-                <wp:wrapSquare wrapText="bothSides" distT="45720" distB="45720" distL="114300" distR="114300"/>
-                <wp:docPr id="1942229127" name="Rettangolo 1942229127"/>
-                <wp:cNvGraphicFramePr/>
-                <a:graphic xmlns:a="http://schemas.openxmlformats.org/drawingml/2006/main">
-                  <a:graphicData uri="http://schemas.microsoft.com/office/word/2010/wordprocessingShape">
-                    <wps:wsp>
-                      <wps:cNvSpPr/>
-                      <wps:spPr>
-                        <a:xfrm>
-                          <a:off x="0" y="0"/>
-                          <a:ext cx="3035935" cy="849680"/>
-                        </a:xfrm>
-                        <a:prstGeom prst="rect">
-                          <a:avLst/>
-                        </a:prstGeom>
-                        <a:solidFill>
-                          <a:srgbClr val="FFFFFF"/>
-                        </a:solidFill>
-                        <a:ln w="9525" cap="flat" cmpd="sng">
-                          <a:solidFill>
-                            <a:srgbClr val="000000"/>
-                          </a:solidFill>
-                          <a:prstDash val="solid"/>
-                          <a:miter lim="800000"/>
-                          <a:headEnd type="none" w="sm" len="sm"/>
-                          <a:tailEnd type="none" w="sm" len="sm"/>
-                        </a:ln>
-                      </wps:spPr>
-                      <wps:txbx>
-                        <w:txbxContent>
-                          <w:p>
-                            <w:pPr>
-                              <w:jc w:val="center"/>
-                              <w:textDirection w:val="btLr"/>
-                            </w:pPr>
-                            <w:r>
-                              <w:rPr>
-                                <w:b/>
-                                <w:color w:val="000000"/>
-                                <w:sz w:val="48"/>
-                              </w:rPr>
-                              <w:t>#1 SCELTA DEI DESIGN PATTERN</w:t>
-                            </w:r>
-                          </w:p>
-                        </w:txbxContent>
-                      </wps:txbx>
-                      <wps:bodyPr spcFirstLastPara="1" wrap="square" lIns="91425" tIns="45700" rIns="91425" bIns="45700" anchor="t" anchorCtr="0">
-                        <a:noAutofit/>
-                      </wps:bodyPr>
-                    </wps:wsp>
-                  </a:graphicData>
-                </a:graphic>
-              </wp:anchor>
-            </w:drawing>
-          </mc:Choice>
-          <mc:Fallback>
-            <w:pict>
-              <v:rect w14:anchorId="7D51A823" id="Rettangolo 1942229127" o:spid="_x0000_s1030" style="position:absolute;left:0;text-align:left;margin-left:0;margin-top:296.25pt;width:239.05pt;height:66.9pt;z-index:251663360;visibility:visible;mso-wrap-style:square;mso-wrap-distance-left:9pt;mso-wrap-distance-top:3.6pt;mso-wrap-distance-right:9pt;mso-wrap-distance-bottom:3.6pt;mso-position-horizontal:center;mso-position-horizontal-relative:margin;mso-position-vertical:absolute;mso-position-vertical-relative:margin;v-text-anchor:top" o:gfxdata="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">
-                <v:stroke startarrowwidth="narrow" startarrowlength="short" endarrowwidth="narrow" endarrowlength="short"/>
-                <v:textbox inset="2.53958mm,1.2694mm,2.53958mm,1.2694mm">
-                  <w:txbxContent>
-                    <w:p>
-                      <w:pPr>
-                        <w:jc w:val="center"/>
-                        <w:textDirection w:val="btLr"/>
-                      </w:pPr>
-                      <w:r>
-                        <w:rPr>
-                          <w:b/>
-                          <w:color w:val="000000"/>
-                          <w:sz w:val="48"/>
-                        </w:rPr>
-                        <w:t>#1 SCELTA DEI DESIGN PATTERN</w:t>
-                      </w:r>
-                    </w:p>
-                  </w:txbxContent>
-                </v:textbox>
-                <w10:wrap type="square" anchorx="margin" anchory="margin"/>
-              </v:rect>
-            </w:pict>
-          </mc:Fallback>
-        </mc:AlternateContent>
-      </w:r>
     </w:p>
     <w:p>
       <w:pPr>
@@ -1126,8 +1581,6 @@
           <w:szCs w:val="28"/>
         </w:rPr>
       </w:pPr>
-      <w:bookmarkStart w:id="5" w:name="_heading=h.cnqupkg6aau7" w:colFirst="0" w:colLast="0"/>
-      <w:bookmarkEnd w:id="5"/>
     </w:p>
     <w:p>
       <w:pPr>
@@ -1140,8 +1593,6 @@
           <w:szCs w:val="28"/>
         </w:rPr>
       </w:pPr>
-      <w:bookmarkStart w:id="6" w:name="_heading=h.npv4ef18fg3s" w:colFirst="0" w:colLast="0"/>
-      <w:bookmarkEnd w:id="6"/>
     </w:p>
     <w:p>
       <w:pPr>
@@ -1154,8 +1605,6 @@
           <w:szCs w:val="28"/>
         </w:rPr>
       </w:pPr>
-      <w:bookmarkStart w:id="7" w:name="_heading=h.8i8wwzzazom7" w:colFirst="0" w:colLast="0"/>
-      <w:bookmarkEnd w:id="7"/>
     </w:p>
     <w:p>
       <w:pPr>
@@ -1168,190 +1617,29 @@
           <w:szCs w:val="28"/>
         </w:rPr>
       </w:pPr>
-      <w:bookmarkStart w:id="8" w:name="_heading=h.ru7tz2mbn8dg" w:colFirst="0" w:colLast="0"/>
-      <w:bookmarkEnd w:id="8"/>
-    </w:p>
-    <w:p>
-      <w:pPr>
-        <w:jc w:val="center"/>
+    </w:p>
+    <w:p>
+      <w:pPr>
+        <w:pStyle w:val="Titolo1"/>
+        <w:numPr>
+          <w:ilvl w:val="0"/>
+          <w:numId w:val="7"/>
+        </w:numPr>
         <w:rPr>
           <w:rFonts w:ascii="Aptos Serif" w:hAnsi="Aptos Serif" w:cs="Aptos Serif"/>
-          <w:b/>
-          <w:bCs/>
-          <w:sz w:val="28"/>
-          <w:szCs w:val="28"/>
-        </w:rPr>
-      </w:pPr>
-      <w:bookmarkStart w:id="9" w:name="_heading=h.huciz8mfjjqd" w:colFirst="0" w:colLast="0"/>
-      <w:bookmarkEnd w:id="9"/>
-    </w:p>
-    <w:p>
-      <w:pPr>
-        <w:jc w:val="center"/>
+          <w:color w:val="1F4E79" w:themeColor="accent1" w:themeShade="80"/>
+        </w:rPr>
+      </w:pPr>
+      <w:bookmarkStart w:id="0" w:name="_Toc222093366"/>
+      <w:r>
         <w:rPr>
           <w:rFonts w:ascii="Aptos Serif" w:hAnsi="Aptos Serif" w:cs="Aptos Serif"/>
-          <w:b/>
-          <w:bCs/>
-          <w:sz w:val="28"/>
-          <w:szCs w:val="28"/>
-        </w:rPr>
-      </w:pPr>
-      <w:bookmarkStart w:id="10" w:name="_heading=h.pi0ntfdspba8" w:colFirst="0" w:colLast="0"/>
-      <w:bookmarkEnd w:id="10"/>
-    </w:p>
-    <w:p>
-      <w:pPr>
-        <w:spacing w:after="0" w:line="276" w:lineRule="auto"/>
-        <w:rPr>
-          <w:rFonts w:ascii="Aptos Serif" w:eastAsia="Arial" w:hAnsi="Aptos Serif" w:cs="Aptos Serif"/>
-          <w:sz w:val="28"/>
-          <w:szCs w:val="28"/>
-        </w:rPr>
-      </w:pPr>
-    </w:p>
-    <w:p>
-      <w:pPr>
-        <w:spacing w:after="0" w:line="276" w:lineRule="auto"/>
-        <w:rPr>
-          <w:rFonts w:ascii="Aptos Serif" w:eastAsia="Arial" w:hAnsi="Aptos Serif" w:cs="Aptos Serif"/>
-          <w:b/>
-          <w:bCs/>
-          <w:sz w:val="28"/>
-          <w:szCs w:val="28"/>
-        </w:rPr>
-      </w:pPr>
-    </w:p>
-    <w:p>
-      <w:pPr>
-        <w:spacing w:after="0" w:line="276" w:lineRule="auto"/>
-        <w:rPr>
-          <w:rFonts w:ascii="Aptos Serif" w:eastAsia="Arial" w:hAnsi="Aptos Serif" w:cs="Aptos Serif"/>
-          <w:b/>
-          <w:bCs/>
-          <w:sz w:val="28"/>
-          <w:szCs w:val="28"/>
-        </w:rPr>
-      </w:pPr>
-    </w:p>
-    <w:p>
-      <w:pPr>
-        <w:spacing w:after="0" w:line="276" w:lineRule="auto"/>
-        <w:rPr>
-          <w:rFonts w:ascii="Aptos Serif" w:eastAsia="Arial" w:hAnsi="Aptos Serif" w:cs="Aptos Serif"/>
-          <w:b/>
-          <w:bCs/>
-          <w:sz w:val="28"/>
-          <w:szCs w:val="28"/>
-        </w:rPr>
-      </w:pPr>
-    </w:p>
-    <w:p>
-      <w:pPr>
-        <w:spacing w:after="0" w:line="276" w:lineRule="auto"/>
-        <w:rPr>
-          <w:rFonts w:ascii="Aptos Serif" w:eastAsia="Arial" w:hAnsi="Aptos Serif" w:cs="Aptos Serif"/>
-          <w:b/>
-          <w:bCs/>
-          <w:sz w:val="28"/>
-          <w:szCs w:val="28"/>
-        </w:rPr>
-      </w:pPr>
-    </w:p>
-    <w:p>
-      <w:pPr>
-        <w:spacing w:after="0" w:line="276" w:lineRule="auto"/>
-        <w:rPr>
-          <w:rFonts w:ascii="Aptos Serif" w:eastAsia="Arial" w:hAnsi="Aptos Serif" w:cs="Aptos Serif"/>
-          <w:b/>
-          <w:bCs/>
-          <w:sz w:val="28"/>
-          <w:szCs w:val="28"/>
-        </w:rPr>
-      </w:pPr>
-    </w:p>
-    <w:p>
-      <w:pPr>
-        <w:spacing w:after="0" w:line="276" w:lineRule="auto"/>
-        <w:rPr>
-          <w:rFonts w:ascii="Aptos Serif" w:eastAsia="Arial" w:hAnsi="Aptos Serif" w:cs="Aptos Serif"/>
-          <w:b/>
-          <w:bCs/>
-          <w:sz w:val="28"/>
-          <w:szCs w:val="28"/>
-        </w:rPr>
-      </w:pPr>
-    </w:p>
-    <w:p>
-      <w:pPr>
-        <w:spacing w:after="0" w:line="276" w:lineRule="auto"/>
-        <w:rPr>
-          <w:rFonts w:ascii="Aptos Serif" w:eastAsia="Arial" w:hAnsi="Aptos Serif" w:cs="Aptos Serif"/>
-          <w:b/>
-          <w:bCs/>
-          <w:sz w:val="28"/>
-          <w:szCs w:val="28"/>
-        </w:rPr>
-      </w:pPr>
-    </w:p>
-    <w:p>
-      <w:pPr>
-        <w:spacing w:after="0" w:line="276" w:lineRule="auto"/>
-        <w:rPr>
-          <w:rFonts w:ascii="Aptos Serif" w:eastAsia="Arial" w:hAnsi="Aptos Serif" w:cs="Aptos Serif"/>
-          <w:b/>
-          <w:bCs/>
-          <w:sz w:val="28"/>
-          <w:szCs w:val="28"/>
-        </w:rPr>
-      </w:pPr>
-    </w:p>
-    <w:p>
-      <w:pPr>
-        <w:spacing w:after="0" w:line="276" w:lineRule="auto"/>
-        <w:rPr>
-          <w:rFonts w:ascii="Aptos Serif" w:eastAsia="Arial" w:hAnsi="Aptos Serif" w:cs="Aptos Serif"/>
-          <w:b/>
-          <w:bCs/>
-          <w:sz w:val="28"/>
-          <w:szCs w:val="28"/>
-        </w:rPr>
-      </w:pPr>
-    </w:p>
-    <w:p>
-      <w:pPr>
-        <w:spacing w:after="0" w:line="276" w:lineRule="auto"/>
-        <w:rPr>
-          <w:rFonts w:ascii="Aptos Serif" w:eastAsia="Arial" w:hAnsi="Aptos Serif" w:cs="Aptos Serif"/>
-          <w:b/>
-          <w:bCs/>
-          <w:sz w:val="28"/>
-          <w:szCs w:val="28"/>
-        </w:rPr>
-      </w:pPr>
-    </w:p>
-    <w:p>
-      <w:pPr>
-        <w:spacing w:after="0" w:line="276" w:lineRule="auto"/>
-        <w:rPr>
-          <w:rFonts w:ascii="Aptos Serif" w:eastAsia="Arial" w:hAnsi="Aptos Serif" w:cs="Aptos Serif"/>
-          <w:b/>
-          <w:bCs/>
-          <w:sz w:val="28"/>
-          <w:szCs w:val="28"/>
-        </w:rPr>
-      </w:pPr>
-    </w:p>
-    <w:p>
-      <w:pPr>
-        <w:spacing w:after="0" w:line="276" w:lineRule="auto"/>
-        <w:rPr>
-          <w:rFonts w:ascii="Aptos Serif" w:eastAsia="Arial" w:hAnsi="Aptos Serif" w:cs="Aptos Serif"/>
-          <w:b/>
-          <w:bCs/>
-          <w:sz w:val="28"/>
-          <w:szCs w:val="28"/>
-        </w:rPr>
-      </w:pPr>
+          <w:color w:val="1F4E79" w:themeColor="accent1" w:themeShade="80"/>
+        </w:rPr>
+        <w:lastRenderedPageBreak/>
+        <w:t>SCELTA DEI DESIGN PATTERN</w:t>
+      </w:r>
+      <w:bookmarkEnd w:id="0"/>
     </w:p>
     <w:p>
       <w:pPr>
@@ -1361,21 +1649,24 @@
         <w:spacing w:line="276" w:lineRule="auto"/>
         <w:rPr>
           <w:rFonts w:ascii="Aptos Serif" w:eastAsia="Arial" w:hAnsi="Aptos Serif" w:cs="Aptos Serif"/>
+          <w:color w:val="2E74B5" w:themeColor="accent1" w:themeShade="BF"/>
           <w:sz w:val="34"/>
           <w:szCs w:val="34"/>
         </w:rPr>
       </w:pPr>
-      <w:bookmarkStart w:id="11" w:name="_heading=h.jqsye0p8rnnt" w:colFirst="0" w:colLast="0"/>
-      <w:bookmarkEnd w:id="11"/>
-      <w:r>
-        <w:rPr>
-          <w:rFonts w:ascii="Aptos Serif" w:eastAsia="Arial" w:hAnsi="Aptos Serif" w:cs="Aptos Serif"/>
+      <w:bookmarkStart w:id="1" w:name="_heading=h.jqsye0p8rnnt" w:colFirst="0" w:colLast="0"/>
+      <w:bookmarkStart w:id="2" w:name="_Toc222093367"/>
+      <w:bookmarkEnd w:id="1"/>
+      <w:r>
+        <w:rPr>
+          <w:rFonts w:ascii="Aptos Serif" w:eastAsia="Arial" w:hAnsi="Aptos Serif" w:cs="Aptos Serif"/>
+          <w:color w:val="2E74B5" w:themeColor="accent1" w:themeShade="BF"/>
           <w:sz w:val="34"/>
           <w:szCs w:val="34"/>
         </w:rPr>
-        <w:lastRenderedPageBreak/>
         <w:t>1. Facade Pattern</w:t>
       </w:r>
+      <w:bookmarkEnd w:id="2"/>
     </w:p>
     <w:p>
       <w:pPr>
@@ -1389,16 +1680,26 @@
           <w:szCs w:val="26"/>
         </w:rPr>
       </w:pPr>
-      <w:bookmarkStart w:id="12" w:name="_heading=h.ut1krnmw6v0t" w:colFirst="0" w:colLast="0"/>
-      <w:bookmarkEnd w:id="12"/>
+      <w:bookmarkStart w:id="3" w:name="_heading=h.ut1krnmw6v0t" w:colFirst="0" w:colLast="0"/>
+      <w:bookmarkStart w:id="4" w:name="_Toc222093368"/>
+      <w:bookmarkEnd w:id="3"/>
       <w:r>
         <w:rPr>
           <w:rFonts w:ascii="Aptos Serif" w:eastAsia="Arial" w:hAnsi="Aptos Serif" w:cs="Aptos Serif"/>
           <w:sz w:val="26"/>
           <w:szCs w:val="26"/>
         </w:rPr>
+        <w:t xml:space="preserve">1.2 </w:t>
+      </w:r>
+      <w:r>
+        <w:rPr>
+          <w:rFonts w:ascii="Aptos Serif" w:eastAsia="Arial" w:hAnsi="Aptos Serif" w:cs="Aptos Serif"/>
+          <w:sz w:val="26"/>
+          <w:szCs w:val="26"/>
+        </w:rPr>
         <w:t>Funzione</w:t>
       </w:r>
+      <w:bookmarkEnd w:id="4"/>
     </w:p>
     <w:p>
       <w:pPr>
@@ -1576,16 +1877,26 @@
           <w:szCs w:val="26"/>
         </w:rPr>
       </w:pPr>
-      <w:bookmarkStart w:id="13" w:name="_heading=h.1gxomcp7h5hr" w:colFirst="0" w:colLast="0"/>
-      <w:bookmarkEnd w:id="13"/>
+      <w:bookmarkStart w:id="5" w:name="_heading=h.1gxomcp7h5hr" w:colFirst="0" w:colLast="0"/>
+      <w:bookmarkStart w:id="6" w:name="_Toc222093369"/>
+      <w:bookmarkEnd w:id="5"/>
       <w:r>
         <w:rPr>
           <w:rFonts w:ascii="Aptos Serif" w:eastAsia="Arial" w:hAnsi="Aptos Serif" w:cs="Aptos Serif"/>
           <w:sz w:val="26"/>
           <w:szCs w:val="26"/>
         </w:rPr>
+        <w:t xml:space="preserve">1.3 </w:t>
+      </w:r>
+      <w:r>
+        <w:rPr>
+          <w:rFonts w:ascii="Aptos Serif" w:eastAsia="Arial" w:hAnsi="Aptos Serif" w:cs="Aptos Serif"/>
+          <w:sz w:val="26"/>
+          <w:szCs w:val="26"/>
+        </w:rPr>
         <w:t>Perché è stato scelto</w:t>
       </w:r>
+      <w:bookmarkEnd w:id="6"/>
     </w:p>
     <w:p>
       <w:pPr>
@@ -1781,20 +2092,24 @@
         <w:spacing w:line="276" w:lineRule="auto"/>
         <w:rPr>
           <w:rFonts w:ascii="Aptos Serif" w:eastAsia="Arial" w:hAnsi="Aptos Serif" w:cs="Aptos Serif"/>
+          <w:color w:val="2E74B5" w:themeColor="accent1" w:themeShade="BF"/>
           <w:sz w:val="34"/>
           <w:szCs w:val="34"/>
         </w:rPr>
       </w:pPr>
-      <w:bookmarkStart w:id="14" w:name="_heading=h.wvx34acgx2lf" w:colFirst="0" w:colLast="0"/>
-      <w:bookmarkEnd w:id="14"/>
-      <w:r>
-        <w:rPr>
-          <w:rFonts w:ascii="Aptos Serif" w:eastAsia="Arial" w:hAnsi="Aptos Serif" w:cs="Aptos Serif"/>
+      <w:bookmarkStart w:id="7" w:name="_heading=h.wvx34acgx2lf" w:colFirst="0" w:colLast="0"/>
+      <w:bookmarkStart w:id="8" w:name="_Toc222093370"/>
+      <w:bookmarkEnd w:id="7"/>
+      <w:r>
+        <w:rPr>
+          <w:rFonts w:ascii="Aptos Serif" w:eastAsia="Arial" w:hAnsi="Aptos Serif" w:cs="Aptos Serif"/>
+          <w:color w:val="2E74B5" w:themeColor="accent1" w:themeShade="BF"/>
           <w:sz w:val="34"/>
           <w:szCs w:val="34"/>
         </w:rPr>
         <w:t>2. Bridge Pattern</w:t>
       </w:r>
+      <w:bookmarkEnd w:id="8"/>
     </w:p>
     <w:p>
       <w:pPr>
@@ -1808,16 +2123,26 @@
           <w:szCs w:val="26"/>
         </w:rPr>
       </w:pPr>
-      <w:bookmarkStart w:id="15" w:name="_heading=h.q6gexaay8358" w:colFirst="0" w:colLast="0"/>
-      <w:bookmarkEnd w:id="15"/>
+      <w:bookmarkStart w:id="9" w:name="_heading=h.q6gexaay8358" w:colFirst="0" w:colLast="0"/>
+      <w:bookmarkStart w:id="10" w:name="_Toc222093371"/>
+      <w:bookmarkEnd w:id="9"/>
       <w:r>
         <w:rPr>
           <w:rFonts w:ascii="Aptos Serif" w:eastAsia="Arial" w:hAnsi="Aptos Serif" w:cs="Aptos Serif"/>
           <w:sz w:val="26"/>
           <w:szCs w:val="26"/>
         </w:rPr>
+        <w:t xml:space="preserve">2.1 </w:t>
+      </w:r>
+      <w:r>
+        <w:rPr>
+          <w:rFonts w:ascii="Aptos Serif" w:eastAsia="Arial" w:hAnsi="Aptos Serif" w:cs="Aptos Serif"/>
+          <w:sz w:val="26"/>
+          <w:szCs w:val="26"/>
+        </w:rPr>
         <w:t>Funzione</w:t>
       </w:r>
+      <w:bookmarkEnd w:id="10"/>
     </w:p>
     <w:p>
       <w:pPr>
@@ -1878,6 +2203,7 @@
           <w:b/>
           <w:bCs/>
         </w:rPr>
+        <w:lastRenderedPageBreak/>
         <w:t>EmailControlBridge</w:t>
       </w:r>
       <w:r>
@@ -1939,17 +2265,26 @@
           <w:szCs w:val="26"/>
         </w:rPr>
       </w:pPr>
-      <w:bookmarkStart w:id="16" w:name="_heading=h.pxgrg6lkrdao" w:colFirst="0" w:colLast="0"/>
-      <w:bookmarkEnd w:id="16"/>
+      <w:bookmarkStart w:id="11" w:name="_heading=h.pxgrg6lkrdao" w:colFirst="0" w:colLast="0"/>
+      <w:bookmarkStart w:id="12" w:name="_Toc222093372"/>
+      <w:bookmarkEnd w:id="11"/>
       <w:r>
         <w:rPr>
           <w:rFonts w:ascii="Aptos Serif" w:eastAsia="Arial" w:hAnsi="Aptos Serif" w:cs="Aptos Serif"/>
           <w:sz w:val="26"/>
           <w:szCs w:val="26"/>
         </w:rPr>
-        <w:lastRenderedPageBreak/>
+        <w:t xml:space="preserve">2.2 </w:t>
+      </w:r>
+      <w:r>
+        <w:rPr>
+          <w:rFonts w:ascii="Aptos Serif" w:eastAsia="Arial" w:hAnsi="Aptos Serif" w:cs="Aptos Serif"/>
+          <w:sz w:val="26"/>
+          <w:szCs w:val="26"/>
+        </w:rPr>
         <w:t>Perché è stato scelto</w:t>
       </w:r>
+      <w:bookmarkEnd w:id="12"/>
     </w:p>
     <w:p>
       <w:pPr>
@@ -2161,6 +2496,7 @@
       </w:pPr>
     </w:p>
     <w:sectPr>
+      <w:headerReference w:type="default" r:id="rId10"/>
       <w:pgSz w:w="11906" w:h="16838"/>
       <w:pgMar w:top="1417" w:right="848" w:bottom="1134" w:left="1134" w:header="720" w:footer="720" w:gutter="0"/>
       <w:pgNumType w:start="1"/>
@@ -2170,6 +2506,118 @@
 </w:document>
 </file>
 
+<file path=word/endnotes.xml><?xml version="1.0" encoding="utf-8"?>
+<w:endnotes xmlns:wpc="http://schemas.microsoft.com/office/word/2010/wordprocessingCanvas" xmlns:cx="http://schemas.microsoft.com/office/drawing/2014/chartex" xmlns:cx1="http://schemas.microsoft.com/office/drawing/2015/9/8/chartex" xmlns:cx2="http://schemas.microsoft.com/office/drawing/2015/10/21/chartex" xmlns:cx3="http://schemas.microsoft.com/office/drawing/2016/5/9/chartex" xmlns:cx4="http://schemas.microsoft.com/office/drawing/2016/5/10/chartex" xmlns:cx5="http://schemas.microsoft.com/office/drawing/2016/5/11/chartex" xmlns:cx6="http://schemas.microsoft.com/office/drawing/2016/5/12/chartex" xmlns:cx7="http://schemas.microsoft.com/office/drawing/2016/5/13/chartex" xmlns:cx8="http://schemas.microsoft.com/office/drawing/2016/5/14/chartex" xmlns:mc="http://schemas.openxmlformats.org/markup-compatibility/2006" xmlns:aink="http://schemas.microsoft.com/office/drawing/2016/ink" xmlns:am3d="http://schemas.microsoft.com/office/drawing/2017/model3d" xmlns:o="urn:schemas-microsoft-com:office:office" xmlns:oel="http://schemas.microsoft.com/office/2019/extlst" xmlns:r="http://schemas.openxmlformats.org/officeDocument/2006/relationships" xmlns:m="http://schemas.openxmlformats.org/officeDocument/2006/math" xmlns:v="urn:schemas-microsoft-com:vml" xmlns:wp14="http://schemas.microsoft.com/office/word/2010/wordprocessingDrawing" xmlns:wp="http://schemas.openxmlformats.org/drawingml/2006/wordprocessingDrawing" xmlns:w10="urn:schemas-microsoft-com:office:word" xmlns:w="http://schemas.openxmlformats.org/wordprocessingml/2006/main" xmlns:w14="http://schemas.microsoft.com/office/word/2010/wordml" xmlns:w15="http://schemas.microsoft.com/office/word/2012/wordml" xmlns:w16cex="http://schemas.microsoft.com/office/word/2018/wordml/cex" xmlns:w16cid="http://schemas.microsoft.com/office/word/2016/wordml/cid" xmlns:w16="http://schemas.microsoft.com/office/word/2018/wordml" xmlns:w16du="http://schemas.microsoft.com/office/word/2023/wordml/word16du" xmlns:w16sdtdh="http://schemas.microsoft.com/office/word/2020/wordml/sdtdatahash" xmlns:w16sdtfl="http://schemas.microsoft.com/office/word/2024/wordml/sdtformatlock" xmlns:w16se="http://schemas.microsoft.com/office/word/2015/wordml/symex" xmlns:wpg="http://schemas.microsoft.com/office/word/2010/wordprocessingGroup" xmlns:wpi="http://schemas.microsoft.com/office/word/2010/wordprocessingInk" xmlns:wne="http://schemas.microsoft.com/office/word/2006/wordml" xmlns:wps="http://schemas.microsoft.com/office/word/2010/wordprocessingShape" mc:Ignorable="w14 w15 w16se w16cid w16 w16cex w16sdtdh w16sdtfl w16du wp14">
+  <w:endnote w:type="separator" w:id="-1">
+    <w:p>
+      <w:pPr>
+        <w:spacing w:after="0"/>
+      </w:pPr>
+      <w:r>
+        <w:separator/>
+      </w:r>
+    </w:p>
+  </w:endnote>
+  <w:endnote w:type="continuationSeparator" w:id="0">
+    <w:p>
+      <w:pPr>
+        <w:spacing w:after="0"/>
+      </w:pPr>
+      <w:r>
+        <w:continuationSeparator/>
+      </w:r>
+    </w:p>
+  </w:endnote>
+</w:endnotes>
+</file>
+
+<file path=word/footnotes.xml><?xml version="1.0" encoding="utf-8"?>
+<w:footnotes xmlns:wpc="http://schemas.microsoft.com/office/word/2010/wordprocessingCanvas" xmlns:cx="http://schemas.microsoft.com/office/drawing/2014/chartex" xmlns:cx1="http://schemas.microsoft.com/office/drawing/2015/9/8/chartex" xmlns:cx2="http://schemas.microsoft.com/office/drawing/2015/10/21/chartex" xmlns:cx3="http://schemas.microsoft.com/office/drawing/2016/5/9/chartex" xmlns:cx4="http://schemas.microsoft.com/office/drawing/2016/5/10/chartex" xmlns:cx5="http://schemas.microsoft.com/office/drawing/2016/5/11/chartex" xmlns:cx6="http://schemas.microsoft.com/office/drawing/2016/5/12/chartex" xmlns:cx7="http://schemas.microsoft.com/office/drawing/2016/5/13/chartex" xmlns:cx8="http://schemas.microsoft.com/office/drawing/2016/5/14/chartex" xmlns:mc="http://schemas.openxmlformats.org/markup-compatibility/2006" xmlns:aink="http://schemas.microsoft.com/office/drawing/2016/ink" xmlns:am3d="http://schemas.microsoft.com/office/drawing/2017/model3d" xmlns:o="urn:schemas-microsoft-com:office:office" xmlns:oel="http://schemas.microsoft.com/office/2019/extlst" xmlns:r="http://schemas.openxmlformats.org/officeDocument/2006/relationships" xmlns:m="http://schemas.openxmlformats.org/officeDocument/2006/math" xmlns:v="urn:schemas-microsoft-com:vml" xmlns:wp14="http://schemas.microsoft.com/office/word/2010/wordprocessingDrawing" xmlns:wp="http://schemas.openxmlformats.org/drawingml/2006/wordprocessingDrawing" xmlns:w10="urn:schemas-microsoft-com:office:word" xmlns:w="http://schemas.openxmlformats.org/wordprocessingml/2006/main" xmlns:w14="http://schemas.microsoft.com/office/word/2010/wordml" xmlns:w15="http://schemas.microsoft.com/office/word/2012/wordml" xmlns:w16cex="http://schemas.microsoft.com/office/word/2018/wordml/cex" xmlns:w16cid="http://schemas.microsoft.com/office/word/2016/wordml/cid" xmlns:w16="http://schemas.microsoft.com/office/word/2018/wordml" xmlns:w16du="http://schemas.microsoft.com/office/word/2023/wordml/word16du" xmlns:w16sdtdh="http://schemas.microsoft.com/office/word/2020/wordml/sdtdatahash" xmlns:w16sdtfl="http://schemas.microsoft.com/office/word/2024/wordml/sdtformatlock" xmlns:w16se="http://schemas.microsoft.com/office/word/2015/wordml/symex" xmlns:wpg="http://schemas.microsoft.com/office/word/2010/wordprocessingGroup" xmlns:wpi="http://schemas.microsoft.com/office/word/2010/wordprocessingInk" xmlns:wne="http://schemas.microsoft.com/office/word/2006/wordml" xmlns:wps="http://schemas.microsoft.com/office/word/2010/wordprocessingShape" mc:Ignorable="w14 w15 w16se w16cid w16 w16cex w16sdtdh w16sdtfl w16du wp14">
+  <w:footnote w:type="separator" w:id="-1">
+    <w:p>
+      <w:pPr>
+        <w:spacing w:after="0"/>
+      </w:pPr>
+      <w:r>
+        <w:separator/>
+      </w:r>
+    </w:p>
+  </w:footnote>
+  <w:footnote w:type="continuationSeparator" w:id="0">
+    <w:p>
+      <w:pPr>
+        <w:spacing w:after="0"/>
+      </w:pPr>
+      <w:r>
+        <w:continuationSeparator/>
+      </w:r>
+    </w:p>
+  </w:footnote>
+</w:footnotes>
+</file>
+
+<file path=word/header1.xml><?xml version="1.0" encoding="utf-8"?>
+<w:hdr xmlns:wpc="http://schemas.microsoft.com/office/word/2010/wordprocessingCanvas" xmlns:cx="http://schemas.microsoft.com/office/drawing/2014/chartex" xmlns:cx1="http://schemas.microsoft.com/office/drawing/2015/9/8/chartex" xmlns:cx2="http://schemas.microsoft.com/office/drawing/2015/10/21/chartex" xmlns:cx3="http://schemas.microsoft.com/office/drawing/2016/5/9/chartex" xmlns:cx4="http://schemas.microsoft.com/office/drawing/2016/5/10/chartex" xmlns:cx5="http://schemas.microsoft.com/office/drawing/2016/5/11/chartex" xmlns:cx6="http://schemas.microsoft.com/office/drawing/2016/5/12/chartex" xmlns:cx7="http://schemas.microsoft.com/office/drawing/2016/5/13/chartex" xmlns:cx8="http://schemas.microsoft.com/office/drawing/2016/5/14/chartex" xmlns:mc="http://schemas.openxmlformats.org/markup-compatibility/2006" xmlns:aink="http://schemas.microsoft.com/office/drawing/2016/ink" xmlns:am3d="http://schemas.microsoft.com/office/drawing/2017/model3d" xmlns:o="urn:schemas-microsoft-com:office:office" xmlns:oel="http://schemas.microsoft.com/office/2019/extlst" xmlns:r="http://schemas.openxmlformats.org/officeDocument/2006/relationships" xmlns:m="http://schemas.openxmlformats.org/officeDocument/2006/math" xmlns:v="urn:schemas-microsoft-com:vml" xmlns:wp14="http://schemas.microsoft.com/office/word/2010/wordprocessingDrawing" xmlns:wp="http://schemas.openxmlformats.org/drawingml/2006/wordprocessingDrawing" xmlns:w10="urn:schemas-microsoft-com:office:word" xmlns:w="http://schemas.openxmlformats.org/wordprocessingml/2006/main" xmlns:w14="http://schemas.microsoft.com/office/word/2010/wordml" xmlns:w15="http://schemas.microsoft.com/office/word/2012/wordml" xmlns:w16cex="http://schemas.microsoft.com/office/word/2018/wordml/cex" xmlns:w16cid="http://schemas.microsoft.com/office/word/2016/wordml/cid" xmlns:w16="http://schemas.microsoft.com/office/word/2018/wordml" xmlns:w16du="http://schemas.microsoft.com/office/word/2023/wordml/word16du" xmlns:w16sdtdh="http://schemas.microsoft.com/office/word/2020/wordml/sdtdatahash" xmlns:w16sdtfl="http://schemas.microsoft.com/office/word/2024/wordml/sdtformatlock" xmlns:w16se="http://schemas.microsoft.com/office/word/2015/wordml/symex" xmlns:wpg="http://schemas.microsoft.com/office/word/2010/wordprocessingGroup" xmlns:wpi="http://schemas.microsoft.com/office/word/2010/wordprocessingInk" xmlns:wne="http://schemas.microsoft.com/office/word/2006/wordml" xmlns:wps="http://schemas.microsoft.com/office/word/2010/wordprocessingShape" mc:Ignorable="w14 w15 w16se w16cid w16 w16cex w16sdtdh w16sdtfl w16du wp14">
+  <w:p>
+    <w:pPr>
+      <w:pStyle w:val="Intestazione"/>
+      <w:rPr>
+        <w:rFonts w:ascii="Aptos Serif" w:hAnsi="Aptos Serif" w:cs="Aptos Serif"/>
+        <w:b/>
+        <w:bCs/>
+        <w:color w:val="1F4E79" w:themeColor="accent1" w:themeShade="80"/>
+        <w:sz w:val="28"/>
+        <w:szCs w:val="28"/>
+      </w:rPr>
+    </w:pPr>
+    <w:r>
+      <w:rPr>
+        <w:rFonts w:ascii="Aptos Serif" w:hAnsi="Aptos Serif" w:cs="Aptos Serif"/>
+        <w:b/>
+        <w:bCs/>
+        <w:color w:val="1F4E79" w:themeColor="accent1" w:themeShade="80"/>
+        <w:sz w:val="28"/>
+        <w:szCs w:val="28"/>
+      </w:rPr>
+      <w:t>GRUPPO C10</w:t>
+    </w:r>
+    <w:r>
+      <w:rPr>
+        <w:rFonts w:ascii="Aptos Serif" w:hAnsi="Aptos Serif" w:cs="Aptos Serif"/>
+        <w:b/>
+        <w:bCs/>
+        <w:color w:val="1F4E79" w:themeColor="accent1" w:themeShade="80"/>
+        <w:sz w:val="28"/>
+        <w:szCs w:val="28"/>
+      </w:rPr>
+      <w:ptab w:relativeTo="margin" w:alignment="center" w:leader="none"/>
+    </w:r>
+    <w:r>
+      <w:rPr>
+        <w:rFonts w:ascii="Aptos Serif" w:hAnsi="Aptos Serif" w:cs="Aptos Serif"/>
+        <w:b/>
+        <w:bCs/>
+        <w:color w:val="1F4E79" w:themeColor="accent1" w:themeShade="80"/>
+        <w:sz w:val="28"/>
+        <w:szCs w:val="28"/>
+      </w:rPr>
+      <w:ptab w:relativeTo="margin" w:alignment="right" w:leader="none"/>
+    </w:r>
+    <w:r>
+      <w:rPr>
+        <w:rFonts w:ascii="Aptos Serif" w:hAnsi="Aptos Serif" w:cs="Aptos Serif"/>
+        <w:b/>
+        <w:bCs/>
+        <w:color w:val="1F4E79" w:themeColor="accent1" w:themeShade="80"/>
+        <w:sz w:val="28"/>
+        <w:szCs w:val="28"/>
+      </w:rPr>
+      <w:t>MAP4AID</w:t>
+    </w:r>
+  </w:p>
+</w:hdr>
+</file>
+
 <file path=word/numbering.xml><?xml version="1.0" encoding="utf-8"?>
 <w:numbering xmlns:wpc="http://schemas.microsoft.com/office/word/2010/wordprocessingCanvas" xmlns:cx="http://schemas.microsoft.com/office/drawing/2014/chartex" xmlns:cx1="http://schemas.microsoft.com/office/drawing/2015/9/8/chartex" xmlns:cx2="http://schemas.microsoft.com/office/drawing/2015/10/21/chartex" xmlns:cx3="http://schemas.microsoft.com/office/drawing/2016/5/9/chartex" xmlns:cx4="http://schemas.microsoft.com/office/drawing/2016/5/10/chartex" xmlns:cx5="http://schemas.microsoft.com/office/drawing/2016/5/11/chartex" xmlns:cx6="http://schemas.microsoft.com/office/drawing/2016/5/12/chartex" xmlns:cx7="http://schemas.microsoft.com/office/drawing/2016/5/13/chartex" xmlns:cx8="http://schemas.microsoft.com/office/drawing/2016/5/14/chartex" xmlns:mc="http://schemas.openxmlformats.org/markup-compatibility/2006" xmlns:aink="http://schemas.microsoft.com/office/drawing/2016/ink" xmlns:am3d="http://schemas.microsoft.com/office/drawing/2017/model3d" xmlns:o="urn:schemas-microsoft-com:office:office" xmlns:oel="http://schemas.microsoft.com/office/2019/extlst" xmlns:r="http://schemas.openxmlformats.org/officeDocument/2006/relationships" xmlns:m="http://schemas.openxmlformats.org/officeDocument/2006/math" xmlns:v="urn:schemas-microsoft-com:vml" xmlns:wp14="http://schemas.microsoft.com/office/word/2010/wordprocessingDrawing" xmlns:wp="http://schemas.openxmlformats.org/drawingml/2006/wordprocessingDrawing" xmlns:w10="urn:schemas-microsoft-com:office:word" xmlns:w="http://schemas.openxmlformats.org/wordprocessingml/2006/main" xmlns:w14="http://schemas.microsoft.com/office/word/2010/wordml" xmlns:w15="http://schemas.microsoft.com/office/word/2012/wordml" xmlns:w16cex="http://schemas.microsoft.com/office/word/2018/wordml/cex" xmlns:w16cid="http://schemas.microsoft.com/office/word/2016/wordml/cid" xmlns:w16="http://schemas.microsoft.com/office/word/2018/wordml" xmlns:w16du="http://schemas.microsoft.com/office/word/2023/wordml/word16du" xmlns:w16sdtdh="http://schemas.microsoft.com/office/word/2020/wordml/sdtdatahash" xmlns:w16sdtfl="http://schemas.microsoft.com/office/word/2024/wordml/sdtformatlock" xmlns:w16se="http://schemas.microsoft.com/office/word/2015/wordml/symex" xmlns:wpg="http://schemas.microsoft.com/office/word/2010/wordprocessingGroup" xmlns:wpi="http://schemas.microsoft.com/office/word/2010/wordprocessingInk" xmlns:wne="http://schemas.microsoft.com/office/word/2006/wordml" xmlns:wps="http://schemas.microsoft.com/office/word/2010/wordprocessingShape" mc:Ignorable="w14 w15 w16se w16cid w16 w16cex w16sdtdh w16sdtfl w16du wp14">
   <w:abstractNum w:abstractNumId="0" w15:restartNumberingAfterBreak="0">
@@ -2512,6 +2960,95 @@
     </w:lvl>
   </w:abstractNum>
   <w:abstractNum w:abstractNumId="3" w15:restartNumberingAfterBreak="0">
+    <w:nsid w:val="4667137A"/>
+    <w:multiLevelType w:val="hybridMultilevel"/>
+    <w:tmpl w:val="F872D3A8"/>
+    <w:lvl w:ilvl="0" w:tplc="57969E72">
+      <w:start w:val="1"/>
+      <w:numFmt w:val="decimal"/>
+      <w:lvlText w:val="%1."/>
+      <w:lvlJc w:val="left"/>
+      <w:pPr>
+        <w:ind w:left="1080" w:hanging="720"/>
+      </w:pPr>
+      <w:rPr>
+        <w:rFonts w:hint="default"/>
+      </w:rPr>
+    </w:lvl>
+    <w:lvl w:ilvl="1" w:tplc="04100019" w:tentative="1">
+      <w:start w:val="1"/>
+      <w:numFmt w:val="lowerLetter"/>
+      <w:lvlText w:val="%2."/>
+      <w:lvlJc w:val="left"/>
+      <w:pPr>
+        <w:ind w:left="1440" w:hanging="360"/>
+      </w:pPr>
+    </w:lvl>
+    <w:lvl w:ilvl="2" w:tplc="0410001B" w:tentative="1">
+      <w:start w:val="1"/>
+      <w:numFmt w:val="lowerRoman"/>
+      <w:lvlText w:val="%3."/>
+      <w:lvlJc w:val="right"/>
+      <w:pPr>
+        <w:ind w:left="2160" w:hanging="180"/>
+      </w:pPr>
+    </w:lvl>
+    <w:lvl w:ilvl="3" w:tplc="0410000F" w:tentative="1">
+      <w:start w:val="1"/>
+      <w:numFmt w:val="decimal"/>
+      <w:lvlText w:val="%4."/>
+      <w:lvlJc w:val="left"/>
+      <w:pPr>
+        <w:ind w:left="2880" w:hanging="360"/>
+      </w:pPr>
+    </w:lvl>
+    <w:lvl w:ilvl="4" w:tplc="04100019" w:tentative="1">
+      <w:start w:val="1"/>
+      <w:numFmt w:val="lowerLetter"/>
+      <w:lvlText w:val="%5."/>
+      <w:lvlJc w:val="left"/>
+      <w:pPr>
+        <w:ind w:left="3600" w:hanging="360"/>
+      </w:pPr>
+    </w:lvl>
+    <w:lvl w:ilvl="5" w:tplc="0410001B" w:tentative="1">
+      <w:start w:val="1"/>
+      <w:numFmt w:val="lowerRoman"/>
+      <w:lvlText w:val="%6."/>
+      <w:lvlJc w:val="right"/>
+      <w:pPr>
+        <w:ind w:left="4320" w:hanging="180"/>
+      </w:pPr>
+    </w:lvl>
+    <w:lvl w:ilvl="6" w:tplc="0410000F" w:tentative="1">
+      <w:start w:val="1"/>
+      <w:numFmt w:val="decimal"/>
+      <w:lvlText w:val="%7."/>
+      <w:lvlJc w:val="left"/>
+      <w:pPr>
+        <w:ind w:left="5040" w:hanging="360"/>
+      </w:pPr>
+    </w:lvl>
+    <w:lvl w:ilvl="7" w:tplc="04100019" w:tentative="1">
+      <w:start w:val="1"/>
+      <w:numFmt w:val="lowerLetter"/>
+      <w:lvlText w:val="%8."/>
+      <w:lvlJc w:val="left"/>
+      <w:pPr>
+        <w:ind w:left="5760" w:hanging="360"/>
+      </w:pPr>
+    </w:lvl>
+    <w:lvl w:ilvl="8" w:tplc="0410001B" w:tentative="1">
+      <w:start w:val="1"/>
+      <w:numFmt w:val="lowerRoman"/>
+      <w:lvlText w:val="%9."/>
+      <w:lvlJc w:val="right"/>
+      <w:pPr>
+        <w:ind w:left="6480" w:hanging="180"/>
+      </w:pPr>
+    </w:lvl>
+  </w:abstractNum>
+  <w:abstractNum w:abstractNumId="4" w15:restartNumberingAfterBreak="0">
     <w:nsid w:val="5F07471F"/>
     <w:multiLevelType w:val="multilevel"/>
     <w:tmpl w:val="45B235C0"/>
@@ -2624,7 +3161,7 @@
       </w:rPr>
     </w:lvl>
   </w:abstractNum>
-  <w:abstractNum w:abstractNumId="4" w15:restartNumberingAfterBreak="0">
+  <w:abstractNum w:abstractNumId="5" w15:restartNumberingAfterBreak="0">
     <w:nsid w:val="639A5F5E"/>
     <w:multiLevelType w:val="multilevel"/>
     <w:tmpl w:val="A1E8F41C"/>
@@ -2737,7 +3274,7 @@
       </w:rPr>
     </w:lvl>
   </w:abstractNum>
-  <w:abstractNum w:abstractNumId="5" w15:restartNumberingAfterBreak="0">
+  <w:abstractNum w:abstractNumId="6" w15:restartNumberingAfterBreak="0">
     <w:nsid w:val="71DF4974"/>
     <w:multiLevelType w:val="multilevel"/>
     <w:tmpl w:val="341C74FC"/>
@@ -2851,7 +3388,7 @@
     </w:lvl>
   </w:abstractNum>
   <w:num w:numId="1" w16cid:durableId="191649000">
-    <w:abstractNumId w:val="5"/>
+    <w:abstractNumId w:val="6"/>
   </w:num>
   <w:num w:numId="2" w16cid:durableId="194006614">
     <w:abstractNumId w:val="2"/>
@@ -2863,9 +3400,12 @@
     <w:abstractNumId w:val="0"/>
   </w:num>
   <w:num w:numId="5" w16cid:durableId="1409494424">
+    <w:abstractNumId w:val="5"/>
+  </w:num>
+  <w:num w:numId="6" w16cid:durableId="763499837">
     <w:abstractNumId w:val="4"/>
   </w:num>
-  <w:num w:numId="6" w16cid:durableId="763499837">
+  <w:num w:numId="7" w16cid:durableId="613175085">
     <w:abstractNumId w:val="3"/>
   </w:num>
 </w:numbering>
@@ -4038,6 +4578,121 @@
       <w:szCs w:val="48"/>
     </w:rPr>
   </w:style>
+  <w:style w:type="paragraph" w:styleId="Intestazione">
+    <w:name w:val="header"/>
+    <w:basedOn w:val="Normale"/>
+    <w:link w:val="IntestazioneCarattere"/>
+    <w:uiPriority w:val="99"/>
+    <w:unhideWhenUsed/>
+    <w:rsid w:val="001A22D6"/>
+    <w:pPr>
+      <w:tabs>
+        <w:tab w:val="center" w:pos="4819"/>
+        <w:tab w:val="right" w:pos="9638"/>
+      </w:tabs>
+      <w:spacing w:after="0"/>
+    </w:pPr>
+  </w:style>
+  <w:style w:type="character" w:customStyle="1" w:styleId="IntestazioneCarattere">
+    <w:name w:val="Intestazione Carattere"/>
+    <w:basedOn w:val="Carpredefinitoparagrafo"/>
+    <w:link w:val="Intestazione"/>
+    <w:uiPriority w:val="99"/>
+    <w:rsid w:val="001A22D6"/>
+  </w:style>
+  <w:style w:type="paragraph" w:styleId="Pidipagina">
+    <w:name w:val="footer"/>
+    <w:basedOn w:val="Normale"/>
+    <w:link w:val="PidipaginaCarattere"/>
+    <w:uiPriority w:val="99"/>
+    <w:unhideWhenUsed/>
+    <w:rsid w:val="001A22D6"/>
+    <w:pPr>
+      <w:tabs>
+        <w:tab w:val="center" w:pos="4819"/>
+        <w:tab w:val="right" w:pos="9638"/>
+      </w:tabs>
+      <w:spacing w:after="0"/>
+    </w:pPr>
+  </w:style>
+  <w:style w:type="character" w:customStyle="1" w:styleId="PidipaginaCarattere">
+    <w:name w:val="Piè di pagina Carattere"/>
+    <w:basedOn w:val="Carpredefinitoparagrafo"/>
+    <w:link w:val="Pidipagina"/>
+    <w:uiPriority w:val="99"/>
+    <w:rsid w:val="001A22D6"/>
+  </w:style>
+  <w:style w:type="paragraph" w:styleId="Titolosommario">
+    <w:name w:val="TOC Heading"/>
+    <w:basedOn w:val="Titolo1"/>
+    <w:next w:val="Normale"/>
+    <w:uiPriority w:val="39"/>
+    <w:unhideWhenUsed/>
+    <w:qFormat/>
+    <w:rsid w:val="001A22D6"/>
+    <w:pPr>
+      <w:spacing w:before="240" w:after="0" w:line="259" w:lineRule="auto"/>
+      <w:outlineLvl w:val="9"/>
+    </w:pPr>
+    <w:rPr>
+      <w:rFonts w:asciiTheme="majorHAnsi" w:eastAsiaTheme="majorEastAsia" w:hAnsiTheme="majorHAnsi" w:cstheme="majorBidi"/>
+      <w:b w:val="0"/>
+      <w:bCs w:val="0"/>
+      <w:color w:val="2E74B5" w:themeColor="accent1" w:themeShade="BF"/>
+      <w:sz w:val="32"/>
+      <w:szCs w:val="32"/>
+      <w:lang w:val="it-IT"/>
+    </w:rPr>
+  </w:style>
+  <w:style w:type="paragraph" w:styleId="Sommario1">
+    <w:name w:val="toc 1"/>
+    <w:basedOn w:val="Normale"/>
+    <w:next w:val="Normale"/>
+    <w:autoRedefine/>
+    <w:uiPriority w:val="39"/>
+    <w:unhideWhenUsed/>
+    <w:rsid w:val="001A22D6"/>
+    <w:pPr>
+      <w:spacing w:after="100"/>
+    </w:pPr>
+  </w:style>
+  <w:style w:type="paragraph" w:styleId="Sommario2">
+    <w:name w:val="toc 2"/>
+    <w:basedOn w:val="Normale"/>
+    <w:next w:val="Normale"/>
+    <w:autoRedefine/>
+    <w:uiPriority w:val="39"/>
+    <w:unhideWhenUsed/>
+    <w:rsid w:val="001A22D6"/>
+    <w:pPr>
+      <w:spacing w:after="100"/>
+      <w:ind w:left="220"/>
+    </w:pPr>
+  </w:style>
+  <w:style w:type="paragraph" w:styleId="Sommario3">
+    <w:name w:val="toc 3"/>
+    <w:basedOn w:val="Normale"/>
+    <w:next w:val="Normale"/>
+    <w:autoRedefine/>
+    <w:uiPriority w:val="39"/>
+    <w:unhideWhenUsed/>
+    <w:rsid w:val="001A22D6"/>
+    <w:pPr>
+      <w:spacing w:after="100"/>
+      <w:ind w:left="440"/>
+    </w:pPr>
+  </w:style>
+  <w:style w:type="character" w:styleId="Collegamentoipertestuale">
+    <w:name w:val="Hyperlink"/>
+    <w:basedOn w:val="Carpredefinitoparagrafo"/>
+    <w:uiPriority w:val="99"/>
+    <w:unhideWhenUsed/>
+    <w:rsid w:val="001A22D6"/>
+    <w:rPr>
+      <w:color w:val="0563C1" w:themeColor="hyperlink"/>
+      <w:u w:val="single"/>
+    </w:rPr>
+  </w:style>
 </w:styles>
 </file>
 
@@ -4303,6 +4958,10 @@
 </go:gDocsCustomXmlDataStorage>
 </file>
 
+<file path=customXml/item2.xml><?xml version="1.0" encoding="utf-8"?>
+<b:Sources xmlns:b="http://schemas.openxmlformats.org/officeDocument/2006/bibliography" xmlns="http://schemas.openxmlformats.org/officeDocument/2006/bibliography" SelectedStyle="\APASixthEditionOfficeOnline.xsl" StyleName="APA" Version="6"/>
+</file>
+
 <file path=customXml/itemProps1.xml><?xml version="1.0" encoding="utf-8"?>
 <ds:datastoreItem xmlns:ds="http://schemas.openxmlformats.org/officeDocument/2006/customXml" ds:itemID="{11111111-1234-1234-1234-123412341234}">
   <ds:schemaRefs>
@@ -4310,4 +4969,12 @@
     <ds:schemaRef ds:uri="http://schemas.openxmlformats.org/officeDocument/2006/relationships"/>
   </ds:schemaRefs>
 </ds:datastoreItem>
+</file>
+
+<file path=customXml/itemProps2.xml><?xml version="1.0" encoding="utf-8"?>
+<ds:datastoreItem xmlns:ds="http://schemas.openxmlformats.org/officeDocument/2006/customXml" ds:itemID="{1688D836-307B-43C8-B07E-38BA33CF9EA3}">
+  <ds:schemaRefs>
+    <ds:schemaRef ds:uri="http://schemas.openxmlformats.org/officeDocument/2006/bibliography"/>
+  </ds:schemaRefs>
+</ds:datastoreItem>
 </file>
</xml_diff>